<commit_message>
test cases + portfolio folder
</commit_message>
<xml_diff>
--- a/Release2/TestCase_Selenium/Test cases.docx
+++ b/Release2/TestCase_Selenium/Test cases.docx
@@ -1,6 +1,6 @@
 
 <file path=word/document.xml><?xml version="1.0" encoding="utf-8"?>
-<w:document xmlns:wpc="http://schemas.microsoft.com/office/word/2010/wordprocessingCanvas" xmlns:mc="http://schemas.openxmlformats.org/markup-compatibility/2006" xmlns:o="urn:schemas-microsoft-com:office:office" xmlns:r="http://schemas.openxmlformats.org/officeDocument/2006/relationships" xmlns:m="http://schemas.openxmlformats.org/officeDocument/2006/math" xmlns:v="urn:schemas-microsoft-com:vml" xmlns:wp14="http://schemas.microsoft.com/office/word/2010/wordprocessingDrawing" xmlns:wp="http://schemas.openxmlformats.org/drawingml/2006/wordprocessingDrawing" xmlns:w10="urn:schemas-microsoft-com:office:word" xmlns:w="http://schemas.openxmlformats.org/wordprocessingml/2006/main" xmlns:w14="http://schemas.microsoft.com/office/word/2010/wordml" xmlns:wpg="http://schemas.microsoft.com/office/word/2010/wordprocessingGroup" xmlns:wpi="http://schemas.microsoft.com/office/word/2010/wordprocessingInk" xmlns:wne="http://schemas.microsoft.com/office/word/2006/wordml" xmlns:wps="http://schemas.microsoft.com/office/word/2010/wordprocessingShape" mc:Ignorable="w14 wp14">
+<w:document xmlns:wpc="http://schemas.microsoft.com/office/word/2010/wordprocessingCanvas" xmlns:mc="http://schemas.openxmlformats.org/markup-compatibility/2006" xmlns:o="urn:schemas-microsoft-com:office:office" xmlns:r="http://schemas.openxmlformats.org/officeDocument/2006/relationships" xmlns:m="http://schemas.openxmlformats.org/officeDocument/2006/math" xmlns:v="urn:schemas-microsoft-com:vml" xmlns:wp14="http://schemas.microsoft.com/office/word/2010/wordprocessingDrawing" xmlns:wp="http://schemas.openxmlformats.org/drawingml/2006/wordprocessingDrawing" xmlns:w10="urn:schemas-microsoft-com:office:word" xmlns:w="http://schemas.openxmlformats.org/wordprocessingml/2006/main" xmlns:w14="http://schemas.microsoft.com/office/word/2010/wordml" xmlns:w15="http://schemas.microsoft.com/office/word/2012/wordml" xmlns:wpg="http://schemas.microsoft.com/office/word/2010/wordprocessingGroup" xmlns:wpi="http://schemas.microsoft.com/office/word/2010/wordprocessingInk" xmlns:wne="http://schemas.microsoft.com/office/word/2006/wordml" xmlns:wps="http://schemas.microsoft.com/office/word/2010/wordprocessingShape" mc:Ignorable="w14 w15 wp14">
   <w:body>
     <w:p>
       <w:pPr>
@@ -639,31 +639,7 @@
           <w:color w:val="000000"/>
           <w:lang w:eastAsia="en-AU"/>
         </w:rPr>
-        <w:t xml:space="preserve">User logged in as </w:t>
-      </w:r>
-      <w:r>
-        <w:rPr>
-          <w:rFonts w:ascii="Arial" w:eastAsia="Times New Roman" w:hAnsi="Arial" w:cs="Arial"/>
-          <w:color w:val="000000"/>
-          <w:lang w:eastAsia="en-AU"/>
-        </w:rPr>
-        <w:t>Tenant</w:t>
-      </w:r>
-      <w:r>
-        <w:rPr>
-          <w:rFonts w:ascii="Arial" w:eastAsia="Times New Roman" w:hAnsi="Arial" w:cs="Arial"/>
-          <w:color w:val="000000"/>
-          <w:lang w:eastAsia="en-AU"/>
-        </w:rPr>
-        <w:t xml:space="preserve"> </w:t>
-      </w:r>
-      <w:r>
-        <w:rPr>
-          <w:rFonts w:ascii="Arial" w:eastAsia="Times New Roman" w:hAnsi="Arial" w:cs="Arial"/>
-          <w:color w:val="000000"/>
-          <w:lang w:eastAsia="en-AU"/>
-        </w:rPr>
-        <w:t xml:space="preserve">and cannot access the </w:t>
+        <w:t xml:space="preserve">User logged in as Tenant and cannot access the </w:t>
       </w:r>
       <w:proofErr w:type="spellStart"/>
       <w:r>
@@ -947,31 +923,7 @@
           <w:color w:val="000000"/>
           <w:lang w:eastAsia="en-AU"/>
         </w:rPr>
-        <w:t>User logged in as</w:t>
-      </w:r>
-      <w:r>
-        <w:rPr>
-          <w:rFonts w:ascii="Arial" w:eastAsia="Times New Roman" w:hAnsi="Arial" w:cs="Arial"/>
-          <w:color w:val="000000"/>
-          <w:lang w:eastAsia="en-AU"/>
-        </w:rPr>
-        <w:t xml:space="preserve"> an employee</w:t>
-      </w:r>
-      <w:r>
-        <w:rPr>
-          <w:rFonts w:ascii="Arial" w:eastAsia="Times New Roman" w:hAnsi="Arial" w:cs="Arial"/>
-          <w:color w:val="000000"/>
-          <w:lang w:eastAsia="en-AU"/>
-        </w:rPr>
-        <w:t xml:space="preserve"> and has the ability to access the following</w:t>
-      </w:r>
-      <w:r>
-        <w:rPr>
-          <w:rFonts w:ascii="Arial" w:eastAsia="Times New Roman" w:hAnsi="Arial" w:cs="Arial"/>
-          <w:color w:val="000000"/>
-          <w:lang w:eastAsia="en-AU"/>
-        </w:rPr>
-        <w:t>:</w:t>
+        <w:t>User logged in as an employee and has the ability to access the following:</w:t>
       </w:r>
     </w:p>
     <w:p>
@@ -1289,15 +1241,7 @@
           <w:color w:val="000000"/>
           <w:lang w:eastAsia="en-AU"/>
         </w:rPr>
-        <w:t>employee</w:t>
-      </w:r>
-      <w:r>
-        <w:rPr>
-          <w:rFonts w:ascii="Arial" w:eastAsia="Times New Roman" w:hAnsi="Arial" w:cs="Arial"/>
-          <w:color w:val="000000"/>
-          <w:lang w:eastAsia="en-AU"/>
-        </w:rPr>
-        <w:t>_Utils.html</w:t>
+        <w:t>employee_Utils.html</w:t>
       </w:r>
       <w:r>
         <w:rPr>
@@ -1351,23 +1295,7 @@
           <w:color w:val="000000"/>
           <w:lang w:eastAsia="en-AU"/>
         </w:rPr>
-        <w:t>V</w:t>
-      </w:r>
-      <w:r>
-        <w:rPr>
-          <w:rFonts w:ascii="Arial" w:eastAsia="Times New Roman" w:hAnsi="Arial" w:cs="Arial"/>
-          <w:color w:val="000000"/>
-          <w:lang w:eastAsia="en-AU"/>
-        </w:rPr>
-        <w:t>iew profile</w:t>
-      </w:r>
-      <w:r>
-        <w:rPr>
-          <w:rFonts w:ascii="Arial" w:eastAsia="Times New Roman" w:hAnsi="Arial" w:cs="Arial"/>
-          <w:color w:val="000000"/>
-          <w:lang w:eastAsia="en-AU"/>
-        </w:rPr>
-        <w:t xml:space="preserve">: </w:t>
+        <w:t xml:space="preserve">View profile: </w:t>
       </w:r>
       <w:r>
         <w:rPr>
@@ -1393,15 +1321,7 @@
           <w:color w:val="000000"/>
           <w:lang w:eastAsia="en-AU"/>
         </w:rPr>
-        <w:t>Create</w:t>
-      </w:r>
-      <w:r>
-        <w:rPr>
-          <w:rFonts w:ascii="Arial" w:eastAsia="Times New Roman" w:hAnsi="Arial" w:cs="Arial"/>
-          <w:color w:val="000000"/>
-          <w:lang w:eastAsia="en-AU"/>
-        </w:rPr>
-        <w:t xml:space="preserve"> new </w:t>
+        <w:t xml:space="preserve">Create new </w:t>
       </w:r>
       <w:proofErr w:type="gramStart"/>
       <w:r>
@@ -1461,15 +1381,7 @@
           <w:color w:val="000000"/>
           <w:lang w:eastAsia="en-AU"/>
         </w:rPr>
-        <w:t>Add new owner</w:t>
-      </w:r>
-      <w:r>
-        <w:rPr>
-          <w:rFonts w:ascii="Arial" w:eastAsia="Times New Roman" w:hAnsi="Arial" w:cs="Arial"/>
-          <w:color w:val="000000"/>
-          <w:lang w:eastAsia="en-AU"/>
-        </w:rPr>
-        <w:t xml:space="preserve">: </w:t>
+        <w:t xml:space="preserve">Add new owner: </w:t>
       </w:r>
       <w:r>
         <w:rPr>
@@ -1523,15 +1435,7 @@
           <w:color w:val="000000"/>
           <w:lang w:eastAsia="en-AU"/>
         </w:rPr>
-        <w:t>Add new employee</w:t>
-      </w:r>
-      <w:r>
-        <w:rPr>
-          <w:rFonts w:ascii="Arial" w:eastAsia="Times New Roman" w:hAnsi="Arial" w:cs="Arial"/>
-          <w:color w:val="000000"/>
-          <w:lang w:eastAsia="en-AU"/>
-        </w:rPr>
-        <w:t xml:space="preserve">: </w:t>
+        <w:t xml:space="preserve">Add new employee: </w:t>
       </w:r>
       <w:r>
         <w:t>[info] Test case failed</w:t>
@@ -1552,15 +1456,7 @@
           <w:color w:val="000000"/>
           <w:lang w:eastAsia="en-AU"/>
         </w:rPr>
-        <w:t>Edit existing employee</w:t>
-      </w:r>
-      <w:r>
-        <w:rPr>
-          <w:rFonts w:ascii="Arial" w:eastAsia="Times New Roman" w:hAnsi="Arial" w:cs="Arial"/>
-          <w:color w:val="000000"/>
-          <w:lang w:eastAsia="en-AU"/>
-        </w:rPr>
-        <w:t xml:space="preserve">: </w:t>
+        <w:t xml:space="preserve">Edit existing employee: </w:t>
       </w:r>
       <w:r>
         <w:t>[info] Test case failed</w:t>
@@ -1581,15 +1477,7 @@
           <w:color w:val="000000"/>
           <w:lang w:eastAsia="en-AU"/>
         </w:rPr>
-        <w:t>Add new owner</w:t>
-      </w:r>
-      <w:r>
-        <w:rPr>
-          <w:rFonts w:ascii="Arial" w:eastAsia="Times New Roman" w:hAnsi="Arial" w:cs="Arial"/>
-          <w:color w:val="000000"/>
-          <w:lang w:eastAsia="en-AU"/>
-        </w:rPr>
-        <w:t xml:space="preserve">: </w:t>
+        <w:t xml:space="preserve">Add new owner: </w:t>
       </w:r>
       <w:r>
         <w:t>[info] Test case failed</w:t>
@@ -1610,15 +1498,7 @@
           <w:color w:val="000000"/>
           <w:lang w:eastAsia="en-AU"/>
         </w:rPr>
-        <w:t>Edit existing owner</w:t>
-      </w:r>
-      <w:r>
-        <w:rPr>
-          <w:rFonts w:ascii="Arial" w:eastAsia="Times New Roman" w:hAnsi="Arial" w:cs="Arial"/>
-          <w:color w:val="000000"/>
-          <w:lang w:eastAsia="en-AU"/>
-        </w:rPr>
-        <w:t xml:space="preserve">: </w:t>
+        <w:t xml:space="preserve">Edit existing owner: </w:t>
       </w:r>
       <w:r>
         <w:t>[info] Test case failed</w:t>
@@ -1798,15 +1678,7 @@
           <w:color w:val="000000"/>
           <w:lang w:eastAsia="en-AU"/>
         </w:rPr>
-        <w:t>er</w:t>
-      </w:r>
-      <w:r>
-        <w:rPr>
-          <w:rFonts w:ascii="Arial" w:eastAsia="Times New Roman" w:hAnsi="Arial" w:cs="Arial"/>
-          <w:color w:val="000000"/>
-          <w:lang w:eastAsia="en-AU"/>
-        </w:rPr>
-        <w:t xml:space="preserve"> and has the ability to access the following:</w:t>
+        <w:t>er and has the ability to access the following:</w:t>
       </w:r>
     </w:p>
     <w:p>
@@ -2332,14 +2204,7 @@
           <w:rFonts w:eastAsia="Times New Roman"/>
           <w:lang w:eastAsia="en-AU"/>
         </w:rPr>
-        <w:t>Assign properties</w:t>
-      </w:r>
-      <w:r>
-        <w:rPr>
-          <w:rFonts w:eastAsia="Times New Roman"/>
-          <w:lang w:eastAsia="en-AU"/>
-        </w:rPr>
-        <w:t xml:space="preserve"> </w:t>
+        <w:t xml:space="preserve">Assign properties </w:t>
       </w:r>
     </w:p>
     <w:p>
@@ -2385,15 +2250,7 @@
           <w:color w:val="000000"/>
           <w:lang w:eastAsia="en-AU"/>
         </w:rPr>
-        <w:t xml:space="preserve">User logged in as administrator and has the ability </w:t>
-      </w:r>
-      <w:r>
-        <w:rPr>
-          <w:rFonts w:ascii="Arial" w:eastAsia="Times New Roman" w:hAnsi="Arial" w:cs="Arial"/>
-          <w:color w:val="000000"/>
-          <w:lang w:eastAsia="en-AU"/>
-        </w:rPr>
-        <w:t xml:space="preserve">to assign a tenant to a property. The user can then </w:t>
+        <w:t xml:space="preserve">User logged in as administrator and has the ability to assign a tenant to a property. The user can then </w:t>
       </w:r>
       <w:proofErr w:type="spellStart"/>
       <w:r>
@@ -2531,15 +2388,7 @@
           <w:color w:val="000000"/>
           <w:lang w:eastAsia="en-AU"/>
         </w:rPr>
-        <w:t>assign_tenant</w:t>
-      </w:r>
-      <w:r>
-        <w:rPr>
-          <w:rFonts w:ascii="Arial" w:eastAsia="Times New Roman" w:hAnsi="Arial" w:cs="Arial"/>
-          <w:color w:val="000000"/>
-          <w:lang w:eastAsia="en-AU"/>
-        </w:rPr>
-        <w:t>.html</w:t>
+        <w:t>assign_tenant.html</w:t>
       </w:r>
     </w:p>
     <w:p>
@@ -2644,15 +2493,7 @@
           <w:color w:val="000000"/>
           <w:lang w:eastAsia="en-AU"/>
         </w:rPr>
-        <w:t xml:space="preserve">User logged in as administrator and has the ability to assign a tenant </w:t>
-      </w:r>
-      <w:r>
-        <w:rPr>
-          <w:rFonts w:ascii="Arial" w:eastAsia="Times New Roman" w:hAnsi="Arial" w:cs="Arial"/>
-          <w:color w:val="000000"/>
-          <w:lang w:eastAsia="en-AU"/>
-        </w:rPr>
-        <w:t xml:space="preserve">and an owner to a property and then </w:t>
+        <w:t xml:space="preserve">User logged in as administrator and has the ability to assign a tenant and an owner to a property and then </w:t>
       </w:r>
       <w:proofErr w:type="spellStart"/>
       <w:r>
@@ -2791,23 +2632,7 @@
           <w:color w:val="000000"/>
           <w:lang w:eastAsia="en-AU"/>
         </w:rPr>
-        <w:t>assign_</w:t>
-      </w:r>
-      <w:r>
-        <w:rPr>
-          <w:rFonts w:ascii="Arial" w:eastAsia="Times New Roman" w:hAnsi="Arial" w:cs="Arial"/>
-          <w:color w:val="000000"/>
-          <w:lang w:eastAsia="en-AU"/>
-        </w:rPr>
-        <w:t>owner</w:t>
-      </w:r>
-      <w:r>
-        <w:rPr>
-          <w:rFonts w:ascii="Arial" w:eastAsia="Times New Roman" w:hAnsi="Arial" w:cs="Arial"/>
-          <w:color w:val="000000"/>
-          <w:lang w:eastAsia="en-AU"/>
-        </w:rPr>
-        <w:t>.html</w:t>
+        <w:t>assign_owner.html</w:t>
       </w:r>
     </w:p>
     <w:p>
@@ -2933,15 +2758,7 @@
           <w:color w:val="000000"/>
           <w:lang w:eastAsia="en-AU"/>
         </w:rPr>
-        <w:t xml:space="preserve"> employee</w:t>
-      </w:r>
-      <w:r>
-        <w:rPr>
-          <w:rFonts w:ascii="Arial" w:eastAsia="Times New Roman" w:hAnsi="Arial" w:cs="Arial"/>
-          <w:color w:val="000000"/>
-          <w:lang w:eastAsia="en-AU"/>
-        </w:rPr>
-        <w:t xml:space="preserve"> to a property and then </w:t>
+        <w:t xml:space="preserve"> employee to a property and then </w:t>
       </w:r>
       <w:proofErr w:type="spellStart"/>
       <w:r>
@@ -2959,23 +2776,7 @@
           <w:color w:val="000000"/>
           <w:lang w:eastAsia="en-AU"/>
         </w:rPr>
-        <w:t xml:space="preserve"> the</w:t>
-      </w:r>
-      <w:r>
-        <w:rPr>
-          <w:rFonts w:ascii="Arial" w:eastAsia="Times New Roman" w:hAnsi="Arial" w:cs="Arial"/>
-          <w:color w:val="000000"/>
-          <w:lang w:eastAsia="en-AU"/>
-        </w:rPr>
-        <w:t xml:space="preserve">m, which will return all the users </w:t>
-      </w:r>
-      <w:r>
-        <w:rPr>
-          <w:rFonts w:ascii="Arial" w:eastAsia="Times New Roman" w:hAnsi="Arial" w:cs="Arial"/>
-          <w:color w:val="000000"/>
-          <w:lang w:eastAsia="en-AU"/>
-        </w:rPr>
-        <w:t>back into the list of unassigned drop down boxes.</w:t>
+        <w:t xml:space="preserve"> them, which will return all the users back into the list of unassigned drop down boxes.</w:t>
       </w:r>
     </w:p>
     <w:p>
@@ -3041,15 +2842,7 @@
           <w:color w:val="000000"/>
           <w:lang w:eastAsia="en-AU"/>
         </w:rPr>
-        <w:t xml:space="preserve">and employee </w:t>
-      </w:r>
-      <w:r>
-        <w:rPr>
-          <w:rFonts w:ascii="Arial" w:eastAsia="Times New Roman" w:hAnsi="Arial" w:cs="Arial"/>
-          <w:color w:val="000000"/>
-          <w:lang w:eastAsia="en-AU"/>
-        </w:rPr>
-        <w:t>to a property, which will display on the assigned page. Then once removed will display back into the unassigned page.</w:t>
+        <w:t>and employee to a property, which will display on the assigned page. Then once removed will display back into the unassigned page.</w:t>
       </w:r>
     </w:p>
     <w:p>
@@ -3085,23 +2878,7 @@
           <w:color w:val="000000"/>
           <w:lang w:eastAsia="en-AU"/>
         </w:rPr>
-        <w:t>S</w:t>
-      </w:r>
-      <w:r>
-        <w:rPr>
-          <w:rFonts w:ascii="Arial" w:eastAsia="Times New Roman" w:hAnsi="Arial" w:cs="Arial"/>
-          <w:color w:val="000000"/>
-          <w:lang w:eastAsia="en-AU"/>
-        </w:rPr>
-        <w:t>uccessful. The owner and employee</w:t>
-      </w:r>
-      <w:r>
-        <w:rPr>
-          <w:rFonts w:ascii="Arial" w:eastAsia="Times New Roman" w:hAnsi="Arial" w:cs="Arial"/>
-          <w:color w:val="000000"/>
-          <w:lang w:eastAsia="en-AU"/>
-        </w:rPr>
-        <w:t xml:space="preserve"> </w:t>
+        <w:t xml:space="preserve">Successful. The owner and employee </w:t>
       </w:r>
       <w:r>
         <w:rPr>
@@ -3432,15 +3209,7 @@
           <w:color w:val="000000"/>
           <w:lang w:eastAsia="en-AU"/>
         </w:rPr>
-        <w:t>assign_all</w:t>
-      </w:r>
-      <w:r>
-        <w:rPr>
-          <w:rFonts w:ascii="Arial" w:eastAsia="Times New Roman" w:hAnsi="Arial" w:cs="Arial"/>
-          <w:color w:val="000000"/>
-          <w:lang w:eastAsia="en-AU"/>
-        </w:rPr>
-        <w:t>.html</w:t>
+        <w:t>assign_all.html</w:t>
       </w:r>
     </w:p>
     <w:p>
@@ -3506,14 +3275,7 @@
           <w:rFonts w:eastAsia="Times New Roman"/>
           <w:lang w:eastAsia="en-AU"/>
         </w:rPr>
-        <w:t>Website Security</w:t>
-      </w:r>
-      <w:r>
-        <w:rPr>
-          <w:rFonts w:eastAsia="Times New Roman"/>
-          <w:lang w:eastAsia="en-AU"/>
-        </w:rPr>
-        <w:t xml:space="preserve"> </w:t>
+        <w:t xml:space="preserve">Website Security </w:t>
       </w:r>
     </w:p>
     <w:p>
@@ -3947,18 +3709,8 @@
           <w:color w:val="000000"/>
           <w:lang w:eastAsia="en-AU"/>
         </w:rPr>
-        <w:t xml:space="preserve">The user cannot access the above pages. </w:t>
-      </w:r>
-      <w:proofErr w:type="gramStart"/>
-      <w:r>
-        <w:rPr>
-          <w:rFonts w:ascii="Arial" w:eastAsia="Times New Roman" w:hAnsi="Arial" w:cs="Arial"/>
-          <w:color w:val="000000"/>
-          <w:lang w:eastAsia="en-AU"/>
-        </w:rPr>
-        <w:t>Successful.</w:t>
-      </w:r>
-      <w:proofErr w:type="gramEnd"/>
+        <w:t>The user cannot access the above pages. Successful.</w:t>
+      </w:r>
     </w:p>
     <w:p>
       <w:pPr>
@@ -4675,23 +4427,7 @@
           <w:color w:val="000000"/>
           <w:lang w:eastAsia="en-AU"/>
         </w:rPr>
-        <w:t xml:space="preserve">User has logged in as </w:t>
-      </w:r>
-      <w:r>
-        <w:rPr>
-          <w:rFonts w:ascii="Arial" w:eastAsia="Times New Roman" w:hAnsi="Arial" w:cs="Arial"/>
-          <w:color w:val="000000"/>
-          <w:lang w:eastAsia="en-AU"/>
-        </w:rPr>
-        <w:t>owner</w:t>
-      </w:r>
-      <w:r>
-        <w:rPr>
-          <w:rFonts w:ascii="Arial" w:eastAsia="Times New Roman" w:hAnsi="Arial" w:cs="Arial"/>
-          <w:color w:val="000000"/>
-          <w:lang w:eastAsia="en-AU"/>
-        </w:rPr>
-        <w:t xml:space="preserve"> and will be forbidden from entering the </w:t>
+        <w:t xml:space="preserve">User has logged in as owner and will be forbidden from entering the </w:t>
       </w:r>
       <w:proofErr w:type="spellStart"/>
       <w:proofErr w:type="gramStart"/>
@@ -4711,23 +4447,7 @@
           <w:color w:val="000000"/>
           <w:lang w:eastAsia="en-AU"/>
         </w:rPr>
-        <w:t xml:space="preserve"> </w:t>
-      </w:r>
-      <w:r>
-        <w:rPr>
-          <w:rFonts w:ascii="Arial" w:eastAsia="Times New Roman" w:hAnsi="Arial" w:cs="Arial"/>
-          <w:color w:val="000000"/>
-          <w:lang w:eastAsia="en-AU"/>
-        </w:rPr>
-        <w:t>for</w:t>
-      </w:r>
-      <w:r>
-        <w:rPr>
-          <w:rFonts w:ascii="Arial" w:eastAsia="Times New Roman" w:hAnsi="Arial" w:cs="Arial"/>
-          <w:color w:val="000000"/>
-          <w:lang w:eastAsia="en-AU"/>
-        </w:rPr>
-        <w:t xml:space="preserve"> the following pages</w:t>
+        <w:t xml:space="preserve"> for the following pages</w:t>
       </w:r>
     </w:p>
     <w:p>
@@ -4899,396 +4619,2419 @@
           <w:lang w:eastAsia="en-AU"/>
         </w:rPr>
       </w:pPr>
+    </w:p>
+    <w:p>
+      <w:pPr>
+        <w:spacing w:after="0" w:line="240" w:lineRule="auto"/>
+        <w:rPr>
+          <w:rFonts w:ascii="Arial" w:eastAsia="Times New Roman" w:hAnsi="Arial" w:cs="Arial"/>
+          <w:color w:val="000000"/>
+          <w:lang w:eastAsia="en-AU"/>
+        </w:rPr>
+      </w:pPr>
+      <w:r>
+        <w:rPr>
+          <w:rFonts w:ascii="Arial" w:eastAsia="Times New Roman" w:hAnsi="Arial" w:cs="Arial"/>
+          <w:color w:val="000000"/>
+          <w:lang w:eastAsia="en-AU"/>
+        </w:rPr>
+        <w:t>However they should be allowed to access the following</w:t>
+      </w:r>
+    </w:p>
+    <w:p>
+      <w:pPr>
+        <w:spacing w:after="0" w:line="240" w:lineRule="auto"/>
+        <w:ind w:left="1800" w:hanging="360"/>
+        <w:rPr>
+          <w:rFonts w:ascii="Times New Roman" w:eastAsia="Times New Roman" w:hAnsi="Times New Roman" w:cs="Times New Roman"/>
+          <w:sz w:val="24"/>
+          <w:szCs w:val="24"/>
+          <w:lang w:eastAsia="en-AU"/>
+        </w:rPr>
+      </w:pPr>
+      <w:r>
+        <w:rPr>
+          <w:rFonts w:ascii="Arial" w:eastAsia="Times New Roman" w:hAnsi="Arial" w:cs="Arial"/>
+          <w:color w:val="000000"/>
+          <w:lang w:eastAsia="en-AU"/>
+        </w:rPr>
+        <w:t>·</w:t>
+      </w:r>
+      <w:r>
+        <w:rPr>
+          <w:rFonts w:ascii="Times New Roman" w:eastAsia="Times New Roman" w:hAnsi="Times New Roman" w:cs="Times New Roman"/>
+          <w:color w:val="000000"/>
+          <w:sz w:val="14"/>
+          <w:szCs w:val="14"/>
+          <w:lang w:eastAsia="en-AU"/>
+        </w:rPr>
+        <w:t xml:space="preserve">         </w:t>
+      </w:r>
+      <w:proofErr w:type="spellStart"/>
+      <w:r>
+        <w:rPr>
+          <w:rFonts w:ascii="Arial" w:eastAsia="Times New Roman" w:hAnsi="Arial" w:cs="Arial"/>
+          <w:color w:val="000000"/>
+          <w:lang w:eastAsia="en-AU"/>
+        </w:rPr>
+        <w:t>Create_property.php</w:t>
+      </w:r>
+      <w:proofErr w:type="spellEnd"/>
+    </w:p>
+    <w:p>
+      <w:pPr>
+        <w:spacing w:after="0" w:line="240" w:lineRule="auto"/>
+        <w:ind w:left="1800" w:hanging="360"/>
+        <w:rPr>
+          <w:rFonts w:ascii="Arial" w:eastAsia="Times New Roman" w:hAnsi="Arial" w:cs="Arial"/>
+          <w:color w:val="000000"/>
+          <w:lang w:eastAsia="en-AU"/>
+        </w:rPr>
+      </w:pPr>
+      <w:r>
+        <w:rPr>
+          <w:rFonts w:ascii="Arial" w:eastAsia="Times New Roman" w:hAnsi="Arial" w:cs="Arial"/>
+          <w:color w:val="000000"/>
+          <w:lang w:eastAsia="en-AU"/>
+        </w:rPr>
+        <w:t>·</w:t>
+      </w:r>
+      <w:r>
+        <w:rPr>
+          <w:rFonts w:ascii="Times New Roman" w:eastAsia="Times New Roman" w:hAnsi="Times New Roman" w:cs="Times New Roman"/>
+          <w:color w:val="000000"/>
+          <w:sz w:val="14"/>
+          <w:szCs w:val="14"/>
+          <w:lang w:eastAsia="en-AU"/>
+        </w:rPr>
+        <w:t xml:space="preserve">       </w:t>
+      </w:r>
+      <w:r>
+        <w:rPr>
+          <w:rFonts w:ascii="Times New Roman" w:eastAsia="Times New Roman" w:hAnsi="Times New Roman" w:cs="Times New Roman"/>
+          <w:color w:val="000000"/>
+          <w:sz w:val="14"/>
+          <w:szCs w:val="14"/>
+          <w:lang w:eastAsia="en-AU"/>
+        </w:rPr>
+        <w:t> </w:t>
+      </w:r>
+      <w:proofErr w:type="spellStart"/>
+      <w:r>
+        <w:rPr>
+          <w:rFonts w:ascii="Arial" w:eastAsia="Times New Roman" w:hAnsi="Arial" w:cs="Arial"/>
+          <w:color w:val="000000"/>
+          <w:lang w:eastAsia="en-AU"/>
+        </w:rPr>
+        <w:t>owner_profile.php</w:t>
+      </w:r>
+      <w:proofErr w:type="spellEnd"/>
+    </w:p>
+    <w:p>
+      <w:pPr>
+        <w:spacing w:after="0" w:line="240" w:lineRule="auto"/>
+        <w:ind w:left="1800" w:hanging="360"/>
+        <w:rPr>
+          <w:rFonts w:ascii="Arial" w:eastAsia="Times New Roman" w:hAnsi="Arial" w:cs="Arial"/>
+          <w:color w:val="000000"/>
+          <w:lang w:eastAsia="en-AU"/>
+        </w:rPr>
+      </w:pPr>
+    </w:p>
+    <w:p>
+      <w:pPr>
+        <w:spacing w:after="0" w:line="240" w:lineRule="auto"/>
+        <w:ind w:hanging="360"/>
+        <w:rPr>
+          <w:rFonts w:ascii="Times New Roman" w:eastAsia="Times New Roman" w:hAnsi="Times New Roman" w:cs="Times New Roman"/>
+          <w:sz w:val="24"/>
+          <w:szCs w:val="24"/>
+          <w:lang w:eastAsia="en-AU"/>
+        </w:rPr>
+      </w:pPr>
+    </w:p>
+    <w:p>
+      <w:pPr>
+        <w:spacing w:after="0" w:line="240" w:lineRule="auto"/>
+        <w:rPr>
+          <w:rFonts w:ascii="Arial" w:eastAsia="Times New Roman" w:hAnsi="Arial" w:cs="Arial"/>
+          <w:color w:val="000000"/>
+          <w:lang w:eastAsia="en-AU"/>
+        </w:rPr>
+      </w:pPr>
+      <w:r>
+        <w:rPr>
+          <w:rFonts w:ascii="Arial" w:eastAsia="Times New Roman" w:hAnsi="Arial" w:cs="Arial"/>
+          <w:b/>
+          <w:bCs/>
+          <w:color w:val="000000"/>
+          <w:lang w:eastAsia="en-AU"/>
+        </w:rPr>
+        <w:t>Expected outcome:</w:t>
+      </w:r>
+      <w:r>
+        <w:rPr>
+          <w:rFonts w:ascii="Arial" w:eastAsia="Times New Roman" w:hAnsi="Arial" w:cs="Arial"/>
+          <w:color w:val="000000"/>
+          <w:lang w:eastAsia="en-AU"/>
+        </w:rPr>
+        <w:t xml:space="preserve">  </w:t>
+      </w:r>
+      <w:r>
+        <w:rPr>
+          <w:rFonts w:ascii="Arial" w:eastAsia="Times New Roman" w:hAnsi="Arial" w:cs="Arial"/>
+          <w:color w:val="000000"/>
+          <w:lang w:eastAsia="en-AU"/>
+        </w:rPr>
+        <w:t xml:space="preserve">A forbidden message should appear for the above pages except the </w:t>
+      </w:r>
+      <w:proofErr w:type="spellStart"/>
+      <w:r>
+        <w:rPr>
+          <w:rFonts w:ascii="Arial" w:eastAsia="Times New Roman" w:hAnsi="Arial" w:cs="Arial"/>
+          <w:color w:val="000000"/>
+          <w:lang w:eastAsia="en-AU"/>
+        </w:rPr>
+        <w:t>create_property</w:t>
+      </w:r>
+      <w:proofErr w:type="spellEnd"/>
+      <w:r>
+        <w:rPr>
+          <w:rFonts w:ascii="Arial" w:eastAsia="Times New Roman" w:hAnsi="Arial" w:cs="Arial"/>
+          <w:color w:val="000000"/>
+          <w:lang w:eastAsia="en-AU"/>
+        </w:rPr>
+        <w:t xml:space="preserve"> and </w:t>
+      </w:r>
+      <w:proofErr w:type="spellStart"/>
+      <w:r>
+        <w:rPr>
+          <w:rFonts w:ascii="Arial" w:eastAsia="Times New Roman" w:hAnsi="Arial" w:cs="Arial"/>
+          <w:color w:val="000000"/>
+          <w:lang w:eastAsia="en-AU"/>
+        </w:rPr>
+        <w:t>owner_profile</w:t>
+      </w:r>
+      <w:proofErr w:type="spellEnd"/>
+      <w:r>
+        <w:rPr>
+          <w:rFonts w:ascii="Arial" w:eastAsia="Times New Roman" w:hAnsi="Arial" w:cs="Arial"/>
+          <w:color w:val="000000"/>
+          <w:lang w:eastAsia="en-AU"/>
+        </w:rPr>
+        <w:t>.</w:t>
+      </w:r>
+    </w:p>
+    <w:p>
+      <w:pPr>
+        <w:spacing w:after="0" w:line="240" w:lineRule="auto"/>
+        <w:rPr>
+          <w:rFonts w:ascii="Times New Roman" w:eastAsia="Times New Roman" w:hAnsi="Times New Roman" w:cs="Times New Roman"/>
+          <w:sz w:val="24"/>
+          <w:szCs w:val="24"/>
+          <w:lang w:eastAsia="en-AU"/>
+        </w:rPr>
+      </w:pPr>
+    </w:p>
+    <w:p>
+      <w:pPr>
+        <w:spacing w:after="0" w:line="240" w:lineRule="auto"/>
+        <w:rPr>
+          <w:rFonts w:ascii="Arial" w:eastAsia="Times New Roman" w:hAnsi="Arial" w:cs="Arial"/>
+          <w:color w:val="000000"/>
+          <w:lang w:eastAsia="en-AU"/>
+        </w:rPr>
+      </w:pPr>
+      <w:r>
+        <w:rPr>
+          <w:rFonts w:ascii="Arial" w:eastAsia="Times New Roman" w:hAnsi="Arial" w:cs="Arial"/>
+          <w:b/>
+          <w:bCs/>
+          <w:color w:val="000000"/>
+          <w:lang w:eastAsia="en-AU"/>
+        </w:rPr>
+        <w:t>Outcome:</w:t>
+      </w:r>
+      <w:r>
+        <w:rPr>
+          <w:rFonts w:ascii="Arial" w:eastAsia="Times New Roman" w:hAnsi="Arial" w:cs="Arial"/>
+          <w:color w:val="000000"/>
+          <w:lang w:eastAsia="en-AU"/>
+        </w:rPr>
+        <w:t xml:space="preserve"> </w:t>
+      </w:r>
+      <w:r>
+        <w:rPr>
+          <w:rFonts w:ascii="Arial" w:eastAsia="Times New Roman" w:hAnsi="Arial" w:cs="Arial"/>
+          <w:color w:val="000000"/>
+          <w:lang w:eastAsia="en-AU"/>
+        </w:rPr>
+        <w:t>Successful.</w:t>
+      </w:r>
+    </w:p>
+    <w:p>
+      <w:pPr>
+        <w:spacing w:after="0" w:line="240" w:lineRule="auto"/>
+        <w:rPr>
+          <w:rFonts w:ascii="Arial" w:eastAsia="Times New Roman" w:hAnsi="Arial" w:cs="Arial"/>
+          <w:color w:val="000000"/>
+          <w:lang w:eastAsia="en-AU"/>
+        </w:rPr>
+      </w:pPr>
+    </w:p>
+    <w:p>
+      <w:pPr>
+        <w:spacing w:after="0" w:line="240" w:lineRule="auto"/>
+        <w:rPr>
+          <w:rFonts w:ascii="Arial" w:eastAsia="Times New Roman" w:hAnsi="Arial" w:cs="Arial"/>
+          <w:b/>
+          <w:bCs/>
+          <w:color w:val="000000"/>
+          <w:lang w:eastAsia="en-AU"/>
+        </w:rPr>
+      </w:pPr>
+      <w:r>
+        <w:rPr>
+          <w:rFonts w:ascii="Arial" w:eastAsia="Times New Roman" w:hAnsi="Arial" w:cs="Arial"/>
+          <w:b/>
+          <w:bCs/>
+          <w:color w:val="000000"/>
+          <w:lang w:eastAsia="en-AU"/>
+        </w:rPr>
+        <w:t>Selenium Automation Test file:</w:t>
+      </w:r>
+      <w:r>
+        <w:rPr>
+          <w:rFonts w:ascii="Arial" w:eastAsia="Times New Roman" w:hAnsi="Arial" w:cs="Arial"/>
+          <w:color w:val="000000"/>
+          <w:lang w:eastAsia="en-AU"/>
+        </w:rPr>
+        <w:t xml:space="preserve">  </w:t>
+      </w:r>
+      <w:r>
+        <w:rPr>
+          <w:rFonts w:ascii="Arial" w:eastAsia="Times New Roman" w:hAnsi="Arial" w:cs="Arial"/>
+          <w:color w:val="000000"/>
+          <w:lang w:eastAsia="en-AU"/>
+        </w:rPr>
+        <w:t>security_owner</w:t>
+      </w:r>
+      <w:r>
+        <w:rPr>
+          <w:rFonts w:ascii="Arial" w:eastAsia="Times New Roman" w:hAnsi="Arial" w:cs="Arial"/>
+          <w:color w:val="000000"/>
+          <w:lang w:eastAsia="en-AU"/>
+        </w:rPr>
+        <w:t>.html</w:t>
+      </w:r>
+      <w:r>
+        <w:rPr>
+          <w:rFonts w:ascii="Arial" w:eastAsia="Times New Roman" w:hAnsi="Arial" w:cs="Arial"/>
+          <w:b/>
+          <w:bCs/>
+          <w:color w:val="000000"/>
+          <w:lang w:eastAsia="en-AU"/>
+        </w:rPr>
+        <w:t xml:space="preserve"> </w:t>
+      </w:r>
+    </w:p>
+    <w:p>
+      <w:pPr>
+        <w:spacing w:after="0" w:line="240" w:lineRule="auto"/>
+        <w:ind w:hanging="360"/>
+        <w:rPr>
+          <w:rFonts w:ascii="Arial" w:eastAsia="Times New Roman" w:hAnsi="Arial" w:cs="Arial"/>
+          <w:b/>
+          <w:bCs/>
+          <w:color w:val="000000"/>
+          <w:lang w:eastAsia="en-AU"/>
+        </w:rPr>
+      </w:pPr>
+    </w:p>
+    <w:p>
+      <w:pPr>
+        <w:spacing w:after="0" w:line="240" w:lineRule="auto"/>
+        <w:rPr>
+          <w:rFonts w:ascii="Arial" w:eastAsia="Times New Roman" w:hAnsi="Arial" w:cs="Arial"/>
+          <w:color w:val="000000"/>
+          <w:lang w:eastAsia="en-AU"/>
+        </w:rPr>
+      </w:pPr>
+      <w:r>
+        <w:rPr>
+          <w:rFonts w:ascii="Arial" w:eastAsia="Times New Roman" w:hAnsi="Arial" w:cs="Arial"/>
+          <w:b/>
+          <w:bCs/>
+          <w:color w:val="000000"/>
+          <w:lang w:eastAsia="en-AU"/>
+        </w:rPr>
+        <w:t>Selenium Automation result message:</w:t>
+      </w:r>
+      <w:r>
+        <w:rPr>
+          <w:rFonts w:ascii="Arial" w:eastAsia="Times New Roman" w:hAnsi="Arial" w:cs="Arial"/>
+          <w:color w:val="000000"/>
+          <w:lang w:eastAsia="en-AU"/>
+        </w:rPr>
+        <w:t xml:space="preserve"> </w:t>
+      </w:r>
+      <w:r>
+        <w:rPr>
+          <w:rFonts w:ascii="Arial" w:eastAsia="Times New Roman" w:hAnsi="Arial" w:cs="Arial"/>
+          <w:color w:val="000000"/>
+          <w:lang w:eastAsia="en-AU"/>
+        </w:rPr>
+        <w:t>[info] Test case passed</w:t>
+      </w:r>
+    </w:p>
+    <w:p>
+      <w:pPr>
+        <w:spacing w:after="0" w:line="240" w:lineRule="auto"/>
+      </w:pPr>
+    </w:p>
+    <w:p>
+      <w:pPr>
+        <w:pStyle w:val="Heading1"/>
+      </w:pPr>
+      <w:r>
+        <w:t>Story ID: 23 Staff accounts</w:t>
+      </w:r>
+    </w:p>
+    <w:p>
+      <w:pPr>
+        <w:rPr>
+          <w:rFonts w:ascii="Arial" w:eastAsia="Times New Roman" w:hAnsi="Arial" w:cs="Arial"/>
+          <w:color w:val="000000"/>
+          <w:lang w:eastAsia="en-AU"/>
+        </w:rPr>
+      </w:pPr>
+      <w:r>
+        <w:rPr>
+          <w:rFonts w:ascii="Arial" w:eastAsia="Times New Roman" w:hAnsi="Arial" w:cs="Arial"/>
+          <w:b/>
+          <w:color w:val="000000"/>
+          <w:lang w:eastAsia="en-AU"/>
+        </w:rPr>
+        <w:t xml:space="preserve">1. </w:t>
+      </w:r>
+      <w:r>
+        <w:rPr>
+          <w:rFonts w:ascii="Arial" w:eastAsia="Times New Roman" w:hAnsi="Arial" w:cs="Arial"/>
+          <w:b/>
+          <w:color w:val="000000"/>
+          <w:lang w:eastAsia="en-AU"/>
+        </w:rPr>
+        <w:t>Test scenario:</w:t>
+      </w:r>
+      <w:r>
+        <w:rPr>
+          <w:rFonts w:ascii="Arial" w:eastAsia="Times New Roman" w:hAnsi="Arial" w:cs="Arial"/>
+          <w:color w:val="000000"/>
+          <w:lang w:eastAsia="en-AU"/>
+        </w:rPr>
+        <w:t xml:space="preserve"> When employee details are edited the change is effective immediately and permanently</w:t>
+      </w:r>
+      <w:r>
+        <w:rPr>
+          <w:rFonts w:ascii="Arial" w:eastAsia="Times New Roman" w:hAnsi="Arial" w:cs="Arial"/>
+          <w:color w:val="000000"/>
+          <w:lang w:eastAsia="en-AU"/>
+        </w:rPr>
+        <w:t xml:space="preserve"> in the employees details screen</w:t>
+      </w:r>
+      <w:r>
+        <w:rPr>
+          <w:rFonts w:ascii="Arial" w:eastAsia="Times New Roman" w:hAnsi="Arial" w:cs="Arial"/>
+          <w:color w:val="000000"/>
+          <w:lang w:eastAsia="en-AU"/>
+        </w:rPr>
+        <w:t>.</w:t>
+      </w:r>
+    </w:p>
+    <w:p>
+      <w:pPr>
+        <w:rPr>
+          <w:rFonts w:ascii="Arial" w:eastAsia="Times New Roman" w:hAnsi="Arial" w:cs="Arial"/>
+          <w:color w:val="000000"/>
+          <w:lang w:eastAsia="en-AU"/>
+        </w:rPr>
+      </w:pPr>
+      <w:r>
+        <w:rPr>
+          <w:rFonts w:ascii="Arial" w:eastAsia="Times New Roman" w:hAnsi="Arial" w:cs="Arial"/>
+          <w:b/>
+          <w:color w:val="000000"/>
+          <w:lang w:eastAsia="en-AU"/>
+        </w:rPr>
+        <w:t xml:space="preserve">Expected outcome: </w:t>
+      </w:r>
+      <w:r>
+        <w:rPr>
+          <w:rFonts w:ascii="Arial" w:eastAsia="Times New Roman" w:hAnsi="Arial" w:cs="Arial"/>
+          <w:color w:val="000000"/>
+          <w:lang w:eastAsia="en-AU"/>
+        </w:rPr>
+        <w:t>All relevant information has been updated successfully and is available in the employee details screen.</w:t>
+      </w:r>
+      <w:r>
+        <w:rPr>
+          <w:rFonts w:ascii="Arial" w:eastAsia="Times New Roman" w:hAnsi="Arial" w:cs="Arial"/>
+          <w:color w:val="000000"/>
+          <w:lang w:eastAsia="en-AU"/>
+        </w:rPr>
+        <w:br/>
+      </w:r>
+      <w:r>
+        <w:rPr>
+          <w:rFonts w:ascii="Arial" w:eastAsia="Times New Roman" w:hAnsi="Arial" w:cs="Arial"/>
+          <w:b/>
+          <w:color w:val="000000"/>
+          <w:lang w:eastAsia="en-AU"/>
+        </w:rPr>
+        <w:t>Outcome</w:t>
+      </w:r>
+      <w:r>
+        <w:rPr>
+          <w:rFonts w:ascii="Arial" w:eastAsia="Times New Roman" w:hAnsi="Arial" w:cs="Arial"/>
+          <w:color w:val="000000"/>
+          <w:lang w:eastAsia="en-AU"/>
+        </w:rPr>
+        <w:t>: Success</w:t>
+      </w:r>
+    </w:p>
+    <w:p>
+      <w:pPr>
+        <w:rPr>
+          <w:rFonts w:ascii="Arial" w:eastAsia="Times New Roman" w:hAnsi="Arial" w:cs="Arial"/>
+          <w:color w:val="000000"/>
+          <w:lang w:eastAsia="en-AU"/>
+        </w:rPr>
+      </w:pPr>
+      <w:r>
+        <w:rPr>
+          <w:rFonts w:ascii="Arial" w:eastAsia="Times New Roman" w:hAnsi="Arial" w:cs="Arial"/>
+          <w:b/>
+          <w:color w:val="000000"/>
+          <w:lang w:eastAsia="en-AU"/>
+        </w:rPr>
+        <w:t>Selenium Automation</w:t>
+      </w:r>
+      <w:r>
+        <w:rPr>
+          <w:rFonts w:ascii="Arial" w:eastAsia="Times New Roman" w:hAnsi="Arial" w:cs="Arial"/>
+          <w:b/>
+          <w:color w:val="000000"/>
+          <w:lang w:eastAsia="en-AU"/>
+        </w:rPr>
+        <w:t xml:space="preserve"> </w:t>
+      </w:r>
+      <w:r>
+        <w:rPr>
+          <w:rFonts w:ascii="Arial" w:eastAsia="Times New Roman" w:hAnsi="Arial" w:cs="Arial"/>
+          <w:b/>
+          <w:color w:val="000000"/>
+          <w:lang w:eastAsia="en-AU"/>
+        </w:rPr>
+        <w:t>Testing f</w:t>
+      </w:r>
+      <w:r>
+        <w:rPr>
+          <w:rFonts w:ascii="Arial" w:eastAsia="Times New Roman" w:hAnsi="Arial" w:cs="Arial"/>
+          <w:b/>
+          <w:color w:val="000000"/>
+          <w:lang w:eastAsia="en-AU"/>
+        </w:rPr>
+        <w:t>ile</w:t>
+      </w:r>
+      <w:r>
+        <w:rPr>
+          <w:rFonts w:ascii="Arial" w:eastAsia="Times New Roman" w:hAnsi="Arial" w:cs="Arial"/>
+          <w:color w:val="000000"/>
+          <w:lang w:eastAsia="en-AU"/>
+        </w:rPr>
+        <w:t xml:space="preserve">: </w:t>
+      </w:r>
+      <w:proofErr w:type="spellStart"/>
+      <w:r>
+        <w:rPr>
+          <w:rFonts w:ascii="Arial" w:eastAsia="Times New Roman" w:hAnsi="Arial" w:cs="Arial"/>
+          <w:color w:val="000000"/>
+          <w:lang w:eastAsia="en-AU"/>
+        </w:rPr>
+        <w:t>Employee_Details_Edit</w:t>
+      </w:r>
+      <w:proofErr w:type="spellEnd"/>
+    </w:p>
+    <w:p>
+      <w:pPr>
+        <w:spacing w:after="0" w:line="240" w:lineRule="auto"/>
+        <w:rPr>
+          <w:rFonts w:ascii="Arial" w:eastAsia="Times New Roman" w:hAnsi="Arial" w:cs="Arial"/>
+          <w:color w:val="000000"/>
+          <w:lang w:eastAsia="en-AU"/>
+        </w:rPr>
+      </w:pPr>
+      <w:r>
+        <w:rPr>
+          <w:rFonts w:ascii="Arial" w:eastAsia="Times New Roman" w:hAnsi="Arial" w:cs="Arial"/>
+          <w:b/>
+          <w:bCs/>
+          <w:color w:val="000000"/>
+          <w:lang w:eastAsia="en-AU"/>
+        </w:rPr>
+        <w:t>Selenium Automation result message:</w:t>
+      </w:r>
+      <w:r>
+        <w:rPr>
+          <w:rFonts w:ascii="Arial" w:eastAsia="Times New Roman" w:hAnsi="Arial" w:cs="Arial"/>
+          <w:color w:val="000000"/>
+          <w:lang w:eastAsia="en-AU"/>
+        </w:rPr>
+        <w:t xml:space="preserve"> [info] Test case passed</w:t>
+      </w:r>
+    </w:p>
+    <w:p>
+      <w:pPr>
+        <w:rPr>
+          <w:rFonts w:ascii="Arial" w:eastAsia="Times New Roman" w:hAnsi="Arial" w:cs="Arial"/>
+          <w:color w:val="000000"/>
+          <w:lang w:eastAsia="en-AU"/>
+        </w:rPr>
+      </w:pPr>
+    </w:p>
+    <w:p>
+      <w:pPr>
+        <w:rPr>
+          <w:rFonts w:ascii="Arial" w:eastAsia="Times New Roman" w:hAnsi="Arial" w:cs="Arial"/>
+          <w:color w:val="000000"/>
+          <w:lang w:eastAsia="en-AU"/>
+        </w:rPr>
+      </w:pPr>
+      <w:r>
+        <w:rPr>
+          <w:rFonts w:ascii="Arial" w:eastAsia="Times New Roman" w:hAnsi="Arial" w:cs="Arial"/>
+          <w:color w:val="000000"/>
+          <w:lang w:eastAsia="en-AU"/>
+        </w:rPr>
+        <w:t xml:space="preserve">2. </w:t>
+      </w:r>
+      <w:r>
+        <w:rPr>
+          <w:rFonts w:ascii="Arial" w:eastAsia="Times New Roman" w:hAnsi="Arial" w:cs="Arial"/>
+          <w:b/>
+          <w:color w:val="000000"/>
+          <w:lang w:eastAsia="en-AU"/>
+        </w:rPr>
+        <w:t>Test scenario:</w:t>
+      </w:r>
+      <w:r>
+        <w:rPr>
+          <w:rFonts w:ascii="Arial" w:eastAsia="Times New Roman" w:hAnsi="Arial" w:cs="Arial"/>
+          <w:color w:val="000000"/>
+          <w:lang w:eastAsia="en-AU"/>
+        </w:rPr>
+        <w:t xml:space="preserve"> </w:t>
+      </w:r>
+      <w:r>
+        <w:rPr>
+          <w:rFonts w:ascii="Arial" w:eastAsia="Times New Roman" w:hAnsi="Arial" w:cs="Arial"/>
+          <w:color w:val="000000"/>
+          <w:lang w:eastAsia="en-AU"/>
+        </w:rPr>
+        <w:t>Test multiple account types to check they have access to the appropriate features.</w:t>
+      </w:r>
+    </w:p>
+    <w:p>
+      <w:pPr>
+        <w:rPr>
+          <w:rFonts w:ascii="Arial" w:eastAsia="Times New Roman" w:hAnsi="Arial" w:cs="Arial"/>
+          <w:color w:val="000000"/>
+          <w:lang w:eastAsia="en-AU"/>
+        </w:rPr>
+      </w:pPr>
+      <w:r>
+        <w:rPr>
+          <w:rFonts w:ascii="Arial" w:eastAsia="Times New Roman" w:hAnsi="Arial" w:cs="Arial"/>
+          <w:b/>
+          <w:color w:val="000000"/>
+          <w:lang w:eastAsia="en-AU"/>
+        </w:rPr>
+        <w:t>Expected outcome:</w:t>
+      </w:r>
+      <w:r>
+        <w:rPr>
+          <w:rFonts w:ascii="Arial" w:eastAsia="Times New Roman" w:hAnsi="Arial" w:cs="Arial"/>
+          <w:color w:val="000000"/>
+          <w:lang w:eastAsia="en-AU"/>
+        </w:rPr>
+        <w:t xml:space="preserve"> </w:t>
+      </w:r>
+      <w:r>
+        <w:rPr>
+          <w:rFonts w:ascii="Arial" w:eastAsia="Times New Roman" w:hAnsi="Arial" w:cs="Arial"/>
+          <w:color w:val="000000"/>
+          <w:lang w:eastAsia="en-AU"/>
+        </w:rPr>
+        <w:t xml:space="preserve">Only employees have access to the </w:t>
+      </w:r>
+      <w:proofErr w:type="spellStart"/>
+      <w:r>
+        <w:rPr>
+          <w:rFonts w:ascii="Arial" w:eastAsia="Times New Roman" w:hAnsi="Arial" w:cs="Arial"/>
+          <w:color w:val="000000"/>
+          <w:lang w:eastAsia="en-AU"/>
+        </w:rPr>
+        <w:t>Utils</w:t>
+      </w:r>
+      <w:proofErr w:type="spellEnd"/>
+      <w:r>
+        <w:rPr>
+          <w:rFonts w:ascii="Arial" w:eastAsia="Times New Roman" w:hAnsi="Arial" w:cs="Arial"/>
+          <w:color w:val="000000"/>
+          <w:lang w:eastAsia="en-AU"/>
+        </w:rPr>
+        <w:t xml:space="preserve"> tool bar</w:t>
+      </w:r>
+      <w:r>
+        <w:rPr>
+          <w:rFonts w:ascii="Arial" w:eastAsia="Times New Roman" w:hAnsi="Arial" w:cs="Arial"/>
+          <w:color w:val="000000"/>
+          <w:lang w:eastAsia="en-AU"/>
+        </w:rPr>
+        <w:t xml:space="preserve">, all other user accounts should not even be able to view </w:t>
+      </w:r>
+      <w:proofErr w:type="spellStart"/>
+      <w:r>
+        <w:rPr>
+          <w:rFonts w:ascii="Arial" w:eastAsia="Times New Roman" w:hAnsi="Arial" w:cs="Arial"/>
+          <w:color w:val="000000"/>
+          <w:lang w:eastAsia="en-AU"/>
+        </w:rPr>
+        <w:t>Utils</w:t>
+      </w:r>
+      <w:proofErr w:type="spellEnd"/>
+      <w:r>
+        <w:rPr>
+          <w:rFonts w:ascii="Arial" w:eastAsia="Times New Roman" w:hAnsi="Arial" w:cs="Arial"/>
+          <w:color w:val="000000"/>
+          <w:lang w:eastAsia="en-AU"/>
+        </w:rPr>
+        <w:t xml:space="preserve"> tool bar.</w:t>
+      </w:r>
+    </w:p>
+    <w:p>
+      <w:pPr>
+        <w:rPr>
+          <w:rFonts w:ascii="Arial" w:eastAsia="Times New Roman" w:hAnsi="Arial" w:cs="Arial"/>
+          <w:color w:val="000000"/>
+          <w:lang w:eastAsia="en-AU"/>
+        </w:rPr>
+      </w:pPr>
+      <w:r>
+        <w:rPr>
+          <w:rFonts w:ascii="Arial" w:eastAsia="Times New Roman" w:hAnsi="Arial" w:cs="Arial"/>
+          <w:b/>
+          <w:color w:val="000000"/>
+          <w:lang w:eastAsia="en-AU"/>
+        </w:rPr>
+        <w:t>Outcome</w:t>
+      </w:r>
+      <w:r>
+        <w:rPr>
+          <w:rFonts w:ascii="Arial" w:eastAsia="Times New Roman" w:hAnsi="Arial" w:cs="Arial"/>
+          <w:color w:val="000000"/>
+          <w:lang w:eastAsia="en-AU"/>
+        </w:rPr>
+        <w:t>: Success, passed all tests</w:t>
+      </w:r>
+    </w:p>
+    <w:p>
+      <w:pPr>
+        <w:rPr>
+          <w:rFonts w:ascii="Arial" w:eastAsia="Times New Roman" w:hAnsi="Arial" w:cs="Arial"/>
+          <w:color w:val="000000"/>
+          <w:lang w:eastAsia="en-AU"/>
+        </w:rPr>
+      </w:pPr>
+      <w:r>
+        <w:rPr>
+          <w:rFonts w:ascii="Arial" w:eastAsia="Times New Roman" w:hAnsi="Arial" w:cs="Arial"/>
+          <w:b/>
+          <w:color w:val="000000"/>
+          <w:lang w:eastAsia="en-AU"/>
+        </w:rPr>
+        <w:t>Selenium Automation</w:t>
+      </w:r>
+      <w:r>
+        <w:rPr>
+          <w:rFonts w:ascii="Arial" w:eastAsia="Times New Roman" w:hAnsi="Arial" w:cs="Arial"/>
+          <w:b/>
+          <w:color w:val="000000"/>
+          <w:lang w:eastAsia="en-AU"/>
+        </w:rPr>
+        <w:t xml:space="preserve"> </w:t>
+      </w:r>
+      <w:r>
+        <w:rPr>
+          <w:rFonts w:ascii="Arial" w:eastAsia="Times New Roman" w:hAnsi="Arial" w:cs="Arial"/>
+          <w:b/>
+          <w:color w:val="000000"/>
+          <w:lang w:eastAsia="en-AU"/>
+        </w:rPr>
+        <w:t>Testing file</w:t>
+      </w:r>
+      <w:r>
+        <w:rPr>
+          <w:rFonts w:ascii="Arial" w:eastAsia="Times New Roman" w:hAnsi="Arial" w:cs="Arial"/>
+          <w:color w:val="000000"/>
+          <w:lang w:eastAsia="en-AU"/>
+        </w:rPr>
+        <w:t xml:space="preserve">: </w:t>
+      </w:r>
+      <w:proofErr w:type="spellStart"/>
+      <w:r>
+        <w:rPr>
+          <w:rFonts w:ascii="Arial" w:eastAsia="Times New Roman" w:hAnsi="Arial" w:cs="Arial"/>
+          <w:color w:val="000000"/>
+          <w:lang w:eastAsia="en-AU"/>
+        </w:rPr>
+        <w:t>nouser_access_to_utils</w:t>
+      </w:r>
+      <w:proofErr w:type="spellEnd"/>
+    </w:p>
+    <w:p>
+      <w:pPr>
+        <w:spacing w:after="0" w:line="240" w:lineRule="auto"/>
+        <w:rPr>
+          <w:rFonts w:ascii="Arial" w:eastAsia="Times New Roman" w:hAnsi="Arial" w:cs="Arial"/>
+          <w:color w:val="000000"/>
+          <w:lang w:eastAsia="en-AU"/>
+        </w:rPr>
+      </w:pPr>
+      <w:r>
+        <w:rPr>
+          <w:rFonts w:ascii="Arial" w:eastAsia="Times New Roman" w:hAnsi="Arial" w:cs="Arial"/>
+          <w:b/>
+          <w:bCs/>
+          <w:color w:val="000000"/>
+          <w:lang w:eastAsia="en-AU"/>
+        </w:rPr>
+        <w:t>Selenium Automation result message:</w:t>
+      </w:r>
+      <w:r>
+        <w:rPr>
+          <w:rFonts w:ascii="Arial" w:eastAsia="Times New Roman" w:hAnsi="Arial" w:cs="Arial"/>
+          <w:color w:val="000000"/>
+          <w:lang w:eastAsia="en-AU"/>
+        </w:rPr>
+        <w:t xml:space="preserve"> [info] Test case passed</w:t>
+      </w:r>
+    </w:p>
+    <w:p>
+      <w:pPr>
+        <w:rPr>
+          <w:rFonts w:ascii="Arial" w:eastAsia="Times New Roman" w:hAnsi="Arial" w:cs="Arial"/>
+          <w:color w:val="000000"/>
+          <w:lang w:eastAsia="en-AU"/>
+        </w:rPr>
+      </w:pPr>
+      <w:r>
+        <w:rPr>
+          <w:rFonts w:ascii="Arial" w:eastAsia="Times New Roman" w:hAnsi="Arial" w:cs="Arial"/>
+          <w:color w:val="000000"/>
+          <w:lang w:eastAsia="en-AU"/>
+        </w:rPr>
+        <w:lastRenderedPageBreak/>
+        <w:t xml:space="preserve">3. </w:t>
+      </w:r>
+      <w:r>
+        <w:rPr>
+          <w:rFonts w:ascii="Arial" w:eastAsia="Times New Roman" w:hAnsi="Arial" w:cs="Arial"/>
+          <w:b/>
+          <w:color w:val="000000"/>
+          <w:lang w:eastAsia="en-AU"/>
+        </w:rPr>
+        <w:t>Test scenario</w:t>
+      </w:r>
+      <w:r>
+        <w:rPr>
+          <w:rFonts w:ascii="Arial" w:eastAsia="Times New Roman" w:hAnsi="Arial" w:cs="Arial"/>
+          <w:color w:val="000000"/>
+          <w:lang w:eastAsia="en-AU"/>
+        </w:rPr>
+        <w:t xml:space="preserve">: </w:t>
+      </w:r>
+      <w:r>
+        <w:rPr>
+          <w:rFonts w:ascii="Arial" w:eastAsia="Times New Roman" w:hAnsi="Arial" w:cs="Arial"/>
+          <w:color w:val="000000"/>
+          <w:lang w:eastAsia="en-AU"/>
+        </w:rPr>
+        <w:t>Attempt to create two employee accounts using the same username.</w:t>
+      </w:r>
+    </w:p>
+    <w:p>
+      <w:pPr>
+        <w:rPr>
+          <w:rFonts w:ascii="Arial" w:eastAsia="Times New Roman" w:hAnsi="Arial" w:cs="Arial"/>
+          <w:color w:val="000000"/>
+          <w:lang w:eastAsia="en-AU"/>
+        </w:rPr>
+      </w:pPr>
+      <w:r>
+        <w:rPr>
+          <w:rFonts w:ascii="Arial" w:eastAsia="Times New Roman" w:hAnsi="Arial" w:cs="Arial"/>
+          <w:b/>
+          <w:color w:val="000000"/>
+          <w:lang w:eastAsia="en-AU"/>
+        </w:rPr>
+        <w:t>Expected outcome:</w:t>
+      </w:r>
+      <w:r>
+        <w:rPr>
+          <w:rFonts w:ascii="Arial" w:eastAsia="Times New Roman" w:hAnsi="Arial" w:cs="Arial"/>
+          <w:color w:val="000000"/>
+          <w:lang w:eastAsia="en-AU"/>
+        </w:rPr>
+        <w:t xml:space="preserve"> </w:t>
+      </w:r>
+      <w:r>
+        <w:rPr>
+          <w:rFonts w:ascii="Arial" w:eastAsia="Times New Roman" w:hAnsi="Arial" w:cs="Arial"/>
+          <w:color w:val="000000"/>
+          <w:lang w:eastAsia="en-AU"/>
+        </w:rPr>
+        <w:t>A username can only be used onc</w:t>
+      </w:r>
+      <w:r>
+        <w:rPr>
+          <w:rFonts w:ascii="Arial" w:eastAsia="Times New Roman" w:hAnsi="Arial" w:cs="Arial"/>
+          <w:color w:val="000000"/>
+          <w:lang w:eastAsia="en-AU"/>
+        </w:rPr>
+        <w:t>e to create an employee account.</w:t>
+      </w:r>
+    </w:p>
+    <w:p>
+      <w:pPr>
+        <w:rPr>
+          <w:rFonts w:ascii="Arial" w:eastAsia="Times New Roman" w:hAnsi="Arial" w:cs="Arial"/>
+          <w:color w:val="000000"/>
+          <w:lang w:eastAsia="en-AU"/>
+        </w:rPr>
+      </w:pPr>
+      <w:r>
+        <w:rPr>
+          <w:rFonts w:ascii="Arial" w:eastAsia="Times New Roman" w:hAnsi="Arial" w:cs="Arial"/>
+          <w:b/>
+          <w:color w:val="000000"/>
+          <w:lang w:eastAsia="en-AU"/>
+        </w:rPr>
+        <w:t>Outcome</w:t>
+      </w:r>
+      <w:r>
+        <w:rPr>
+          <w:rFonts w:ascii="Arial" w:eastAsia="Times New Roman" w:hAnsi="Arial" w:cs="Arial"/>
+          <w:color w:val="000000"/>
+          <w:lang w:eastAsia="en-AU"/>
+        </w:rPr>
+        <w:t>: Success</w:t>
+      </w:r>
+    </w:p>
+    <w:p>
+      <w:pPr>
+        <w:rPr>
+          <w:rFonts w:ascii="Arial" w:eastAsia="Times New Roman" w:hAnsi="Arial" w:cs="Arial"/>
+          <w:color w:val="000000"/>
+          <w:lang w:eastAsia="en-AU"/>
+        </w:rPr>
+      </w:pPr>
+      <w:r>
+        <w:rPr>
+          <w:rFonts w:ascii="Arial" w:eastAsia="Times New Roman" w:hAnsi="Arial" w:cs="Arial"/>
+          <w:b/>
+          <w:color w:val="000000"/>
+          <w:lang w:eastAsia="en-AU"/>
+        </w:rPr>
+        <w:t>Selenium Automation</w:t>
+      </w:r>
+      <w:r>
+        <w:rPr>
+          <w:rFonts w:ascii="Arial" w:eastAsia="Times New Roman" w:hAnsi="Arial" w:cs="Arial"/>
+          <w:b/>
+          <w:color w:val="000000"/>
+          <w:lang w:eastAsia="en-AU"/>
+        </w:rPr>
+        <w:t xml:space="preserve"> </w:t>
+      </w:r>
+      <w:r>
+        <w:rPr>
+          <w:rFonts w:ascii="Arial" w:eastAsia="Times New Roman" w:hAnsi="Arial" w:cs="Arial"/>
+          <w:b/>
+          <w:color w:val="000000"/>
+          <w:lang w:eastAsia="en-AU"/>
+        </w:rPr>
+        <w:t>Testing file</w:t>
+      </w:r>
+      <w:r>
+        <w:rPr>
+          <w:rFonts w:ascii="Arial" w:eastAsia="Times New Roman" w:hAnsi="Arial" w:cs="Arial"/>
+          <w:color w:val="000000"/>
+          <w:lang w:eastAsia="en-AU"/>
+        </w:rPr>
+        <w:t xml:space="preserve">: </w:t>
+      </w:r>
+      <w:proofErr w:type="spellStart"/>
+      <w:r>
+        <w:rPr>
+          <w:rFonts w:ascii="Arial" w:eastAsia="Times New Roman" w:hAnsi="Arial" w:cs="Arial"/>
+          <w:color w:val="000000"/>
+          <w:lang w:eastAsia="en-AU"/>
+        </w:rPr>
+        <w:t>account_only_created_once</w:t>
+      </w:r>
+      <w:proofErr w:type="spellEnd"/>
+    </w:p>
+    <w:p>
+      <w:pPr>
+        <w:spacing w:after="0" w:line="240" w:lineRule="auto"/>
+        <w:rPr>
+          <w:rFonts w:ascii="Arial" w:eastAsia="Times New Roman" w:hAnsi="Arial" w:cs="Arial"/>
+          <w:color w:val="000000"/>
+          <w:lang w:eastAsia="en-AU"/>
+        </w:rPr>
+      </w:pPr>
+      <w:r>
+        <w:rPr>
+          <w:rFonts w:ascii="Arial" w:eastAsia="Times New Roman" w:hAnsi="Arial" w:cs="Arial"/>
+          <w:b/>
+          <w:bCs/>
+          <w:color w:val="000000"/>
+          <w:lang w:eastAsia="en-AU"/>
+        </w:rPr>
+        <w:t>Selenium Automation result message:</w:t>
+      </w:r>
+      <w:r>
+        <w:rPr>
+          <w:rFonts w:ascii="Arial" w:eastAsia="Times New Roman" w:hAnsi="Arial" w:cs="Arial"/>
+          <w:color w:val="000000"/>
+          <w:lang w:eastAsia="en-AU"/>
+        </w:rPr>
+        <w:t xml:space="preserve"> [info] Test case passed</w:t>
+      </w:r>
+    </w:p>
+    <w:p>
+      <w:pPr>
+        <w:rPr>
+          <w:rFonts w:ascii="Arial" w:eastAsia="Times New Roman" w:hAnsi="Arial" w:cs="Arial"/>
+          <w:color w:val="000000"/>
+          <w:lang w:eastAsia="en-AU"/>
+        </w:rPr>
+      </w:pPr>
+    </w:p>
+    <w:p>
+      <w:pPr>
+        <w:rPr>
+          <w:rFonts w:ascii="Arial" w:eastAsia="Times New Roman" w:hAnsi="Arial" w:cs="Arial"/>
+          <w:color w:val="000000"/>
+          <w:lang w:eastAsia="en-AU"/>
+        </w:rPr>
+      </w:pPr>
+      <w:r>
+        <w:rPr>
+          <w:rFonts w:ascii="Arial" w:eastAsia="Times New Roman" w:hAnsi="Arial" w:cs="Arial"/>
+          <w:color w:val="000000"/>
+          <w:lang w:eastAsia="en-AU"/>
+        </w:rPr>
+        <w:t xml:space="preserve">4. </w:t>
+      </w:r>
+      <w:r>
+        <w:rPr>
+          <w:rFonts w:ascii="Arial" w:eastAsia="Times New Roman" w:hAnsi="Arial" w:cs="Arial"/>
+          <w:b/>
+          <w:color w:val="000000"/>
+          <w:lang w:eastAsia="en-AU"/>
+        </w:rPr>
+        <w:t>Test scenario</w:t>
+      </w:r>
+      <w:r>
+        <w:rPr>
+          <w:rFonts w:ascii="Arial" w:eastAsia="Times New Roman" w:hAnsi="Arial" w:cs="Arial"/>
+          <w:color w:val="000000"/>
+          <w:lang w:eastAsia="en-AU"/>
+        </w:rPr>
+        <w:t xml:space="preserve">: </w:t>
+      </w:r>
+      <w:r>
+        <w:rPr>
+          <w:rFonts w:ascii="Arial" w:eastAsia="Times New Roman" w:hAnsi="Arial" w:cs="Arial"/>
+          <w:color w:val="000000"/>
+          <w:lang w:eastAsia="en-AU"/>
+        </w:rPr>
+        <w:t>Use the admin account to create a new employee account and update an existing account.</w:t>
+      </w:r>
+    </w:p>
+    <w:p>
+      <w:pPr>
+        <w:rPr>
+          <w:rFonts w:ascii="Arial" w:eastAsia="Times New Roman" w:hAnsi="Arial" w:cs="Arial"/>
+          <w:color w:val="000000"/>
+          <w:lang w:eastAsia="en-AU"/>
+        </w:rPr>
+      </w:pPr>
+      <w:r>
+        <w:rPr>
+          <w:rFonts w:ascii="Arial" w:eastAsia="Times New Roman" w:hAnsi="Arial" w:cs="Arial"/>
+          <w:b/>
+          <w:color w:val="000000"/>
+          <w:lang w:eastAsia="en-AU"/>
+        </w:rPr>
+        <w:t>Expected outcome:</w:t>
+      </w:r>
+      <w:r>
+        <w:rPr>
+          <w:rFonts w:ascii="Arial" w:eastAsia="Times New Roman" w:hAnsi="Arial" w:cs="Arial"/>
+          <w:color w:val="000000"/>
+          <w:lang w:eastAsia="en-AU"/>
+        </w:rPr>
+        <w:t xml:space="preserve"> From the admin account a new employee can be created and edited successfully.</w:t>
+      </w:r>
+    </w:p>
+    <w:p>
+      <w:pPr>
+        <w:rPr>
+          <w:rFonts w:ascii="Arial" w:eastAsia="Times New Roman" w:hAnsi="Arial" w:cs="Arial"/>
+          <w:color w:val="000000"/>
+          <w:lang w:eastAsia="en-AU"/>
+        </w:rPr>
+      </w:pPr>
+      <w:r>
+        <w:rPr>
+          <w:rFonts w:ascii="Arial" w:eastAsia="Times New Roman" w:hAnsi="Arial" w:cs="Arial"/>
+          <w:b/>
+          <w:color w:val="000000"/>
+          <w:lang w:eastAsia="en-AU"/>
+        </w:rPr>
+        <w:t>Outcome</w:t>
+      </w:r>
+      <w:r>
+        <w:rPr>
+          <w:rFonts w:ascii="Arial" w:eastAsia="Times New Roman" w:hAnsi="Arial" w:cs="Arial"/>
+          <w:color w:val="000000"/>
+          <w:lang w:eastAsia="en-AU"/>
+        </w:rPr>
+        <w:t>: Success, all tests passed.</w:t>
+      </w:r>
+    </w:p>
+    <w:p>
+      <w:pPr>
+        <w:rPr>
+          <w:rFonts w:ascii="Arial" w:eastAsia="Times New Roman" w:hAnsi="Arial" w:cs="Arial"/>
+          <w:color w:val="000000"/>
+          <w:lang w:eastAsia="en-AU"/>
+        </w:rPr>
+      </w:pPr>
+      <w:r>
+        <w:rPr>
+          <w:rFonts w:ascii="Arial" w:eastAsia="Times New Roman" w:hAnsi="Arial" w:cs="Arial"/>
+          <w:b/>
+          <w:color w:val="000000"/>
+          <w:lang w:eastAsia="en-AU"/>
+        </w:rPr>
+        <w:t>Selenium Automation</w:t>
+      </w:r>
+      <w:r>
+        <w:rPr>
+          <w:rFonts w:ascii="Arial" w:eastAsia="Times New Roman" w:hAnsi="Arial" w:cs="Arial"/>
+          <w:b/>
+          <w:color w:val="000000"/>
+          <w:lang w:eastAsia="en-AU"/>
+        </w:rPr>
+        <w:t xml:space="preserve"> </w:t>
+      </w:r>
+      <w:r>
+        <w:rPr>
+          <w:rFonts w:ascii="Arial" w:eastAsia="Times New Roman" w:hAnsi="Arial" w:cs="Arial"/>
+          <w:b/>
+          <w:color w:val="000000"/>
+          <w:lang w:eastAsia="en-AU"/>
+        </w:rPr>
+        <w:t>Testing file</w:t>
+      </w:r>
+      <w:r>
+        <w:rPr>
+          <w:rFonts w:ascii="Arial" w:eastAsia="Times New Roman" w:hAnsi="Arial" w:cs="Arial"/>
+          <w:color w:val="000000"/>
+          <w:lang w:eastAsia="en-AU"/>
+        </w:rPr>
+        <w:t xml:space="preserve">: </w:t>
+      </w:r>
+      <w:proofErr w:type="spellStart"/>
+      <w:r>
+        <w:rPr>
+          <w:rFonts w:ascii="Arial" w:eastAsia="Times New Roman" w:hAnsi="Arial" w:cs="Arial"/>
+          <w:color w:val="000000"/>
+          <w:lang w:eastAsia="en-AU"/>
+        </w:rPr>
+        <w:t>employee_creation_edit</w:t>
+      </w:r>
+      <w:proofErr w:type="spellEnd"/>
+    </w:p>
+    <w:p>
+      <w:pPr>
+        <w:spacing w:after="0" w:line="240" w:lineRule="auto"/>
+        <w:rPr>
+          <w:rFonts w:ascii="Arial" w:eastAsia="Times New Roman" w:hAnsi="Arial" w:cs="Arial"/>
+          <w:color w:val="000000"/>
+          <w:lang w:eastAsia="en-AU"/>
+        </w:rPr>
+      </w:pPr>
+      <w:r>
+        <w:rPr>
+          <w:rFonts w:ascii="Arial" w:eastAsia="Times New Roman" w:hAnsi="Arial" w:cs="Arial"/>
+          <w:b/>
+          <w:bCs/>
+          <w:color w:val="000000"/>
+          <w:lang w:eastAsia="en-AU"/>
+        </w:rPr>
+        <w:t>Selenium Automation result message:</w:t>
+      </w:r>
+      <w:r>
+        <w:rPr>
+          <w:rFonts w:ascii="Arial" w:eastAsia="Times New Roman" w:hAnsi="Arial" w:cs="Arial"/>
+          <w:color w:val="000000"/>
+          <w:lang w:eastAsia="en-AU"/>
+        </w:rPr>
+        <w:t xml:space="preserve"> [info] Test case passed</w:t>
+      </w:r>
+    </w:p>
+    <w:p>
+      <w:pPr>
+        <w:rPr>
+          <w:rFonts w:ascii="Arial" w:eastAsia="Times New Roman" w:hAnsi="Arial" w:cs="Arial"/>
+          <w:color w:val="000000"/>
+          <w:lang w:eastAsia="en-AU"/>
+        </w:rPr>
+      </w:pPr>
+    </w:p>
+    <w:p>
+      <w:pPr>
+        <w:rPr>
+          <w:rFonts w:ascii="Arial" w:eastAsia="Times New Roman" w:hAnsi="Arial" w:cs="Arial"/>
+          <w:b/>
+          <w:color w:val="000000"/>
+          <w:u w:val="single"/>
+          <w:lang w:eastAsia="en-AU"/>
+        </w:rPr>
+      </w:pPr>
+      <w:r>
+        <w:rPr>
+          <w:rFonts w:ascii="Arial" w:eastAsia="Times New Roman" w:hAnsi="Arial" w:cs="Arial"/>
+          <w:b/>
+          <w:color w:val="000000"/>
+          <w:u w:val="single"/>
+          <w:lang w:eastAsia="en-AU"/>
+        </w:rPr>
+        <w:t>Acceptance testing:</w:t>
+      </w:r>
+    </w:p>
+    <w:p>
+      <w:pPr>
+        <w:rPr>
+          <w:rFonts w:ascii="Arial" w:eastAsia="Times New Roman" w:hAnsi="Arial" w:cs="Arial"/>
+          <w:color w:val="000000"/>
+          <w:lang w:eastAsia="en-AU"/>
+        </w:rPr>
+      </w:pPr>
+      <w:r>
+        <w:rPr>
+          <w:rFonts w:ascii="Arial" w:eastAsia="Times New Roman" w:hAnsi="Arial" w:cs="Arial"/>
+          <w:color w:val="000000"/>
+          <w:lang w:eastAsia="en-AU"/>
+        </w:rPr>
+        <w:t>Employee creation:</w:t>
+      </w:r>
+    </w:p>
+    <w:p>
+      <w:pPr>
+        <w:rPr>
+          <w:rFonts w:ascii="Arial" w:eastAsia="Times New Roman" w:hAnsi="Arial" w:cs="Arial"/>
+          <w:color w:val="000000"/>
+          <w:lang w:eastAsia="en-AU"/>
+        </w:rPr>
+      </w:pPr>
+      <w:r>
+        <w:rPr>
+          <w:rFonts w:ascii="Arial" w:eastAsia="Times New Roman" w:hAnsi="Arial" w:cs="Arial"/>
+          <w:b/>
+          <w:color w:val="000000"/>
+          <w:lang w:eastAsia="en-AU"/>
+        </w:rPr>
+        <w:t>Test scenario:</w:t>
+      </w:r>
+      <w:r>
+        <w:rPr>
+          <w:rFonts w:ascii="Arial" w:eastAsia="Times New Roman" w:hAnsi="Arial" w:cs="Arial"/>
+          <w:color w:val="000000"/>
+          <w:lang w:eastAsia="en-AU"/>
+        </w:rPr>
+        <w:t xml:space="preserve"> Create a new employee with invalid DOB.</w:t>
+      </w:r>
+    </w:p>
+    <w:p>
+      <w:pPr>
+        <w:rPr>
+          <w:rFonts w:ascii="Arial" w:eastAsia="Times New Roman" w:hAnsi="Arial" w:cs="Arial"/>
+          <w:color w:val="000000"/>
+          <w:lang w:eastAsia="en-AU"/>
+        </w:rPr>
+      </w:pPr>
+      <w:r>
+        <w:rPr>
+          <w:rFonts w:ascii="Arial" w:eastAsia="Times New Roman" w:hAnsi="Arial" w:cs="Arial"/>
+          <w:color w:val="000000"/>
+          <w:lang w:eastAsia="en-AU"/>
+        </w:rPr>
+        <w:drawing>
+          <wp:inline distT="0" distB="0" distL="0" distR="0" wp14:anchorId="7D14DE6B" wp14:editId="24A59BBE">
+            <wp:extent cx="5270500" cy="1909445"/>
+            <wp:effectExtent l="0" t="0" r="12700" b="0"/>
+            <wp:docPr id="1" name="Picture 1"/>
+            <wp:cNvGraphicFramePr>
+              <a:graphicFrameLocks xmlns:a="http://schemas.openxmlformats.org/drawingml/2006/main" noChangeAspect="1"/>
+            </wp:cNvGraphicFramePr>
+            <a:graphic xmlns:a="http://schemas.openxmlformats.org/drawingml/2006/main">
+              <a:graphicData uri="http://schemas.openxmlformats.org/drawingml/2006/picture">
+                <pic:pic xmlns:pic="http://schemas.openxmlformats.org/drawingml/2006/picture">
+                  <pic:nvPicPr>
+                    <pic:cNvPr id="0" name="Screen Shot 2015-10-18 at 5.27.06 PM.png"/>
+                    <pic:cNvPicPr/>
+                  </pic:nvPicPr>
+                  <pic:blipFill>
+                    <a:blip r:embed="rId7">
+                      <a:extLst>
+                        <a:ext uri="{28A0092B-C50C-407E-A947-70E740481C1C}">
+                          <a14:useLocalDpi xmlns:a14="http://schemas.microsoft.com/office/drawing/2010/main" val="0"/>
+                        </a:ext>
+                      </a:extLst>
+                    </a:blip>
+                    <a:stretch>
+                      <a:fillRect/>
+                    </a:stretch>
+                  </pic:blipFill>
+                  <pic:spPr>
+                    <a:xfrm>
+                      <a:off x="0" y="0"/>
+                      <a:ext cx="5270500" cy="1909445"/>
+                    </a:xfrm>
+                    <a:prstGeom prst="rect">
+                      <a:avLst/>
+                    </a:prstGeom>
+                  </pic:spPr>
+                </pic:pic>
+              </a:graphicData>
+            </a:graphic>
+          </wp:inline>
+        </w:drawing>
+      </w:r>
+    </w:p>
+    <w:p>
+      <w:pPr>
+        <w:rPr>
+          <w:rFonts w:ascii="Arial" w:eastAsia="Times New Roman" w:hAnsi="Arial" w:cs="Arial"/>
+          <w:color w:val="000000"/>
+          <w:lang w:eastAsia="en-AU"/>
+        </w:rPr>
+      </w:pPr>
+      <w:r>
+        <w:rPr>
+          <w:rFonts w:ascii="Arial" w:eastAsia="Times New Roman" w:hAnsi="Arial" w:cs="Arial"/>
+          <w:b/>
+          <w:color w:val="000000"/>
+          <w:lang w:eastAsia="en-AU"/>
+        </w:rPr>
+        <w:t>Outcome</w:t>
+      </w:r>
+      <w:r>
+        <w:rPr>
+          <w:rFonts w:ascii="Arial" w:eastAsia="Times New Roman" w:hAnsi="Arial" w:cs="Arial"/>
+          <w:color w:val="000000"/>
+          <w:lang w:eastAsia="en-AU"/>
+        </w:rPr>
+        <w:t>: Success</w:t>
+      </w:r>
+    </w:p>
+    <w:p>
+      <w:pPr>
+        <w:rPr>
+          <w:rFonts w:ascii="Arial" w:eastAsia="Times New Roman" w:hAnsi="Arial" w:cs="Arial"/>
+          <w:color w:val="000000"/>
+          <w:lang w:eastAsia="en-AU"/>
+        </w:rPr>
+      </w:pPr>
+    </w:p>
+    <w:p>
+      <w:pPr>
+        <w:rPr>
+          <w:rFonts w:ascii="Arial" w:eastAsia="Times New Roman" w:hAnsi="Arial" w:cs="Arial"/>
+          <w:color w:val="000000"/>
+          <w:lang w:eastAsia="en-AU"/>
+        </w:rPr>
+      </w:pPr>
+      <w:r>
+        <w:rPr>
+          <w:rFonts w:ascii="Arial" w:eastAsia="Times New Roman" w:hAnsi="Arial" w:cs="Arial"/>
+          <w:b/>
+          <w:color w:val="000000"/>
+          <w:lang w:eastAsia="en-AU"/>
+        </w:rPr>
+        <w:t>Test scenario</w:t>
+      </w:r>
+      <w:r>
+        <w:rPr>
+          <w:rFonts w:ascii="Arial" w:eastAsia="Times New Roman" w:hAnsi="Arial" w:cs="Arial"/>
+          <w:color w:val="000000"/>
+          <w:lang w:eastAsia="en-AU"/>
+        </w:rPr>
+        <w:t>: Attempt to create a new employee with empty fields.</w:t>
+      </w:r>
+    </w:p>
+    <w:p>
+      <w:pPr>
+        <w:rPr>
+          <w:rFonts w:ascii="Arial" w:eastAsia="Times New Roman" w:hAnsi="Arial" w:cs="Arial"/>
+          <w:color w:val="000000"/>
+          <w:lang w:eastAsia="en-AU"/>
+        </w:rPr>
+      </w:pPr>
+    </w:p>
+    <w:p>
+      <w:pPr>
+        <w:rPr>
+          <w:rFonts w:ascii="Arial" w:eastAsia="Times New Roman" w:hAnsi="Arial" w:cs="Arial"/>
+          <w:color w:val="000000"/>
+          <w:lang w:eastAsia="en-AU"/>
+        </w:rPr>
+      </w:pPr>
+      <w:r>
+        <w:rPr>
+          <w:rFonts w:ascii="Arial" w:eastAsia="Times New Roman" w:hAnsi="Arial" w:cs="Arial"/>
+          <w:color w:val="000000"/>
+          <w:lang w:eastAsia="en-AU"/>
+        </w:rPr>
+        <w:lastRenderedPageBreak/>
+        <w:drawing>
+          <wp:inline distT="0" distB="0" distL="0" distR="0" wp14:anchorId="00549F05" wp14:editId="496531DF">
+            <wp:extent cx="5270500" cy="3778885"/>
+            <wp:effectExtent l="0" t="0" r="12700" b="5715"/>
+            <wp:docPr id="2" name="Picture 2"/>
+            <wp:cNvGraphicFramePr>
+              <a:graphicFrameLocks xmlns:a="http://schemas.openxmlformats.org/drawingml/2006/main" noChangeAspect="1"/>
+            </wp:cNvGraphicFramePr>
+            <a:graphic xmlns:a="http://schemas.openxmlformats.org/drawingml/2006/main">
+              <a:graphicData uri="http://schemas.openxmlformats.org/drawingml/2006/picture">
+                <pic:pic xmlns:pic="http://schemas.openxmlformats.org/drawingml/2006/picture">
+                  <pic:nvPicPr>
+                    <pic:cNvPr id="0" name="Screen Shot 2015-10-18 at 5.27.57 PM.png"/>
+                    <pic:cNvPicPr/>
+                  </pic:nvPicPr>
+                  <pic:blipFill>
+                    <a:blip r:embed="rId8">
+                      <a:extLst>
+                        <a:ext uri="{28A0092B-C50C-407E-A947-70E740481C1C}">
+                          <a14:useLocalDpi xmlns:a14="http://schemas.microsoft.com/office/drawing/2010/main" val="0"/>
+                        </a:ext>
+                      </a:extLst>
+                    </a:blip>
+                    <a:stretch>
+                      <a:fillRect/>
+                    </a:stretch>
+                  </pic:blipFill>
+                  <pic:spPr>
+                    <a:xfrm>
+                      <a:off x="0" y="0"/>
+                      <a:ext cx="5270500" cy="3778885"/>
+                    </a:xfrm>
+                    <a:prstGeom prst="rect">
+                      <a:avLst/>
+                    </a:prstGeom>
+                  </pic:spPr>
+                </pic:pic>
+              </a:graphicData>
+            </a:graphic>
+          </wp:inline>
+        </w:drawing>
+      </w:r>
+    </w:p>
+    <w:p>
+      <w:pPr>
+        <w:rPr>
+          <w:rFonts w:ascii="Arial" w:eastAsia="Times New Roman" w:hAnsi="Arial" w:cs="Arial"/>
+          <w:color w:val="000000"/>
+          <w:lang w:eastAsia="en-AU"/>
+        </w:rPr>
+      </w:pPr>
+    </w:p>
+    <w:p>
+      <w:pPr>
+        <w:rPr>
+          <w:rFonts w:ascii="Arial" w:eastAsia="Times New Roman" w:hAnsi="Arial" w:cs="Arial"/>
+          <w:color w:val="000000"/>
+          <w:lang w:eastAsia="en-AU"/>
+        </w:rPr>
+      </w:pPr>
+      <w:r>
+        <w:rPr>
+          <w:rFonts w:ascii="Arial" w:eastAsia="Times New Roman" w:hAnsi="Arial" w:cs="Arial"/>
+          <w:color w:val="000000"/>
+          <w:lang w:eastAsia="en-AU"/>
+        </w:rPr>
+        <w:drawing>
+          <wp:inline distT="0" distB="0" distL="0" distR="0" wp14:anchorId="4A37148D" wp14:editId="3E1C3399">
+            <wp:extent cx="5270500" cy="2575560"/>
+            <wp:effectExtent l="0" t="0" r="12700" b="0"/>
+            <wp:docPr id="3" name="Picture 3"/>
+            <wp:cNvGraphicFramePr>
+              <a:graphicFrameLocks xmlns:a="http://schemas.openxmlformats.org/drawingml/2006/main" noChangeAspect="1"/>
+            </wp:cNvGraphicFramePr>
+            <a:graphic xmlns:a="http://schemas.openxmlformats.org/drawingml/2006/main">
+              <a:graphicData uri="http://schemas.openxmlformats.org/drawingml/2006/picture">
+                <pic:pic xmlns:pic="http://schemas.openxmlformats.org/drawingml/2006/picture">
+                  <pic:nvPicPr>
+                    <pic:cNvPr id="0" name="Screen Shot 2015-10-18 at 5.29.33 PM.png"/>
+                    <pic:cNvPicPr/>
+                  </pic:nvPicPr>
+                  <pic:blipFill>
+                    <a:blip r:embed="rId9">
+                      <a:extLst>
+                        <a:ext uri="{28A0092B-C50C-407E-A947-70E740481C1C}">
+                          <a14:useLocalDpi xmlns:a14="http://schemas.microsoft.com/office/drawing/2010/main" val="0"/>
+                        </a:ext>
+                      </a:extLst>
+                    </a:blip>
+                    <a:stretch>
+                      <a:fillRect/>
+                    </a:stretch>
+                  </pic:blipFill>
+                  <pic:spPr>
+                    <a:xfrm>
+                      <a:off x="0" y="0"/>
+                      <a:ext cx="5270500" cy="2575560"/>
+                    </a:xfrm>
+                    <a:prstGeom prst="rect">
+                      <a:avLst/>
+                    </a:prstGeom>
+                  </pic:spPr>
+                </pic:pic>
+              </a:graphicData>
+            </a:graphic>
+          </wp:inline>
+        </w:drawing>
+      </w:r>
+    </w:p>
+    <w:p>
+      <w:pPr>
+        <w:rPr>
+          <w:rFonts w:ascii="Arial" w:eastAsia="Times New Roman" w:hAnsi="Arial" w:cs="Arial"/>
+          <w:color w:val="000000"/>
+          <w:lang w:eastAsia="en-AU"/>
+        </w:rPr>
+      </w:pPr>
+      <w:r>
+        <w:rPr>
+          <w:rFonts w:ascii="Arial" w:eastAsia="Times New Roman" w:hAnsi="Arial" w:cs="Arial"/>
+          <w:b/>
+          <w:color w:val="000000"/>
+          <w:lang w:eastAsia="en-AU"/>
+        </w:rPr>
+        <w:t>Outcome</w:t>
+      </w:r>
+      <w:r>
+        <w:rPr>
+          <w:rFonts w:ascii="Arial" w:eastAsia="Times New Roman" w:hAnsi="Arial" w:cs="Arial"/>
+          <w:color w:val="000000"/>
+          <w:lang w:eastAsia="en-AU"/>
+        </w:rPr>
+        <w:t>: Success, doesn’t create employee</w:t>
+      </w:r>
+    </w:p>
+    <w:p>
+      <w:pPr>
+        <w:rPr>
+          <w:rFonts w:ascii="Arial" w:eastAsia="Times New Roman" w:hAnsi="Arial" w:cs="Arial"/>
+          <w:color w:val="000000"/>
+          <w:lang w:eastAsia="en-AU"/>
+        </w:rPr>
+      </w:pPr>
+    </w:p>
+    <w:p>
+      <w:pPr>
+        <w:rPr>
+          <w:rFonts w:ascii="Arial" w:eastAsia="Times New Roman" w:hAnsi="Arial" w:cs="Arial"/>
+          <w:color w:val="000000"/>
+          <w:lang w:eastAsia="en-AU"/>
+        </w:rPr>
+      </w:pPr>
+      <w:r>
+        <w:rPr>
+          <w:rFonts w:ascii="Arial" w:eastAsia="Times New Roman" w:hAnsi="Arial" w:cs="Arial"/>
+          <w:b/>
+          <w:color w:val="000000"/>
+          <w:lang w:eastAsia="en-AU"/>
+        </w:rPr>
+        <w:t>Test scenario</w:t>
+      </w:r>
+      <w:r>
+        <w:rPr>
+          <w:rFonts w:ascii="Arial" w:eastAsia="Times New Roman" w:hAnsi="Arial" w:cs="Arial"/>
+          <w:color w:val="000000"/>
+          <w:lang w:eastAsia="en-AU"/>
+        </w:rPr>
+        <w:t>: Attempt to edit employee account to have invalid DOB.</w:t>
+      </w:r>
+    </w:p>
+    <w:p>
+      <w:pPr>
+        <w:rPr>
+          <w:rFonts w:ascii="Arial" w:eastAsia="Times New Roman" w:hAnsi="Arial" w:cs="Arial"/>
+          <w:color w:val="000000"/>
+          <w:lang w:eastAsia="en-AU"/>
+        </w:rPr>
+      </w:pPr>
+      <w:r>
+        <w:rPr>
+          <w:rFonts w:ascii="Arial" w:eastAsia="Times New Roman" w:hAnsi="Arial" w:cs="Arial"/>
+          <w:color w:val="000000"/>
+          <w:lang w:eastAsia="en-AU"/>
+        </w:rPr>
+        <w:t>Set DOB to invalid date:</w:t>
+      </w:r>
+    </w:p>
+    <w:p>
+      <w:pPr>
+        <w:rPr>
+          <w:rFonts w:ascii="Arial" w:eastAsia="Times New Roman" w:hAnsi="Arial" w:cs="Arial"/>
+          <w:color w:val="000000"/>
+          <w:lang w:eastAsia="en-AU"/>
+        </w:rPr>
+      </w:pPr>
+      <w:r>
+        <w:rPr>
+          <w:rFonts w:ascii="Arial" w:eastAsia="Times New Roman" w:hAnsi="Arial" w:cs="Arial"/>
+          <w:color w:val="000000"/>
+          <w:lang w:eastAsia="en-AU"/>
+        </w:rPr>
+        <w:drawing>
+          <wp:inline distT="0" distB="0" distL="0" distR="0" wp14:anchorId="5AF44E45" wp14:editId="696B972A">
+            <wp:extent cx="3530600" cy="876300"/>
+            <wp:effectExtent l="0" t="0" r="0" b="12700"/>
+            <wp:docPr id="4" name="Picture 4"/>
+            <wp:cNvGraphicFramePr>
+              <a:graphicFrameLocks xmlns:a="http://schemas.openxmlformats.org/drawingml/2006/main" noChangeAspect="1"/>
+            </wp:cNvGraphicFramePr>
+            <a:graphic xmlns:a="http://schemas.openxmlformats.org/drawingml/2006/main">
+              <a:graphicData uri="http://schemas.openxmlformats.org/drawingml/2006/picture">
+                <pic:pic xmlns:pic="http://schemas.openxmlformats.org/drawingml/2006/picture">
+                  <pic:nvPicPr>
+                    <pic:cNvPr id="0" name="Screen Shot 2015-10-18 at 5.35.12 PM.png"/>
+                    <pic:cNvPicPr/>
+                  </pic:nvPicPr>
+                  <pic:blipFill>
+                    <a:blip r:embed="rId10">
+                      <a:extLst>
+                        <a:ext uri="{28A0092B-C50C-407E-A947-70E740481C1C}">
+                          <a14:useLocalDpi xmlns:a14="http://schemas.microsoft.com/office/drawing/2010/main" val="0"/>
+                        </a:ext>
+                      </a:extLst>
+                    </a:blip>
+                    <a:stretch>
+                      <a:fillRect/>
+                    </a:stretch>
+                  </pic:blipFill>
+                  <pic:spPr>
+                    <a:xfrm>
+                      <a:off x="0" y="0"/>
+                      <a:ext cx="3530600" cy="876300"/>
+                    </a:xfrm>
+                    <a:prstGeom prst="rect">
+                      <a:avLst/>
+                    </a:prstGeom>
+                  </pic:spPr>
+                </pic:pic>
+              </a:graphicData>
+            </a:graphic>
+          </wp:inline>
+        </w:drawing>
+      </w:r>
+    </w:p>
+    <w:p>
+      <w:pPr>
+        <w:rPr>
+          <w:rFonts w:ascii="Arial" w:eastAsia="Times New Roman" w:hAnsi="Arial" w:cs="Arial"/>
+          <w:color w:val="000000"/>
+          <w:lang w:eastAsia="en-AU"/>
+        </w:rPr>
+      </w:pPr>
+      <w:r>
+        <w:rPr>
+          <w:rFonts w:ascii="Arial" w:eastAsia="Times New Roman" w:hAnsi="Arial" w:cs="Arial"/>
+          <w:color w:val="000000"/>
+          <w:lang w:eastAsia="en-AU"/>
+        </w:rPr>
+        <w:lastRenderedPageBreak/>
+        <w:t>Invalid date is saved successfully:</w:t>
+      </w:r>
+    </w:p>
+    <w:p>
+      <w:pPr>
+        <w:rPr>
+          <w:rFonts w:ascii="Arial" w:eastAsia="Times New Roman" w:hAnsi="Arial" w:cs="Arial"/>
+          <w:color w:val="000000"/>
+          <w:lang w:eastAsia="en-AU"/>
+        </w:rPr>
+      </w:pPr>
+      <w:r>
+        <w:rPr>
+          <w:rFonts w:ascii="Arial" w:eastAsia="Times New Roman" w:hAnsi="Arial" w:cs="Arial"/>
+          <w:color w:val="000000"/>
+          <w:lang w:eastAsia="en-AU"/>
+        </w:rPr>
+        <w:drawing>
+          <wp:inline distT="0" distB="0" distL="0" distR="0" wp14:anchorId="5F9307E3" wp14:editId="26A2834E">
+            <wp:extent cx="3276600" cy="2159000"/>
+            <wp:effectExtent l="0" t="0" r="0" b="0"/>
+            <wp:docPr id="5" name="Picture 5"/>
+            <wp:cNvGraphicFramePr>
+              <a:graphicFrameLocks xmlns:a="http://schemas.openxmlformats.org/drawingml/2006/main" noChangeAspect="1"/>
+            </wp:cNvGraphicFramePr>
+            <a:graphic xmlns:a="http://schemas.openxmlformats.org/drawingml/2006/main">
+              <a:graphicData uri="http://schemas.openxmlformats.org/drawingml/2006/picture">
+                <pic:pic xmlns:pic="http://schemas.openxmlformats.org/drawingml/2006/picture">
+                  <pic:nvPicPr>
+                    <pic:cNvPr id="0" name="Screen Shot 2015-10-18 at 5.35.34 PM.png"/>
+                    <pic:cNvPicPr/>
+                  </pic:nvPicPr>
+                  <pic:blipFill>
+                    <a:blip r:embed="rId11">
+                      <a:extLst>
+                        <a:ext uri="{28A0092B-C50C-407E-A947-70E740481C1C}">
+                          <a14:useLocalDpi xmlns:a14="http://schemas.microsoft.com/office/drawing/2010/main" val="0"/>
+                        </a:ext>
+                      </a:extLst>
+                    </a:blip>
+                    <a:stretch>
+                      <a:fillRect/>
+                    </a:stretch>
+                  </pic:blipFill>
+                  <pic:spPr>
+                    <a:xfrm>
+                      <a:off x="0" y="0"/>
+                      <a:ext cx="3276600" cy="2159000"/>
+                    </a:xfrm>
+                    <a:prstGeom prst="rect">
+                      <a:avLst/>
+                    </a:prstGeom>
+                  </pic:spPr>
+                </pic:pic>
+              </a:graphicData>
+            </a:graphic>
+          </wp:inline>
+        </w:drawing>
+      </w:r>
       <w:bookmarkStart w:id="0" w:name="_GoBack"/>
       <w:bookmarkEnd w:id="0"/>
     </w:p>
     <w:p>
       <w:pPr>
-        <w:spacing w:after="0" w:line="240" w:lineRule="auto"/>
-        <w:rPr>
-          <w:rFonts w:ascii="Arial" w:eastAsia="Times New Roman" w:hAnsi="Arial" w:cs="Arial"/>
-          <w:color w:val="000000"/>
-          <w:lang w:eastAsia="en-AU"/>
-        </w:rPr>
-      </w:pPr>
-      <w:r>
-        <w:rPr>
-          <w:rFonts w:ascii="Arial" w:eastAsia="Times New Roman" w:hAnsi="Arial" w:cs="Arial"/>
-          <w:color w:val="000000"/>
-          <w:lang w:eastAsia="en-AU"/>
-        </w:rPr>
-        <w:t>However they should be allowed to access the following</w:t>
-      </w:r>
-    </w:p>
-    <w:p>
-      <w:pPr>
-        <w:spacing w:after="0" w:line="240" w:lineRule="auto"/>
-        <w:ind w:left="1800" w:hanging="360"/>
-        <w:rPr>
-          <w:rFonts w:ascii="Times New Roman" w:eastAsia="Times New Roman" w:hAnsi="Times New Roman" w:cs="Times New Roman"/>
-          <w:sz w:val="24"/>
-          <w:szCs w:val="24"/>
-          <w:lang w:eastAsia="en-AU"/>
-        </w:rPr>
-      </w:pPr>
-      <w:r>
-        <w:rPr>
-          <w:rFonts w:ascii="Arial" w:eastAsia="Times New Roman" w:hAnsi="Arial" w:cs="Arial"/>
-          <w:color w:val="000000"/>
-          <w:lang w:eastAsia="en-AU"/>
-        </w:rPr>
-        <w:t>·</w:t>
-      </w:r>
-      <w:r>
-        <w:rPr>
-          <w:rFonts w:ascii="Times New Roman" w:eastAsia="Times New Roman" w:hAnsi="Times New Roman" w:cs="Times New Roman"/>
-          <w:color w:val="000000"/>
-          <w:sz w:val="14"/>
-          <w:szCs w:val="14"/>
-          <w:lang w:eastAsia="en-AU"/>
-        </w:rPr>
-        <w:t xml:space="preserve">         </w:t>
-      </w:r>
-      <w:proofErr w:type="spellStart"/>
-      <w:r>
-        <w:rPr>
-          <w:rFonts w:ascii="Arial" w:eastAsia="Times New Roman" w:hAnsi="Arial" w:cs="Arial"/>
-          <w:color w:val="000000"/>
-          <w:lang w:eastAsia="en-AU"/>
-        </w:rPr>
-        <w:t>Create_property.php</w:t>
-      </w:r>
-      <w:proofErr w:type="spellEnd"/>
-    </w:p>
-    <w:p>
-      <w:pPr>
-        <w:spacing w:after="0" w:line="240" w:lineRule="auto"/>
-        <w:ind w:left="1800" w:hanging="360"/>
-        <w:rPr>
-          <w:rFonts w:ascii="Arial" w:eastAsia="Times New Roman" w:hAnsi="Arial" w:cs="Arial"/>
-          <w:color w:val="000000"/>
-          <w:lang w:eastAsia="en-AU"/>
-        </w:rPr>
-      </w:pPr>
-      <w:r>
-        <w:rPr>
-          <w:rFonts w:ascii="Arial" w:eastAsia="Times New Roman" w:hAnsi="Arial" w:cs="Arial"/>
-          <w:color w:val="000000"/>
-          <w:lang w:eastAsia="en-AU"/>
-        </w:rPr>
-        <w:t>·</w:t>
-      </w:r>
-      <w:r>
-        <w:rPr>
-          <w:rFonts w:ascii="Times New Roman" w:eastAsia="Times New Roman" w:hAnsi="Times New Roman" w:cs="Times New Roman"/>
-          <w:color w:val="000000"/>
-          <w:sz w:val="14"/>
-          <w:szCs w:val="14"/>
-          <w:lang w:eastAsia="en-AU"/>
-        </w:rPr>
-        <w:t xml:space="preserve">       </w:t>
-      </w:r>
-      <w:r>
-        <w:rPr>
-          <w:rFonts w:ascii="Times New Roman" w:eastAsia="Times New Roman" w:hAnsi="Times New Roman" w:cs="Times New Roman"/>
-          <w:color w:val="000000"/>
-          <w:sz w:val="14"/>
-          <w:szCs w:val="14"/>
-          <w:lang w:eastAsia="en-AU"/>
-        </w:rPr>
-        <w:t> </w:t>
-      </w:r>
-      <w:proofErr w:type="spellStart"/>
-      <w:r>
-        <w:rPr>
-          <w:rFonts w:ascii="Arial" w:eastAsia="Times New Roman" w:hAnsi="Arial" w:cs="Arial"/>
-          <w:color w:val="000000"/>
-          <w:lang w:eastAsia="en-AU"/>
-        </w:rPr>
-        <w:t>owner_profile.php</w:t>
-      </w:r>
-      <w:proofErr w:type="spellEnd"/>
-    </w:p>
-    <w:p>
-      <w:pPr>
-        <w:spacing w:after="0" w:line="240" w:lineRule="auto"/>
-        <w:ind w:left="1800" w:hanging="360"/>
-        <w:rPr>
-          <w:rFonts w:ascii="Arial" w:eastAsia="Times New Roman" w:hAnsi="Arial" w:cs="Arial"/>
-          <w:color w:val="000000"/>
-          <w:lang w:eastAsia="en-AU"/>
-        </w:rPr>
-      </w:pPr>
-    </w:p>
-    <w:p>
-      <w:pPr>
-        <w:spacing w:after="0" w:line="240" w:lineRule="auto"/>
-        <w:ind w:hanging="360"/>
-        <w:rPr>
-          <w:rFonts w:ascii="Times New Roman" w:eastAsia="Times New Roman" w:hAnsi="Times New Roman" w:cs="Times New Roman"/>
-          <w:sz w:val="24"/>
-          <w:szCs w:val="24"/>
-          <w:lang w:eastAsia="en-AU"/>
-        </w:rPr>
-      </w:pPr>
-    </w:p>
-    <w:p>
-      <w:pPr>
-        <w:spacing w:after="0" w:line="240" w:lineRule="auto"/>
-        <w:rPr>
-          <w:rFonts w:ascii="Arial" w:eastAsia="Times New Roman" w:hAnsi="Arial" w:cs="Arial"/>
-          <w:color w:val="000000"/>
-          <w:lang w:eastAsia="en-AU"/>
-        </w:rPr>
-      </w:pPr>
-      <w:r>
-        <w:rPr>
-          <w:rFonts w:ascii="Arial" w:eastAsia="Times New Roman" w:hAnsi="Arial" w:cs="Arial"/>
-          <w:b/>
-          <w:bCs/>
-          <w:color w:val="000000"/>
-          <w:lang w:eastAsia="en-AU"/>
-        </w:rPr>
-        <w:t>Expected outcome:</w:t>
-      </w:r>
-      <w:r>
-        <w:rPr>
-          <w:rFonts w:ascii="Arial" w:eastAsia="Times New Roman" w:hAnsi="Arial" w:cs="Arial"/>
-          <w:color w:val="000000"/>
-          <w:lang w:eastAsia="en-AU"/>
-        </w:rPr>
-        <w:t xml:space="preserve">  </w:t>
-      </w:r>
-      <w:r>
-        <w:rPr>
-          <w:rFonts w:ascii="Arial" w:eastAsia="Times New Roman" w:hAnsi="Arial" w:cs="Arial"/>
-          <w:color w:val="000000"/>
-          <w:lang w:eastAsia="en-AU"/>
-        </w:rPr>
-        <w:t xml:space="preserve">A forbidden message should appear </w:t>
-      </w:r>
-      <w:r>
-        <w:rPr>
-          <w:rFonts w:ascii="Arial" w:eastAsia="Times New Roman" w:hAnsi="Arial" w:cs="Arial"/>
-          <w:color w:val="000000"/>
-          <w:lang w:eastAsia="en-AU"/>
-        </w:rPr>
-        <w:t xml:space="preserve">for the above pages except the </w:t>
-      </w:r>
-      <w:proofErr w:type="spellStart"/>
-      <w:r>
-        <w:rPr>
-          <w:rFonts w:ascii="Arial" w:eastAsia="Times New Roman" w:hAnsi="Arial" w:cs="Arial"/>
-          <w:color w:val="000000"/>
-          <w:lang w:eastAsia="en-AU"/>
-        </w:rPr>
-        <w:t>create_property</w:t>
-      </w:r>
-      <w:proofErr w:type="spellEnd"/>
-      <w:r>
-        <w:rPr>
-          <w:rFonts w:ascii="Arial" w:eastAsia="Times New Roman" w:hAnsi="Arial" w:cs="Arial"/>
-          <w:color w:val="000000"/>
-          <w:lang w:eastAsia="en-AU"/>
-        </w:rPr>
-        <w:t xml:space="preserve"> and </w:t>
-      </w:r>
-      <w:proofErr w:type="spellStart"/>
-      <w:r>
-        <w:rPr>
-          <w:rFonts w:ascii="Arial" w:eastAsia="Times New Roman" w:hAnsi="Arial" w:cs="Arial"/>
-          <w:color w:val="000000"/>
-          <w:lang w:eastAsia="en-AU"/>
-        </w:rPr>
-        <w:t>owner_profile</w:t>
-      </w:r>
-      <w:proofErr w:type="spellEnd"/>
-      <w:r>
-        <w:rPr>
-          <w:rFonts w:ascii="Arial" w:eastAsia="Times New Roman" w:hAnsi="Arial" w:cs="Arial"/>
-          <w:color w:val="000000"/>
-          <w:lang w:eastAsia="en-AU"/>
-        </w:rPr>
-        <w:t>.</w:t>
-      </w:r>
-    </w:p>
-    <w:p>
-      <w:pPr>
-        <w:spacing w:after="0" w:line="240" w:lineRule="auto"/>
-        <w:rPr>
-          <w:rFonts w:ascii="Times New Roman" w:eastAsia="Times New Roman" w:hAnsi="Times New Roman" w:cs="Times New Roman"/>
-          <w:sz w:val="24"/>
-          <w:szCs w:val="24"/>
-          <w:lang w:eastAsia="en-AU"/>
-        </w:rPr>
-      </w:pPr>
-    </w:p>
-    <w:p>
-      <w:pPr>
-        <w:spacing w:after="0" w:line="240" w:lineRule="auto"/>
-        <w:rPr>
-          <w:rFonts w:ascii="Arial" w:eastAsia="Times New Roman" w:hAnsi="Arial" w:cs="Arial"/>
-          <w:color w:val="000000"/>
-          <w:lang w:eastAsia="en-AU"/>
-        </w:rPr>
-      </w:pPr>
-      <w:r>
-        <w:rPr>
-          <w:rFonts w:ascii="Arial" w:eastAsia="Times New Roman" w:hAnsi="Arial" w:cs="Arial"/>
-          <w:b/>
-          <w:bCs/>
-          <w:color w:val="000000"/>
-          <w:lang w:eastAsia="en-AU"/>
-        </w:rPr>
-        <w:t>Outcome:</w:t>
-      </w:r>
-      <w:r>
-        <w:rPr>
-          <w:rFonts w:ascii="Arial" w:eastAsia="Times New Roman" w:hAnsi="Arial" w:cs="Arial"/>
-          <w:color w:val="000000"/>
-          <w:lang w:eastAsia="en-AU"/>
-        </w:rPr>
-        <w:t xml:space="preserve"> </w:t>
-      </w:r>
-      <w:r>
-        <w:rPr>
-          <w:rFonts w:ascii="Arial" w:eastAsia="Times New Roman" w:hAnsi="Arial" w:cs="Arial"/>
-          <w:color w:val="000000"/>
-          <w:lang w:eastAsia="en-AU"/>
-        </w:rPr>
-        <w:t>Successful.</w:t>
-      </w:r>
-    </w:p>
-    <w:p>
-      <w:pPr>
-        <w:spacing w:after="0" w:line="240" w:lineRule="auto"/>
-        <w:rPr>
-          <w:rFonts w:ascii="Arial" w:eastAsia="Times New Roman" w:hAnsi="Arial" w:cs="Arial"/>
-          <w:color w:val="000000"/>
-          <w:lang w:eastAsia="en-AU"/>
-        </w:rPr>
-      </w:pPr>
-    </w:p>
-    <w:p>
-      <w:pPr>
-        <w:spacing w:after="0" w:line="240" w:lineRule="auto"/>
-        <w:rPr>
-          <w:rFonts w:ascii="Arial" w:eastAsia="Times New Roman" w:hAnsi="Arial" w:cs="Arial"/>
-          <w:b/>
-          <w:bCs/>
-          <w:color w:val="000000"/>
-          <w:lang w:eastAsia="en-AU"/>
-        </w:rPr>
-      </w:pPr>
-      <w:r>
-        <w:rPr>
-          <w:rFonts w:ascii="Arial" w:eastAsia="Times New Roman" w:hAnsi="Arial" w:cs="Arial"/>
-          <w:b/>
-          <w:bCs/>
-          <w:color w:val="000000"/>
-          <w:lang w:eastAsia="en-AU"/>
-        </w:rPr>
-        <w:t>Selenium Automation Test file:</w:t>
-      </w:r>
-      <w:r>
-        <w:rPr>
-          <w:rFonts w:ascii="Arial" w:eastAsia="Times New Roman" w:hAnsi="Arial" w:cs="Arial"/>
-          <w:color w:val="000000"/>
-          <w:lang w:eastAsia="en-AU"/>
-        </w:rPr>
-        <w:t xml:space="preserve">  </w:t>
-      </w:r>
-      <w:r>
-        <w:rPr>
-          <w:rFonts w:ascii="Arial" w:eastAsia="Times New Roman" w:hAnsi="Arial" w:cs="Arial"/>
-          <w:color w:val="000000"/>
-          <w:lang w:eastAsia="en-AU"/>
-        </w:rPr>
-        <w:t>security_owner</w:t>
-      </w:r>
-      <w:r>
-        <w:rPr>
-          <w:rFonts w:ascii="Arial" w:eastAsia="Times New Roman" w:hAnsi="Arial" w:cs="Arial"/>
-          <w:color w:val="000000"/>
-          <w:lang w:eastAsia="en-AU"/>
-        </w:rPr>
-        <w:t>.html</w:t>
-      </w:r>
-      <w:r>
-        <w:rPr>
-          <w:rFonts w:ascii="Arial" w:eastAsia="Times New Roman" w:hAnsi="Arial" w:cs="Arial"/>
-          <w:b/>
-          <w:bCs/>
-          <w:color w:val="000000"/>
-          <w:lang w:eastAsia="en-AU"/>
-        </w:rPr>
-        <w:t xml:space="preserve"> </w:t>
-      </w:r>
-    </w:p>
-    <w:p>
-      <w:pPr>
-        <w:spacing w:after="0" w:line="240" w:lineRule="auto"/>
-        <w:ind w:hanging="360"/>
-        <w:rPr>
-          <w:rFonts w:ascii="Arial" w:eastAsia="Times New Roman" w:hAnsi="Arial" w:cs="Arial"/>
-          <w:b/>
-          <w:bCs/>
-          <w:color w:val="000000"/>
-          <w:lang w:eastAsia="en-AU"/>
-        </w:rPr>
-      </w:pPr>
-    </w:p>
-    <w:p>
-      <w:pPr>
-        <w:spacing w:after="0" w:line="240" w:lineRule="auto"/>
-        <w:rPr>
-          <w:rFonts w:ascii="Arial" w:eastAsia="Times New Roman" w:hAnsi="Arial" w:cs="Arial"/>
-          <w:color w:val="000000"/>
-          <w:lang w:eastAsia="en-AU"/>
-        </w:rPr>
-      </w:pPr>
-      <w:r>
-        <w:rPr>
-          <w:rFonts w:ascii="Arial" w:eastAsia="Times New Roman" w:hAnsi="Arial" w:cs="Arial"/>
-          <w:b/>
-          <w:bCs/>
-          <w:color w:val="000000"/>
-          <w:lang w:eastAsia="en-AU"/>
-        </w:rPr>
-        <w:t>Selenium Automation result message:</w:t>
-      </w:r>
-      <w:r>
-        <w:rPr>
-          <w:rFonts w:ascii="Arial" w:eastAsia="Times New Roman" w:hAnsi="Arial" w:cs="Arial"/>
-          <w:color w:val="000000"/>
-          <w:lang w:eastAsia="en-AU"/>
-        </w:rPr>
-        <w:t xml:space="preserve"> </w:t>
-      </w:r>
-      <w:r>
-        <w:rPr>
-          <w:rFonts w:ascii="Arial" w:eastAsia="Times New Roman" w:hAnsi="Arial" w:cs="Arial"/>
-          <w:color w:val="000000"/>
-          <w:lang w:eastAsia="en-AU"/>
-        </w:rPr>
-        <w:t>[info] Test case passed</w:t>
-      </w:r>
-    </w:p>
-    <w:p>
-      <w:pPr>
-        <w:spacing w:after="0" w:line="240" w:lineRule="auto"/>
-      </w:pPr>
-      <w:r>
-        <w:rPr>
-          <w:rFonts w:ascii="Arial" w:eastAsia="Times New Roman" w:hAnsi="Arial" w:cs="Arial"/>
-          <w:color w:val="000000"/>
-          <w:lang w:eastAsia="en-AU"/>
-        </w:rPr>
-        <w:br/>
-      </w:r>
+        <w:rPr>
+          <w:rFonts w:ascii="Arial" w:eastAsia="Times New Roman" w:hAnsi="Arial" w:cs="Arial"/>
+          <w:color w:val="000000"/>
+          <w:lang w:eastAsia="en-AU"/>
+        </w:rPr>
+      </w:pPr>
+    </w:p>
+    <w:p>
+      <w:pPr>
+        <w:rPr>
+          <w:rFonts w:ascii="Arial" w:eastAsia="Times New Roman" w:hAnsi="Arial" w:cs="Arial"/>
+          <w:color w:val="000000"/>
+          <w:lang w:eastAsia="en-AU"/>
+        </w:rPr>
+      </w:pPr>
+      <w:r>
+        <w:rPr>
+          <w:rFonts w:ascii="Arial" w:eastAsia="Times New Roman" w:hAnsi="Arial" w:cs="Arial"/>
+          <w:color w:val="000000"/>
+          <w:lang w:eastAsia="en-AU"/>
+        </w:rPr>
+        <w:t>DOB is reset to 0000-00-00:</w:t>
+      </w:r>
+    </w:p>
+    <w:p>
+      <w:pPr>
+        <w:rPr>
+          <w:rFonts w:ascii="Arial" w:eastAsia="Times New Roman" w:hAnsi="Arial" w:cs="Arial"/>
+          <w:color w:val="000000"/>
+          <w:lang w:eastAsia="en-AU"/>
+        </w:rPr>
+      </w:pPr>
+      <w:r>
+        <w:rPr>
+          <w:rFonts w:ascii="Arial" w:eastAsia="Times New Roman" w:hAnsi="Arial" w:cs="Arial"/>
+          <w:color w:val="000000"/>
+          <w:lang w:eastAsia="en-AU"/>
+        </w:rPr>
+        <w:drawing>
+          <wp:inline distT="0" distB="0" distL="0" distR="0" wp14:anchorId="43941A22" wp14:editId="23BB592E">
+            <wp:extent cx="3416300" cy="838200"/>
+            <wp:effectExtent l="0" t="0" r="12700" b="0"/>
+            <wp:docPr id="6" name="Picture 6"/>
+            <wp:cNvGraphicFramePr>
+              <a:graphicFrameLocks xmlns:a="http://schemas.openxmlformats.org/drawingml/2006/main" noChangeAspect="1"/>
+            </wp:cNvGraphicFramePr>
+            <a:graphic xmlns:a="http://schemas.openxmlformats.org/drawingml/2006/main">
+              <a:graphicData uri="http://schemas.openxmlformats.org/drawingml/2006/picture">
+                <pic:pic xmlns:pic="http://schemas.openxmlformats.org/drawingml/2006/picture">
+                  <pic:nvPicPr>
+                    <pic:cNvPr id="0" name="Screen Shot 2015-10-18 at 5.35.59 PM.png"/>
+                    <pic:cNvPicPr/>
+                  </pic:nvPicPr>
+                  <pic:blipFill>
+                    <a:blip r:embed="rId12">
+                      <a:extLst>
+                        <a:ext uri="{28A0092B-C50C-407E-A947-70E740481C1C}">
+                          <a14:useLocalDpi xmlns:a14="http://schemas.microsoft.com/office/drawing/2010/main" val="0"/>
+                        </a:ext>
+                      </a:extLst>
+                    </a:blip>
+                    <a:stretch>
+                      <a:fillRect/>
+                    </a:stretch>
+                  </pic:blipFill>
+                  <pic:spPr>
+                    <a:xfrm>
+                      <a:off x="0" y="0"/>
+                      <a:ext cx="3416300" cy="838200"/>
+                    </a:xfrm>
+                    <a:prstGeom prst="rect">
+                      <a:avLst/>
+                    </a:prstGeom>
+                  </pic:spPr>
+                </pic:pic>
+              </a:graphicData>
+            </a:graphic>
+          </wp:inline>
+        </w:drawing>
+      </w:r>
+    </w:p>
+    <w:p>
+      <w:pPr>
+        <w:rPr>
+          <w:rFonts w:ascii="Arial" w:eastAsia="Times New Roman" w:hAnsi="Arial" w:cs="Arial"/>
+          <w:color w:val="000000"/>
+          <w:lang w:eastAsia="en-AU"/>
+        </w:rPr>
+      </w:pPr>
+      <w:r>
+        <w:rPr>
+          <w:rFonts w:ascii="Arial" w:eastAsia="Times New Roman" w:hAnsi="Arial" w:cs="Arial"/>
+          <w:b/>
+          <w:color w:val="000000"/>
+          <w:lang w:eastAsia="en-AU"/>
+        </w:rPr>
+        <w:t>Outcome</w:t>
+      </w:r>
+      <w:r>
+        <w:rPr>
+          <w:rFonts w:ascii="Arial" w:eastAsia="Times New Roman" w:hAnsi="Arial" w:cs="Arial"/>
+          <w:color w:val="000000"/>
+          <w:lang w:eastAsia="en-AU"/>
+        </w:rPr>
+        <w:t xml:space="preserve">: </w:t>
+      </w:r>
+      <w:r>
+        <w:rPr>
+          <w:rFonts w:ascii="Arial" w:eastAsia="Times New Roman" w:hAnsi="Arial" w:cs="Arial"/>
+          <w:color w:val="000000"/>
+          <w:lang w:eastAsia="en-AU"/>
+        </w:rPr>
+        <w:t xml:space="preserve">Semi-success, did not save invalid date. Fix in next release to display error message for invalid dates. </w:t>
+      </w:r>
+    </w:p>
+    <w:p>
+      <w:pPr>
+        <w:rPr>
+          <w:rFonts w:ascii="Arial" w:eastAsia="Times New Roman" w:hAnsi="Arial" w:cs="Arial"/>
+          <w:color w:val="000000"/>
+          <w:lang w:eastAsia="en-AU"/>
+        </w:rPr>
+      </w:pPr>
+    </w:p>
+    <w:p>
+      <w:pPr>
+        <w:rPr>
+          <w:rFonts w:ascii="Arial" w:eastAsia="Times New Roman" w:hAnsi="Arial" w:cs="Arial"/>
+          <w:color w:val="000000"/>
+          <w:lang w:eastAsia="en-AU"/>
+        </w:rPr>
+      </w:pPr>
+      <w:r>
+        <w:rPr>
+          <w:rFonts w:ascii="Arial" w:eastAsia="Times New Roman" w:hAnsi="Arial" w:cs="Arial"/>
+          <w:b/>
+          <w:color w:val="000000"/>
+          <w:lang w:eastAsia="en-AU"/>
+        </w:rPr>
+        <w:t>Test scenario</w:t>
+      </w:r>
+      <w:r>
+        <w:rPr>
+          <w:rFonts w:ascii="Arial" w:eastAsia="Times New Roman" w:hAnsi="Arial" w:cs="Arial"/>
+          <w:color w:val="000000"/>
+          <w:lang w:eastAsia="en-AU"/>
+        </w:rPr>
+        <w:t>: Attempt to edit employee details with empty fields.</w:t>
+      </w:r>
+    </w:p>
+    <w:p>
+      <w:pPr>
+        <w:rPr>
+          <w:rFonts w:ascii="Arial" w:eastAsia="Times New Roman" w:hAnsi="Arial" w:cs="Arial"/>
+          <w:color w:val="000000"/>
+          <w:lang w:eastAsia="en-AU"/>
+        </w:rPr>
+      </w:pPr>
+    </w:p>
+    <w:p>
+      <w:pPr>
+        <w:rPr>
+          <w:rFonts w:ascii="Arial" w:eastAsia="Times New Roman" w:hAnsi="Arial" w:cs="Arial"/>
+          <w:color w:val="000000"/>
+          <w:lang w:eastAsia="en-AU"/>
+        </w:rPr>
+      </w:pPr>
+      <w:r>
+        <w:rPr>
+          <w:rFonts w:ascii="Arial" w:eastAsia="Times New Roman" w:hAnsi="Arial" w:cs="Arial"/>
+          <w:color w:val="000000"/>
+          <w:lang w:eastAsia="en-AU"/>
+        </w:rPr>
+        <w:lastRenderedPageBreak/>
+        <w:drawing>
+          <wp:inline distT="0" distB="0" distL="0" distR="0" wp14:anchorId="6558F07B" wp14:editId="200E966C">
+            <wp:extent cx="5270500" cy="4415790"/>
+            <wp:effectExtent l="0" t="0" r="12700" b="3810"/>
+            <wp:docPr id="7" name="Picture 7"/>
+            <wp:cNvGraphicFramePr>
+              <a:graphicFrameLocks xmlns:a="http://schemas.openxmlformats.org/drawingml/2006/main" noChangeAspect="1"/>
+            </wp:cNvGraphicFramePr>
+            <a:graphic xmlns:a="http://schemas.openxmlformats.org/drawingml/2006/main">
+              <a:graphicData uri="http://schemas.openxmlformats.org/drawingml/2006/picture">
+                <pic:pic xmlns:pic="http://schemas.openxmlformats.org/drawingml/2006/picture">
+                  <pic:nvPicPr>
+                    <pic:cNvPr id="0" name="Screen Shot 2015-10-18 at 5.40.01 PM.png"/>
+                    <pic:cNvPicPr/>
+                  </pic:nvPicPr>
+                  <pic:blipFill>
+                    <a:blip r:embed="rId13">
+                      <a:extLst>
+                        <a:ext uri="{28A0092B-C50C-407E-A947-70E740481C1C}">
+                          <a14:useLocalDpi xmlns:a14="http://schemas.microsoft.com/office/drawing/2010/main" val="0"/>
+                        </a:ext>
+                      </a:extLst>
+                    </a:blip>
+                    <a:stretch>
+                      <a:fillRect/>
+                    </a:stretch>
+                  </pic:blipFill>
+                  <pic:spPr>
+                    <a:xfrm>
+                      <a:off x="0" y="0"/>
+                      <a:ext cx="5270500" cy="4415790"/>
+                    </a:xfrm>
+                    <a:prstGeom prst="rect">
+                      <a:avLst/>
+                    </a:prstGeom>
+                  </pic:spPr>
+                </pic:pic>
+              </a:graphicData>
+            </a:graphic>
+          </wp:inline>
+        </w:drawing>
+      </w:r>
+    </w:p>
+    <w:p>
+      <w:pPr>
+        <w:rPr>
+          <w:rFonts w:ascii="Arial" w:eastAsia="Times New Roman" w:hAnsi="Arial" w:cs="Arial"/>
+          <w:color w:val="000000"/>
+          <w:lang w:eastAsia="en-AU"/>
+        </w:rPr>
+      </w:pPr>
+      <w:r>
+        <w:rPr>
+          <w:rFonts w:ascii="Arial" w:eastAsia="Times New Roman" w:hAnsi="Arial" w:cs="Arial"/>
+          <w:b/>
+          <w:color w:val="000000"/>
+          <w:lang w:eastAsia="en-AU"/>
+        </w:rPr>
+        <w:t>Outcome</w:t>
+      </w:r>
+      <w:r>
+        <w:rPr>
+          <w:rFonts w:ascii="Arial" w:eastAsia="Times New Roman" w:hAnsi="Arial" w:cs="Arial"/>
+          <w:color w:val="000000"/>
+          <w:lang w:eastAsia="en-AU"/>
+        </w:rPr>
+        <w:t>: Success</w:t>
+      </w:r>
+    </w:p>
+    <w:p>
+      <w:pPr>
+        <w:rPr>
+          <w:rFonts w:ascii="Arial" w:eastAsia="Times New Roman" w:hAnsi="Arial" w:cs="Arial"/>
+          <w:color w:val="000000"/>
+          <w:lang w:eastAsia="en-AU"/>
+        </w:rPr>
+      </w:pPr>
+    </w:p>
+    <w:p>
+      <w:pPr>
+        <w:rPr>
+          <w:rFonts w:ascii="Arial" w:eastAsia="Times New Roman" w:hAnsi="Arial" w:cs="Arial"/>
+          <w:color w:val="000000"/>
+          <w:lang w:eastAsia="en-AU"/>
+        </w:rPr>
+      </w:pPr>
+      <w:r>
+        <w:rPr>
+          <w:rFonts w:ascii="Arial" w:eastAsia="Times New Roman" w:hAnsi="Arial" w:cs="Arial"/>
+          <w:b/>
+          <w:color w:val="000000"/>
+          <w:lang w:eastAsia="en-AU"/>
+        </w:rPr>
+        <w:t>Test scenario</w:t>
+      </w:r>
+      <w:r>
+        <w:rPr>
+          <w:rFonts w:ascii="Arial" w:eastAsia="Times New Roman" w:hAnsi="Arial" w:cs="Arial"/>
+          <w:color w:val="000000"/>
+          <w:lang w:eastAsia="en-AU"/>
+        </w:rPr>
+        <w:t>: Use new employee account to log in.</w:t>
+      </w:r>
+    </w:p>
+    <w:p>
+      <w:pPr>
+        <w:rPr>
+          <w:rFonts w:ascii="Arial" w:eastAsia="Times New Roman" w:hAnsi="Arial" w:cs="Arial"/>
+          <w:color w:val="000000"/>
+          <w:lang w:eastAsia="en-AU"/>
+        </w:rPr>
+      </w:pPr>
+      <w:r>
+        <w:rPr>
+          <w:rFonts w:ascii="Arial" w:eastAsia="Times New Roman" w:hAnsi="Arial" w:cs="Arial"/>
+          <w:color w:val="000000"/>
+          <w:lang w:eastAsia="en-AU"/>
+        </w:rPr>
+        <w:t>Create new employee account:</w:t>
+      </w:r>
+    </w:p>
+    <w:p>
+      <w:pPr>
+        <w:rPr>
+          <w:rFonts w:ascii="Arial" w:eastAsia="Times New Roman" w:hAnsi="Arial" w:cs="Arial"/>
+          <w:color w:val="000000"/>
+          <w:lang w:eastAsia="en-AU"/>
+        </w:rPr>
+      </w:pPr>
+      <w:r>
+        <w:rPr>
+          <w:rFonts w:ascii="Arial" w:eastAsia="Times New Roman" w:hAnsi="Arial" w:cs="Arial"/>
+          <w:color w:val="000000"/>
+          <w:lang w:eastAsia="en-AU"/>
+        </w:rPr>
+        <w:lastRenderedPageBreak/>
+        <w:drawing>
+          <wp:inline distT="0" distB="0" distL="0" distR="0" wp14:anchorId="6AAD6AC0" wp14:editId="19E52676">
+            <wp:extent cx="5270500" cy="5666740"/>
+            <wp:effectExtent l="0" t="0" r="12700" b="0"/>
+            <wp:docPr id="8" name="Picture 8"/>
+            <wp:cNvGraphicFramePr>
+              <a:graphicFrameLocks xmlns:a="http://schemas.openxmlformats.org/drawingml/2006/main" noChangeAspect="1"/>
+            </wp:cNvGraphicFramePr>
+            <a:graphic xmlns:a="http://schemas.openxmlformats.org/drawingml/2006/main">
+              <a:graphicData uri="http://schemas.openxmlformats.org/drawingml/2006/picture">
+                <pic:pic xmlns:pic="http://schemas.openxmlformats.org/drawingml/2006/picture">
+                  <pic:nvPicPr>
+                    <pic:cNvPr id="0" name="Screen Shot 2015-10-18 at 5.43.56 PM.png"/>
+                    <pic:cNvPicPr/>
+                  </pic:nvPicPr>
+                  <pic:blipFill>
+                    <a:blip r:embed="rId14">
+                      <a:extLst>
+                        <a:ext uri="{28A0092B-C50C-407E-A947-70E740481C1C}">
+                          <a14:useLocalDpi xmlns:a14="http://schemas.microsoft.com/office/drawing/2010/main" val="0"/>
+                        </a:ext>
+                      </a:extLst>
+                    </a:blip>
+                    <a:stretch>
+                      <a:fillRect/>
+                    </a:stretch>
+                  </pic:blipFill>
+                  <pic:spPr>
+                    <a:xfrm>
+                      <a:off x="0" y="0"/>
+                      <a:ext cx="5270500" cy="5666740"/>
+                    </a:xfrm>
+                    <a:prstGeom prst="rect">
+                      <a:avLst/>
+                    </a:prstGeom>
+                  </pic:spPr>
+                </pic:pic>
+              </a:graphicData>
+            </a:graphic>
+          </wp:inline>
+        </w:drawing>
+      </w:r>
+    </w:p>
+    <w:p>
+      <w:pPr>
+        <w:rPr>
+          <w:rFonts w:ascii="Arial" w:eastAsia="Times New Roman" w:hAnsi="Arial" w:cs="Arial"/>
+          <w:color w:val="000000"/>
+          <w:lang w:eastAsia="en-AU"/>
+        </w:rPr>
+      </w:pPr>
+      <w:r>
+        <w:rPr>
+          <w:rFonts w:ascii="Arial" w:eastAsia="Times New Roman" w:hAnsi="Arial" w:cs="Arial"/>
+          <w:color w:val="000000"/>
+          <w:lang w:eastAsia="en-AU"/>
+        </w:rPr>
+        <w:t>Sign in using new account:</w:t>
+      </w:r>
+    </w:p>
+    <w:p>
+      <w:pPr>
+        <w:rPr>
+          <w:rFonts w:ascii="Arial" w:eastAsia="Times New Roman" w:hAnsi="Arial" w:cs="Arial"/>
+          <w:color w:val="000000"/>
+          <w:lang w:eastAsia="en-AU"/>
+        </w:rPr>
+      </w:pPr>
+      <w:r>
+        <w:rPr>
+          <w:rFonts w:ascii="Arial" w:eastAsia="Times New Roman" w:hAnsi="Arial" w:cs="Arial"/>
+          <w:color w:val="000000"/>
+          <w:lang w:eastAsia="en-AU"/>
+        </w:rPr>
+        <w:drawing>
+          <wp:inline distT="0" distB="0" distL="0" distR="0" wp14:anchorId="07014720" wp14:editId="57124A53">
+            <wp:extent cx="2717800" cy="2628900"/>
+            <wp:effectExtent l="0" t="0" r="0" b="12700"/>
+            <wp:docPr id="9" name="Picture 9"/>
+            <wp:cNvGraphicFramePr>
+              <a:graphicFrameLocks xmlns:a="http://schemas.openxmlformats.org/drawingml/2006/main" noChangeAspect="1"/>
+            </wp:cNvGraphicFramePr>
+            <a:graphic xmlns:a="http://schemas.openxmlformats.org/drawingml/2006/main">
+              <a:graphicData uri="http://schemas.openxmlformats.org/drawingml/2006/picture">
+                <pic:pic xmlns:pic="http://schemas.openxmlformats.org/drawingml/2006/picture">
+                  <pic:nvPicPr>
+                    <pic:cNvPr id="0" name="Screen Shot 2015-10-18 at 5.45.47 PM.png"/>
+                    <pic:cNvPicPr/>
+                  </pic:nvPicPr>
+                  <pic:blipFill>
+                    <a:blip r:embed="rId15">
+                      <a:extLst>
+                        <a:ext uri="{28A0092B-C50C-407E-A947-70E740481C1C}">
+                          <a14:useLocalDpi xmlns:a14="http://schemas.microsoft.com/office/drawing/2010/main" val="0"/>
+                        </a:ext>
+                      </a:extLst>
+                    </a:blip>
+                    <a:stretch>
+                      <a:fillRect/>
+                    </a:stretch>
+                  </pic:blipFill>
+                  <pic:spPr>
+                    <a:xfrm>
+                      <a:off x="0" y="0"/>
+                      <a:ext cx="2717800" cy="2628900"/>
+                    </a:xfrm>
+                    <a:prstGeom prst="rect">
+                      <a:avLst/>
+                    </a:prstGeom>
+                  </pic:spPr>
+                </pic:pic>
+              </a:graphicData>
+            </a:graphic>
+          </wp:inline>
+        </w:drawing>
+      </w:r>
+    </w:p>
+    <w:p>
+      <w:pPr>
+        <w:rPr>
+          <w:rFonts w:ascii="Arial" w:eastAsia="Times New Roman" w:hAnsi="Arial" w:cs="Arial"/>
+          <w:color w:val="000000"/>
+          <w:lang w:eastAsia="en-AU"/>
+        </w:rPr>
+      </w:pPr>
+      <w:r>
+        <w:rPr>
+          <w:rFonts w:ascii="Arial" w:eastAsia="Times New Roman" w:hAnsi="Arial" w:cs="Arial"/>
+          <w:color w:val="000000"/>
+          <w:lang w:eastAsia="en-AU"/>
+        </w:rPr>
+        <w:lastRenderedPageBreak/>
+        <w:t>Account sign in successful:</w:t>
+      </w:r>
+    </w:p>
+    <w:p>
+      <w:pPr>
+        <w:rPr>
+          <w:rFonts w:ascii="Arial" w:eastAsia="Times New Roman" w:hAnsi="Arial" w:cs="Arial"/>
+          <w:color w:val="000000"/>
+          <w:lang w:eastAsia="en-AU"/>
+        </w:rPr>
+      </w:pPr>
+      <w:r>
+        <w:rPr>
+          <w:rFonts w:ascii="Arial" w:eastAsia="Times New Roman" w:hAnsi="Arial" w:cs="Arial"/>
+          <w:color w:val="000000"/>
+          <w:lang w:eastAsia="en-AU"/>
+        </w:rPr>
+        <w:drawing>
+          <wp:inline distT="0" distB="0" distL="0" distR="0" wp14:anchorId="73BA38BA" wp14:editId="4A1F2AF6">
+            <wp:extent cx="5270500" cy="1917065"/>
+            <wp:effectExtent l="0" t="0" r="12700" b="0"/>
+            <wp:docPr id="10" name="Picture 10"/>
+            <wp:cNvGraphicFramePr>
+              <a:graphicFrameLocks xmlns:a="http://schemas.openxmlformats.org/drawingml/2006/main" noChangeAspect="1"/>
+            </wp:cNvGraphicFramePr>
+            <a:graphic xmlns:a="http://schemas.openxmlformats.org/drawingml/2006/main">
+              <a:graphicData uri="http://schemas.openxmlformats.org/drawingml/2006/picture">
+                <pic:pic xmlns:pic="http://schemas.openxmlformats.org/drawingml/2006/picture">
+                  <pic:nvPicPr>
+                    <pic:cNvPr id="0" name="Screen Shot 2015-10-18 at 5.46.17 PM.png"/>
+                    <pic:cNvPicPr/>
+                  </pic:nvPicPr>
+                  <pic:blipFill>
+                    <a:blip r:embed="rId16">
+                      <a:extLst>
+                        <a:ext uri="{28A0092B-C50C-407E-A947-70E740481C1C}">
+                          <a14:useLocalDpi xmlns:a14="http://schemas.microsoft.com/office/drawing/2010/main" val="0"/>
+                        </a:ext>
+                      </a:extLst>
+                    </a:blip>
+                    <a:stretch>
+                      <a:fillRect/>
+                    </a:stretch>
+                  </pic:blipFill>
+                  <pic:spPr>
+                    <a:xfrm>
+                      <a:off x="0" y="0"/>
+                      <a:ext cx="5270500" cy="1917065"/>
+                    </a:xfrm>
+                    <a:prstGeom prst="rect">
+                      <a:avLst/>
+                    </a:prstGeom>
+                  </pic:spPr>
+                </pic:pic>
+              </a:graphicData>
+            </a:graphic>
+          </wp:inline>
+        </w:drawing>
+      </w:r>
+    </w:p>
+    <w:p>
+      <w:pPr>
+        <w:rPr>
+          <w:rFonts w:ascii="Arial" w:eastAsia="Times New Roman" w:hAnsi="Arial" w:cs="Arial"/>
+          <w:color w:val="000000"/>
+          <w:lang w:eastAsia="en-AU"/>
+        </w:rPr>
+      </w:pPr>
+    </w:p>
+    <w:p>
+      <w:pPr>
+        <w:rPr>
+          <w:rFonts w:ascii="Arial" w:eastAsia="Times New Roman" w:hAnsi="Arial" w:cs="Arial"/>
+          <w:color w:val="000000"/>
+          <w:lang w:eastAsia="en-AU"/>
+        </w:rPr>
+      </w:pPr>
+      <w:r>
+        <w:rPr>
+          <w:rFonts w:ascii="Arial" w:eastAsia="Times New Roman" w:hAnsi="Arial" w:cs="Arial"/>
+          <w:color w:val="000000"/>
+          <w:lang w:eastAsia="en-AU"/>
+        </w:rPr>
+        <w:t>All employee functions available:</w:t>
+      </w:r>
+    </w:p>
+    <w:p>
+      <w:pPr>
+        <w:rPr>
+          <w:rFonts w:ascii="Arial" w:eastAsia="Times New Roman" w:hAnsi="Arial" w:cs="Arial"/>
+          <w:color w:val="000000"/>
+          <w:lang w:eastAsia="en-AU"/>
+        </w:rPr>
+      </w:pPr>
+      <w:r>
+        <w:rPr>
+          <w:rFonts w:ascii="Arial" w:eastAsia="Times New Roman" w:hAnsi="Arial" w:cs="Arial"/>
+          <w:color w:val="000000"/>
+          <w:lang w:eastAsia="en-AU"/>
+        </w:rPr>
+        <w:drawing>
+          <wp:inline distT="0" distB="0" distL="0" distR="0" wp14:anchorId="28BFEEB8" wp14:editId="6635CA08">
+            <wp:extent cx="5270500" cy="4634865"/>
+            <wp:effectExtent l="0" t="0" r="12700" b="0"/>
+            <wp:docPr id="11" name="Picture 11"/>
+            <wp:cNvGraphicFramePr>
+              <a:graphicFrameLocks xmlns:a="http://schemas.openxmlformats.org/drawingml/2006/main" noChangeAspect="1"/>
+            </wp:cNvGraphicFramePr>
+            <a:graphic xmlns:a="http://schemas.openxmlformats.org/drawingml/2006/main">
+              <a:graphicData uri="http://schemas.openxmlformats.org/drawingml/2006/picture">
+                <pic:pic xmlns:pic="http://schemas.openxmlformats.org/drawingml/2006/picture">
+                  <pic:nvPicPr>
+                    <pic:cNvPr id="0" name="Screen Shot 2015-10-18 at 5.47.02 PM.png"/>
+                    <pic:cNvPicPr/>
+                  </pic:nvPicPr>
+                  <pic:blipFill>
+                    <a:blip r:embed="rId17">
+                      <a:extLst>
+                        <a:ext uri="{28A0092B-C50C-407E-A947-70E740481C1C}">
+                          <a14:useLocalDpi xmlns:a14="http://schemas.microsoft.com/office/drawing/2010/main" val="0"/>
+                        </a:ext>
+                      </a:extLst>
+                    </a:blip>
+                    <a:stretch>
+                      <a:fillRect/>
+                    </a:stretch>
+                  </pic:blipFill>
+                  <pic:spPr>
+                    <a:xfrm>
+                      <a:off x="0" y="0"/>
+                      <a:ext cx="5270500" cy="4634865"/>
+                    </a:xfrm>
+                    <a:prstGeom prst="rect">
+                      <a:avLst/>
+                    </a:prstGeom>
+                  </pic:spPr>
+                </pic:pic>
+              </a:graphicData>
+            </a:graphic>
+          </wp:inline>
+        </w:drawing>
+      </w:r>
+    </w:p>
+    <w:p>
+      <w:pPr>
+        <w:rPr>
+          <w:rFonts w:ascii="Arial" w:eastAsia="Times New Roman" w:hAnsi="Arial" w:cs="Arial"/>
+          <w:color w:val="000000"/>
+          <w:lang w:eastAsia="en-AU"/>
+        </w:rPr>
+      </w:pPr>
+    </w:p>
+    <w:p>
+      <w:pPr>
+        <w:rPr>
+          <w:rFonts w:ascii="Arial" w:eastAsia="Times New Roman" w:hAnsi="Arial" w:cs="Arial"/>
+          <w:color w:val="000000"/>
+          <w:lang w:eastAsia="en-AU"/>
+        </w:rPr>
+      </w:pPr>
+      <w:r>
+        <w:rPr>
+          <w:rFonts w:ascii="Arial" w:eastAsia="Times New Roman" w:hAnsi="Arial" w:cs="Arial"/>
+          <w:color w:val="000000"/>
+          <w:lang w:eastAsia="en-AU"/>
+        </w:rPr>
+        <w:lastRenderedPageBreak/>
+        <w:drawing>
+          <wp:inline distT="0" distB="0" distL="0" distR="0" wp14:anchorId="38946FCC" wp14:editId="3191A540">
+            <wp:extent cx="5270500" cy="3005455"/>
+            <wp:effectExtent l="0" t="0" r="12700" b="0"/>
+            <wp:docPr id="12" name="Picture 12"/>
+            <wp:cNvGraphicFramePr>
+              <a:graphicFrameLocks xmlns:a="http://schemas.openxmlformats.org/drawingml/2006/main" noChangeAspect="1"/>
+            </wp:cNvGraphicFramePr>
+            <a:graphic xmlns:a="http://schemas.openxmlformats.org/drawingml/2006/main">
+              <a:graphicData uri="http://schemas.openxmlformats.org/drawingml/2006/picture">
+                <pic:pic xmlns:pic="http://schemas.openxmlformats.org/drawingml/2006/picture">
+                  <pic:nvPicPr>
+                    <pic:cNvPr id="0" name="Screen Shot 2015-10-18 at 5.47.45 PM.png"/>
+                    <pic:cNvPicPr/>
+                  </pic:nvPicPr>
+                  <pic:blipFill>
+                    <a:blip r:embed="rId18">
+                      <a:extLst>
+                        <a:ext uri="{28A0092B-C50C-407E-A947-70E740481C1C}">
+                          <a14:useLocalDpi xmlns:a14="http://schemas.microsoft.com/office/drawing/2010/main" val="0"/>
+                        </a:ext>
+                      </a:extLst>
+                    </a:blip>
+                    <a:stretch>
+                      <a:fillRect/>
+                    </a:stretch>
+                  </pic:blipFill>
+                  <pic:spPr>
+                    <a:xfrm>
+                      <a:off x="0" y="0"/>
+                      <a:ext cx="5270500" cy="3005455"/>
+                    </a:xfrm>
+                    <a:prstGeom prst="rect">
+                      <a:avLst/>
+                    </a:prstGeom>
+                  </pic:spPr>
+                </pic:pic>
+              </a:graphicData>
+            </a:graphic>
+          </wp:inline>
+        </w:drawing>
+      </w:r>
+    </w:p>
+    <w:p>
+      <w:pPr>
+        <w:rPr>
+          <w:rFonts w:ascii="Arial" w:eastAsia="Times New Roman" w:hAnsi="Arial" w:cs="Arial"/>
+          <w:color w:val="000000"/>
+          <w:lang w:eastAsia="en-AU"/>
+        </w:rPr>
+      </w:pPr>
+      <w:r>
+        <w:rPr>
+          <w:rFonts w:ascii="Arial" w:eastAsia="Times New Roman" w:hAnsi="Arial" w:cs="Arial"/>
+          <w:b/>
+          <w:color w:val="000000"/>
+          <w:lang w:eastAsia="en-AU"/>
+        </w:rPr>
+        <w:t>Outcome</w:t>
+      </w:r>
+      <w:r>
+        <w:rPr>
+          <w:rFonts w:ascii="Arial" w:eastAsia="Times New Roman" w:hAnsi="Arial" w:cs="Arial"/>
+          <w:color w:val="000000"/>
+          <w:lang w:eastAsia="en-AU"/>
+        </w:rPr>
+        <w:t>: Success</w:t>
+      </w:r>
+    </w:p>
+    <w:p>
+      <w:pPr>
+        <w:rPr>
+          <w:rFonts w:ascii="Arial" w:eastAsia="Times New Roman" w:hAnsi="Arial" w:cs="Arial"/>
+          <w:color w:val="000000"/>
+          <w:lang w:eastAsia="en-AU"/>
+        </w:rPr>
+      </w:pPr>
     </w:p>
     <w:sectPr>
-      <w:headerReference w:type="default" r:id="rId8"/>
+      <w:headerReference w:type="default" r:id="rId19"/>
       <w:pgSz w:w="11906" w:h="16838"/>
       <w:pgMar w:top="1440" w:right="1440" w:bottom="1440" w:left="1440" w:header="708" w:footer="708" w:gutter="0"/>
       <w:cols w:space="708"/>
@@ -5299,7 +7042,7 @@
 </file>
 
 <file path=word/endnotes.xml><?xml version="1.0" encoding="utf-8"?>
-<w:endnotes xmlns:wpc="http://schemas.microsoft.com/office/word/2010/wordprocessingCanvas" xmlns:mc="http://schemas.openxmlformats.org/markup-compatibility/2006" xmlns:o="urn:schemas-microsoft-com:office:office" xmlns:r="http://schemas.openxmlformats.org/officeDocument/2006/relationships" xmlns:m="http://schemas.openxmlformats.org/officeDocument/2006/math" xmlns:v="urn:schemas-microsoft-com:vml" xmlns:wp14="http://schemas.microsoft.com/office/word/2010/wordprocessingDrawing" xmlns:wp="http://schemas.openxmlformats.org/drawingml/2006/wordprocessingDrawing" xmlns:w10="urn:schemas-microsoft-com:office:word" xmlns:w="http://schemas.openxmlformats.org/wordprocessingml/2006/main" xmlns:w14="http://schemas.microsoft.com/office/word/2010/wordml" xmlns:wpg="http://schemas.microsoft.com/office/word/2010/wordprocessingGroup" xmlns:wpi="http://schemas.microsoft.com/office/word/2010/wordprocessingInk" xmlns:wne="http://schemas.microsoft.com/office/word/2006/wordml" xmlns:wps="http://schemas.microsoft.com/office/word/2010/wordprocessingShape" mc:Ignorable="w14 wp14">
+<w:endnotes xmlns:wpc="http://schemas.microsoft.com/office/word/2010/wordprocessingCanvas" xmlns:mc="http://schemas.openxmlformats.org/markup-compatibility/2006" xmlns:o="urn:schemas-microsoft-com:office:office" xmlns:r="http://schemas.openxmlformats.org/officeDocument/2006/relationships" xmlns:m="http://schemas.openxmlformats.org/officeDocument/2006/math" xmlns:v="urn:schemas-microsoft-com:vml" xmlns:wp14="http://schemas.microsoft.com/office/word/2010/wordprocessingDrawing" xmlns:wp="http://schemas.openxmlformats.org/drawingml/2006/wordprocessingDrawing" xmlns:w10="urn:schemas-microsoft-com:office:word" xmlns:w="http://schemas.openxmlformats.org/wordprocessingml/2006/main" xmlns:w14="http://schemas.microsoft.com/office/word/2010/wordml" xmlns:w15="http://schemas.microsoft.com/office/word/2012/wordml" xmlns:wpg="http://schemas.microsoft.com/office/word/2010/wordprocessingGroup" xmlns:wpi="http://schemas.microsoft.com/office/word/2010/wordprocessingInk" xmlns:wne="http://schemas.microsoft.com/office/word/2006/wordml" xmlns:wps="http://schemas.microsoft.com/office/word/2010/wordprocessingShape" mc:Ignorable="w14 w15 wp14">
   <w:endnote w:type="separator" w:id="-1">
     <w:p>
       <w:pPr>
@@ -5324,7 +7067,7 @@
 </file>
 
 <file path=word/footnotes.xml><?xml version="1.0" encoding="utf-8"?>
-<w:footnotes xmlns:wpc="http://schemas.microsoft.com/office/word/2010/wordprocessingCanvas" xmlns:mc="http://schemas.openxmlformats.org/markup-compatibility/2006" xmlns:o="urn:schemas-microsoft-com:office:office" xmlns:r="http://schemas.openxmlformats.org/officeDocument/2006/relationships" xmlns:m="http://schemas.openxmlformats.org/officeDocument/2006/math" xmlns:v="urn:schemas-microsoft-com:vml" xmlns:wp14="http://schemas.microsoft.com/office/word/2010/wordprocessingDrawing" xmlns:wp="http://schemas.openxmlformats.org/drawingml/2006/wordprocessingDrawing" xmlns:w10="urn:schemas-microsoft-com:office:word" xmlns:w="http://schemas.openxmlformats.org/wordprocessingml/2006/main" xmlns:w14="http://schemas.microsoft.com/office/word/2010/wordml" xmlns:wpg="http://schemas.microsoft.com/office/word/2010/wordprocessingGroup" xmlns:wpi="http://schemas.microsoft.com/office/word/2010/wordprocessingInk" xmlns:wne="http://schemas.microsoft.com/office/word/2006/wordml" xmlns:wps="http://schemas.microsoft.com/office/word/2010/wordprocessingShape" mc:Ignorable="w14 wp14">
+<w:footnotes xmlns:wpc="http://schemas.microsoft.com/office/word/2010/wordprocessingCanvas" xmlns:mc="http://schemas.openxmlformats.org/markup-compatibility/2006" xmlns:o="urn:schemas-microsoft-com:office:office" xmlns:r="http://schemas.openxmlformats.org/officeDocument/2006/relationships" xmlns:m="http://schemas.openxmlformats.org/officeDocument/2006/math" xmlns:v="urn:schemas-microsoft-com:vml" xmlns:wp14="http://schemas.microsoft.com/office/word/2010/wordprocessingDrawing" xmlns:wp="http://schemas.openxmlformats.org/drawingml/2006/wordprocessingDrawing" xmlns:w10="urn:schemas-microsoft-com:office:word" xmlns:w="http://schemas.openxmlformats.org/wordprocessingml/2006/main" xmlns:w14="http://schemas.microsoft.com/office/word/2010/wordml" xmlns:w15="http://schemas.microsoft.com/office/word/2012/wordml" xmlns:wpg="http://schemas.microsoft.com/office/word/2010/wordprocessingGroup" xmlns:wpi="http://schemas.microsoft.com/office/word/2010/wordprocessingInk" xmlns:wne="http://schemas.microsoft.com/office/word/2006/wordml" xmlns:wps="http://schemas.microsoft.com/office/word/2010/wordprocessingShape" mc:Ignorable="w14 w15 wp14">
   <w:footnote w:type="separator" w:id="-1">
     <w:p>
       <w:pPr>
@@ -5349,7 +7092,7 @@
 </file>
 
 <file path=word/header1.xml><?xml version="1.0" encoding="utf-8"?>
-<w:hdr xmlns:wpc="http://schemas.microsoft.com/office/word/2010/wordprocessingCanvas" xmlns:mc="http://schemas.openxmlformats.org/markup-compatibility/2006" xmlns:o="urn:schemas-microsoft-com:office:office" xmlns:r="http://schemas.openxmlformats.org/officeDocument/2006/relationships" xmlns:m="http://schemas.openxmlformats.org/officeDocument/2006/math" xmlns:v="urn:schemas-microsoft-com:vml" xmlns:wp14="http://schemas.microsoft.com/office/word/2010/wordprocessingDrawing" xmlns:wp="http://schemas.openxmlformats.org/drawingml/2006/wordprocessingDrawing" xmlns:w10="urn:schemas-microsoft-com:office:word" xmlns:w="http://schemas.openxmlformats.org/wordprocessingml/2006/main" xmlns:w14="http://schemas.microsoft.com/office/word/2010/wordml" xmlns:wpg="http://schemas.microsoft.com/office/word/2010/wordprocessingGroup" xmlns:wpi="http://schemas.microsoft.com/office/word/2010/wordprocessingInk" xmlns:wne="http://schemas.microsoft.com/office/word/2006/wordml" xmlns:wps="http://schemas.microsoft.com/office/word/2010/wordprocessingShape" mc:Ignorable="w14 wp14">
+<w:hdr xmlns:wpc="http://schemas.microsoft.com/office/word/2010/wordprocessingCanvas" xmlns:mc="http://schemas.openxmlformats.org/markup-compatibility/2006" xmlns:o="urn:schemas-microsoft-com:office:office" xmlns:r="http://schemas.openxmlformats.org/officeDocument/2006/relationships" xmlns:m="http://schemas.openxmlformats.org/officeDocument/2006/math" xmlns:v="urn:schemas-microsoft-com:vml" xmlns:wp14="http://schemas.microsoft.com/office/word/2010/wordprocessingDrawing" xmlns:wp="http://schemas.openxmlformats.org/drawingml/2006/wordprocessingDrawing" xmlns:w10="urn:schemas-microsoft-com:office:word" xmlns:w="http://schemas.openxmlformats.org/wordprocessingml/2006/main" xmlns:w14="http://schemas.microsoft.com/office/word/2010/wordml" xmlns:w15="http://schemas.microsoft.com/office/word/2012/wordml" xmlns:wpg="http://schemas.microsoft.com/office/word/2010/wordprocessingGroup" xmlns:wpi="http://schemas.microsoft.com/office/word/2010/wordprocessingInk" xmlns:wne="http://schemas.microsoft.com/office/word/2006/wordml" xmlns:wps="http://schemas.microsoft.com/office/word/2010/wordprocessingShape" mc:Ignorable="w14 w15 wp14">
   <w:p>
     <w:pPr>
       <w:pStyle w:val="Header"/>
@@ -5362,8 +7105,8 @@
 </file>
 
 <file path=word/numbering.xml><?xml version="1.0" encoding="utf-8"?>
-<w:numbering xmlns:wpc="http://schemas.microsoft.com/office/word/2010/wordprocessingCanvas" xmlns:mc="http://schemas.openxmlformats.org/markup-compatibility/2006" xmlns:o="urn:schemas-microsoft-com:office:office" xmlns:r="http://schemas.openxmlformats.org/officeDocument/2006/relationships" xmlns:m="http://schemas.openxmlformats.org/officeDocument/2006/math" xmlns:v="urn:schemas-microsoft-com:vml" xmlns:wp14="http://schemas.microsoft.com/office/word/2010/wordprocessingDrawing" xmlns:wp="http://schemas.openxmlformats.org/drawingml/2006/wordprocessingDrawing" xmlns:w10="urn:schemas-microsoft-com:office:word" xmlns:w="http://schemas.openxmlformats.org/wordprocessingml/2006/main" xmlns:w14="http://schemas.microsoft.com/office/word/2010/wordml" xmlns:wpg="http://schemas.microsoft.com/office/word/2010/wordprocessingGroup" xmlns:wpi="http://schemas.microsoft.com/office/word/2010/wordprocessingInk" xmlns:wne="http://schemas.microsoft.com/office/word/2006/wordml" xmlns:wps="http://schemas.microsoft.com/office/word/2010/wordprocessingShape" mc:Ignorable="w14 wp14">
-  <w:abstractNum w:abstractNumId="0">
+<w:numbering xmlns:wpc="http://schemas.microsoft.com/office/word/2010/wordprocessingCanvas" xmlns:mc="http://schemas.openxmlformats.org/markup-compatibility/2006" xmlns:o="urn:schemas-microsoft-com:office:office" xmlns:r="http://schemas.openxmlformats.org/officeDocument/2006/relationships" xmlns:m="http://schemas.openxmlformats.org/officeDocument/2006/math" xmlns:v="urn:schemas-microsoft-com:vml" xmlns:wp14="http://schemas.microsoft.com/office/word/2010/wordprocessingDrawing" xmlns:wp="http://schemas.openxmlformats.org/drawingml/2006/wordprocessingDrawing" xmlns:w10="urn:schemas-microsoft-com:office:word" xmlns:w="http://schemas.openxmlformats.org/wordprocessingml/2006/main" xmlns:w14="http://schemas.microsoft.com/office/word/2010/wordml" xmlns:w15="http://schemas.microsoft.com/office/word/2012/wordml" xmlns:wpg="http://schemas.microsoft.com/office/word/2010/wordprocessingGroup" xmlns:wpi="http://schemas.microsoft.com/office/word/2010/wordprocessingInk" xmlns:wne="http://schemas.microsoft.com/office/word/2006/wordml" xmlns:wps="http://schemas.microsoft.com/office/word/2010/wordprocessingShape" mc:Ignorable="w14 w15 wp14">
+  <w:abstractNum w:abstractNumId="0" w15:restartNumberingAfterBreak="0">
     <w:nsid w:val="05011C28"/>
     <w:multiLevelType w:val="hybridMultilevel"/>
     <w:tmpl w:val="EFC84EE2"/>
@@ -5452,7 +7195,7 @@
       </w:pPr>
     </w:lvl>
   </w:abstractNum>
-  <w:abstractNum w:abstractNumId="1">
+  <w:abstractNum w:abstractNumId="1" w15:restartNumberingAfterBreak="0">
     <w:nsid w:val="16915B35"/>
     <w:multiLevelType w:val="hybridMultilevel"/>
     <w:tmpl w:val="EFC84EE2"/>
@@ -5541,7 +7284,7 @@
       </w:pPr>
     </w:lvl>
   </w:abstractNum>
-  <w:abstractNum w:abstractNumId="2">
+  <w:abstractNum w:abstractNumId="2" w15:restartNumberingAfterBreak="0">
     <w:nsid w:val="21CB25A6"/>
     <w:multiLevelType w:val="hybridMultilevel"/>
     <w:tmpl w:val="F830DA02"/>
@@ -5630,7 +7373,7 @@
       </w:pPr>
     </w:lvl>
   </w:abstractNum>
-  <w:abstractNum w:abstractNumId="3">
+  <w:abstractNum w:abstractNumId="3" w15:restartNumberingAfterBreak="0">
     <w:nsid w:val="292249E6"/>
     <w:multiLevelType w:val="hybridMultilevel"/>
     <w:tmpl w:val="EFC84EE2"/>
@@ -5719,7 +7462,7 @@
       </w:pPr>
     </w:lvl>
   </w:abstractNum>
-  <w:abstractNum w:abstractNumId="4">
+  <w:abstractNum w:abstractNumId="4" w15:restartNumberingAfterBreak="0">
     <w:nsid w:val="2D153F8E"/>
     <w:multiLevelType w:val="hybridMultilevel"/>
     <w:tmpl w:val="314A6ADA"/>
@@ -5832,7 +7575,7 @@
       </w:rPr>
     </w:lvl>
   </w:abstractNum>
-  <w:abstractNum w:abstractNumId="5">
+  <w:abstractNum w:abstractNumId="5" w15:restartNumberingAfterBreak="0">
     <w:nsid w:val="671D0081"/>
     <w:multiLevelType w:val="hybridMultilevel"/>
     <w:tmpl w:val="EFC84EE2"/>
@@ -5921,7 +7664,7 @@
       </w:pPr>
     </w:lvl>
   </w:abstractNum>
-  <w:abstractNum w:abstractNumId="6">
+  <w:abstractNum w:abstractNumId="6" w15:restartNumberingAfterBreak="0">
     <w:nsid w:val="74F231E0"/>
     <w:multiLevelType w:val="hybridMultilevel"/>
     <w:tmpl w:val="4DD8C446"/>
@@ -6035,7 +7778,7 @@
 </file>
 
 <file path=word/styles.xml><?xml version="1.0" encoding="utf-8"?>
-<w:styles xmlns:mc="http://schemas.openxmlformats.org/markup-compatibility/2006" xmlns:r="http://schemas.openxmlformats.org/officeDocument/2006/relationships" xmlns:w="http://schemas.openxmlformats.org/wordprocessingml/2006/main" xmlns:w14="http://schemas.microsoft.com/office/word/2010/wordml" mc:Ignorable="w14">
+<w:styles xmlns:mc="http://schemas.openxmlformats.org/markup-compatibility/2006" xmlns:r="http://schemas.openxmlformats.org/officeDocument/2006/relationships" xmlns:w="http://schemas.openxmlformats.org/wordprocessingml/2006/main" xmlns:w14="http://schemas.microsoft.com/office/word/2010/wordml" xmlns:w15="http://schemas.microsoft.com/office/word/2012/wordml" mc:Ignorable="w14 w15">
   <w:docDefaults>
     <w:rPrDefault>
       <w:rPr>
@@ -6051,500 +7794,378 @@
       </w:pPr>
     </w:pPrDefault>
   </w:docDefaults>
-  <w:latentStyles w:defLockedState="0" w:defUIPriority="99" w:defSemiHidden="1" w:defUnhideWhenUsed="1" w:defQFormat="0" w:count="267">
-    <w:lsdException w:name="Normal" w:semiHidden="0" w:uiPriority="0" w:unhideWhenUsed="0" w:qFormat="1"/>
-    <w:lsdException w:name="heading 1" w:semiHidden="0" w:uiPriority="9" w:unhideWhenUsed="0" w:qFormat="1"/>
-    <w:lsdException w:name="heading 2" w:uiPriority="9" w:qFormat="1"/>
-    <w:lsdException w:name="heading 3" w:uiPriority="9" w:qFormat="1"/>
-    <w:lsdException w:name="heading 4" w:uiPriority="9" w:qFormat="1"/>
-    <w:lsdException w:name="heading 5" w:uiPriority="9" w:qFormat="1"/>
-    <w:lsdException w:name="heading 6" w:uiPriority="9" w:qFormat="1"/>
-    <w:lsdException w:name="heading 7" w:uiPriority="9" w:qFormat="1"/>
-    <w:lsdException w:name="heading 8" w:uiPriority="9" w:qFormat="1"/>
-    <w:lsdException w:name="heading 9" w:uiPriority="9" w:qFormat="1"/>
-    <w:lsdException w:name="toc 1" w:uiPriority="39"/>
-    <w:lsdException w:name="toc 2" w:uiPriority="39"/>
-    <w:lsdException w:name="toc 3" w:uiPriority="39"/>
-    <w:lsdException w:name="toc 4" w:uiPriority="39"/>
-    <w:lsdException w:name="toc 5" w:uiPriority="39"/>
-    <w:lsdException w:name="toc 6" w:uiPriority="39"/>
-    <w:lsdException w:name="toc 7" w:uiPriority="39"/>
-    <w:lsdException w:name="toc 8" w:uiPriority="39"/>
-    <w:lsdException w:name="toc 9" w:uiPriority="39"/>
-    <w:lsdException w:name="caption" w:uiPriority="35" w:qFormat="1"/>
-    <w:lsdException w:name="Title" w:semiHidden="0" w:uiPriority="10" w:unhideWhenUsed="0" w:qFormat="1"/>
-    <w:lsdException w:name="Default Paragraph Font" w:uiPriority="1"/>
-    <w:lsdException w:name="Subtitle" w:semiHidden="0" w:uiPriority="11" w:unhideWhenUsed="0" w:qFormat="1"/>
-    <w:lsdException w:name="Strong" w:semiHidden="0" w:uiPriority="22" w:unhideWhenUsed="0" w:qFormat="1"/>
-    <w:lsdException w:name="Emphasis" w:semiHidden="0" w:uiPriority="20" w:unhideWhenUsed="0" w:qFormat="1"/>
-    <w:lsdException w:name="Table Grid" w:semiHidden="0" w:uiPriority="39" w:unhideWhenUsed="0"/>
-    <w:lsdException w:name="Placeholder Text" w:unhideWhenUsed="0"/>
-    <w:lsdException w:name="No Spacing" w:semiHidden="0" w:uiPriority="1" w:unhideWhenUsed="0" w:qFormat="1"/>
-    <w:lsdException w:name="Light Shading" w:semiHidden="0" w:uiPriority="60" w:unhideWhenUsed="0"/>
-    <w:lsdException w:name="Light List" w:semiHidden="0" w:uiPriority="61" w:unhideWhenUsed="0"/>
-    <w:lsdException w:name="Light Grid" w:semiHidden="0" w:uiPriority="62" w:unhideWhenUsed="0"/>
-    <w:lsdException w:name="Medium Shading 1" w:semiHidden="0" w:uiPriority="63" w:unhideWhenUsed="0"/>
-    <w:lsdException w:name="Medium Shading 2" w:semiHidden="0" w:uiPriority="64" w:unhideWhenUsed="0"/>
-    <w:lsdException w:name="Medium List 1" w:semiHidden="0" w:uiPriority="65" w:unhideWhenUsed="0"/>
-    <w:lsdException w:name="Medium List 2" w:semiHidden="0" w:uiPriority="66" w:unhideWhenUsed="0"/>
-    <w:lsdException w:name="Medium Grid 1" w:semiHidden="0" w:uiPriority="67" w:unhideWhenUsed="0"/>
-    <w:lsdException w:name="Medium Grid 2" w:semiHidden="0" w:uiPriority="68" w:unhideWhenUsed="0"/>
-    <w:lsdException w:name="Medium Grid 3" w:semiHidden="0" w:uiPriority="69" w:unhideWhenUsed="0"/>
-    <w:lsdException w:name="Dark List" w:semiHidden="0" w:uiPriority="70" w:unhideWhenUsed="0"/>
-    <w:lsdException w:name="Colorful Shading" w:semiHidden="0" w:uiPriority="71" w:unhideWhenUsed="0"/>
-    <w:lsdException w:name="Colorful List" w:semiHidden="0" w:uiPriority="72" w:unhideWhenUsed="0"/>
-    <w:lsdException w:name="Colorful Grid" w:semiHidden="0" w:uiPriority="73" w:unhideWhenUsed="0"/>
-    <w:lsdException w:name="Light Shading Accent 1" w:semiHidden="0" w:uiPriority="60" w:unhideWhenUsed="0"/>
-    <w:lsdException w:name="Light List Accent 1" w:semiHidden="0" w:uiPriority="61" w:unhideWhenUsed="0"/>
-    <w:lsdException w:name="Light Grid Accent 1" w:semiHidden="0" w:uiPriority="62" w:unhideWhenUsed="0"/>
-    <w:lsdException w:name="Medium Shading 1 Accent 1" w:semiHidden="0" w:uiPriority="63" w:unhideWhenUsed="0"/>
-    <w:lsdException w:name="Medium Shading 2 Accent 1" w:semiHidden="0" w:uiPriority="64" w:unhideWhenUsed="0"/>
-    <w:lsdException w:name="Medium List 1 Accent 1" w:semiHidden="0" w:uiPriority="65" w:unhideWhenUsed="0"/>
-    <w:lsdException w:name="Revision" w:unhideWhenUsed="0"/>
-    <w:lsdException w:name="List Paragraph" w:semiHidden="0" w:uiPriority="34" w:unhideWhenUsed="0" w:qFormat="1"/>
-    <w:lsdException w:name="Quote" w:semiHidden="0" w:uiPriority="29" w:unhideWhenUsed="0" w:qFormat="1"/>
-    <w:lsdException w:name="Intense Quote" w:semiHidden="0" w:uiPriority="30" w:unhideWhenUsed="0" w:qFormat="1"/>
-    <w:lsdException w:name="Medium List 2 Accent 1" w:semiHidden="0" w:uiPriority="66" w:unhideWhenUsed="0"/>
-    <w:lsdException w:name="Medium Grid 1 Accent 1" w:semiHidden="0" w:uiPriority="67" w:unhideWhenUsed="0"/>
-    <w:lsdException w:name="Medium Grid 2 Accent 1" w:semiHidden="0" w:uiPriority="68" w:unhideWhenUsed="0"/>
-    <w:lsdException w:name="Medium Grid 3 Accent 1" w:semiHidden="0" w:uiPriority="69" w:unhideWhenUsed="0"/>
-    <w:lsdException w:name="Dark List Accent 1" w:semiHidden="0" w:uiPriority="70" w:unhideWhenUsed="0"/>
-    <w:lsdException w:name="Colorful Shading Accent 1" w:semiHidden="0" w:uiPriority="71" w:unhideWhenUsed="0"/>
-    <w:lsdException w:name="Colorful List Accent 1" w:semiHidden="0" w:uiPriority="72" w:unhideWhenUsed="0"/>
-    <w:lsdException w:name="Colorful Grid Accent 1" w:semiHidden="0" w:uiPriority="73" w:unhideWhenUsed="0"/>
-    <w:lsdException w:name="Light Shading Accent 2" w:semiHidden="0" w:uiPriority="60" w:unhideWhenUsed="0"/>
-    <w:lsdException w:name="Light List Accent 2" w:semiHidden="0" w:uiPriority="61" w:unhideWhenUsed="0"/>
-    <w:lsdException w:name="Light Grid Accent 2" w:semiHidden="0" w:uiPriority="62" w:unhideWhenUsed="0"/>
-    <w:lsdException w:name="Medium Shading 1 Accent 2" w:semiHidden="0" w:uiPriority="63" w:unhideWhenUsed="0"/>
-    <w:lsdException w:name="Medium Shading 2 Accent 2" w:semiHidden="0" w:uiPriority="64" w:unhideWhenUsed="0"/>
-    <w:lsdException w:name="Medium List 1 Accent 2" w:semiHidden="0" w:uiPriority="65" w:unhideWhenUsed="0"/>
-    <w:lsdException w:name="Medium List 2 Accent 2" w:semiHidden="0" w:uiPriority="66" w:unhideWhenUsed="0"/>
-    <w:lsdException w:name="Medium Grid 1 Accent 2" w:semiHidden="0" w:uiPriority="67" w:unhideWhenUsed="0"/>
-    <w:lsdException w:name="Medium Grid 2 Accent 2" w:semiHidden="0" w:uiPriority="68" w:unhideWhenUsed="0"/>
-    <w:lsdException w:name="Medium Grid 3 Accent 2" w:semiHidden="0" w:uiPriority="69" w:unhideWhenUsed="0"/>
-    <w:lsdException w:name="Dark List Accent 2" w:semiHidden="0" w:uiPriority="70" w:unhideWhenUsed="0"/>
-    <w:lsdException w:name="Colorful Shading Accent 2" w:semiHidden="0" w:uiPriority="71" w:unhideWhenUsed="0"/>
-    <w:lsdException w:name="Colorful List Accent 2" w:semiHidden="0" w:uiPriority="72" w:unhideWhenUsed="0"/>
-    <w:lsdException w:name="Colorful Grid Accent 2" w:semiHidden="0" w:uiPriority="73" w:unhideWhenUsed="0"/>
-    <w:lsdException w:name="Light Shading Accent 3" w:semiHidden="0" w:uiPriority="60" w:unhideWhenUsed="0"/>
-    <w:lsdException w:name="Light List Accent 3" w:semiHidden="0" w:uiPriority="61" w:unhideWhenUsed="0"/>
-    <w:lsdException w:name="Light Grid Accent 3" w:semiHidden="0" w:uiPriority="62" w:unhideWhenUsed="0"/>
-    <w:lsdException w:name="Medium Shading 1 Accent 3" w:semiHidden="0" w:uiPriority="63" w:unhideWhenUsed="0"/>
-    <w:lsdException w:name="Medium Shading 2 Accent 3" w:semiHidden="0" w:uiPriority="64" w:unhideWhenUsed="0"/>
-    <w:lsdException w:name="Medium List 1 Accent 3" w:semiHidden="0" w:uiPriority="65" w:unhideWhenUsed="0"/>
-    <w:lsdException w:name="Medium List 2 Accent 3" w:semiHidden="0" w:uiPriority="66" w:unhideWhenUsed="0"/>
-    <w:lsdException w:name="Medium Grid 1 Accent 3" w:semiHidden="0" w:uiPriority="67" w:unhideWhenUsed="0"/>
-    <w:lsdException w:name="Medium Grid 2 Accent 3" w:semiHidden="0" w:uiPriority="68" w:unhideWhenUsed="0"/>
-    <w:lsdException w:name="Medium Grid 3 Accent 3" w:semiHidden="0" w:uiPriority="69" w:unhideWhenUsed="0"/>
-    <w:lsdException w:name="Dark List Accent 3" w:semiHidden="0" w:uiPriority="70" w:unhideWhenUsed="0"/>
-    <w:lsdException w:name="Colorful Shading Accent 3" w:semiHidden="0" w:uiPriority="71" w:unhideWhenUsed="0"/>
-    <w:lsdException w:name="Colorful List Accent 3" w:semiHidden="0" w:uiPriority="72" w:unhideWhenUsed="0"/>
-    <w:lsdException w:name="Colorful Grid Accent 3" w:semiHidden="0" w:uiPriority="73" w:unhideWhenUsed="0"/>
-    <w:lsdException w:name="Light Shading Accent 4" w:semiHidden="0" w:uiPriority="60" w:unhideWhenUsed="0"/>
-    <w:lsdException w:name="Light List Accent 4" w:semiHidden="0" w:uiPriority="61" w:unhideWhenUsed="0"/>
-    <w:lsdException w:name="Light Grid Accent 4" w:semiHidden="0" w:uiPriority="62" w:unhideWhenUsed="0"/>
-    <w:lsdException w:name="Medium Shading 1 Accent 4" w:semiHidden="0" w:uiPriority="63" w:unhideWhenUsed="0"/>
-    <w:lsdException w:name="Medium Shading 2 Accent 4" w:semiHidden="0" w:uiPriority="64" w:unhideWhenUsed="0"/>
-    <w:lsdException w:name="Medium List 1 Accent 4" w:semiHidden="0" w:uiPriority="65" w:unhideWhenUsed="0"/>
-    <w:lsdException w:name="Medium List 2 Accent 4" w:semiHidden="0" w:uiPriority="66" w:unhideWhenUsed="0"/>
-    <w:lsdException w:name="Medium Grid 1 Accent 4" w:semiHidden="0" w:uiPriority="67" w:unhideWhenUsed="0"/>
-    <w:lsdException w:name="Medium Grid 2 Accent 4" w:semiHidden="0" w:uiPriority="68" w:unhideWhenUsed="0"/>
-    <w:lsdException w:name="Medium Grid 3 Accent 4" w:semiHidden="0" w:uiPriority="69" w:unhideWhenUsed="0"/>
-    <w:lsdException w:name="Dark List Accent 4" w:semiHidden="0" w:uiPriority="70" w:unhideWhenUsed="0"/>
-    <w:lsdException w:name="Colorful Shading Accent 4" w:semiHidden="0" w:uiPriority="71" w:unhideWhenUsed="0"/>
-    <w:lsdException w:name="Colorful List Accent 4" w:semiHidden="0" w:uiPriority="72" w:unhideWhenUsed="0"/>
-    <w:lsdException w:name="Colorful Grid Accent 4" w:semiHidden="0" w:uiPriority="73" w:unhideWhenUsed="0"/>
-    <w:lsdException w:name="Light Shading Accent 5" w:semiHidden="0" w:uiPriority="60" w:unhideWhenUsed="0"/>
-    <w:lsdException w:name="Light List Accent 5" w:semiHidden="0" w:uiPriority="61" w:unhideWhenUsed="0"/>
-    <w:lsdException w:name="Light Grid Accent 5" w:semiHidden="0" w:uiPriority="62" w:unhideWhenUsed="0"/>
-    <w:lsdException w:name="Medium Shading 1 Accent 5" w:semiHidden="0" w:uiPriority="63" w:unhideWhenUsed="0"/>
-    <w:lsdException w:name="Medium Shading 2 Accent 5" w:semiHidden="0" w:uiPriority="64" w:unhideWhenUsed="0"/>
-    <w:lsdException w:name="Medium List 1 Accent 5" w:semiHidden="0" w:uiPriority="65" w:unhideWhenUsed="0"/>
-    <w:lsdException w:name="Medium List 2 Accent 5" w:semiHidden="0" w:uiPriority="66" w:unhideWhenUsed="0"/>
-    <w:lsdException w:name="Medium Grid 1 Accent 5" w:semiHidden="0" w:uiPriority="67" w:unhideWhenUsed="0"/>
-    <w:lsdException w:name="Medium Grid 2 Accent 5" w:semiHidden="0" w:uiPriority="68" w:unhideWhenUsed="0"/>
-    <w:lsdException w:name="Medium Grid 3 Accent 5" w:semiHidden="0" w:uiPriority="69" w:unhideWhenUsed="0"/>
-    <w:lsdException w:name="Dark List Accent 5" w:semiHidden="0" w:uiPriority="70" w:unhideWhenUsed="0"/>
-    <w:lsdException w:name="Colorful Shading Accent 5" w:semiHidden="0" w:uiPriority="71" w:unhideWhenUsed="0"/>
-    <w:lsdException w:name="Colorful List Accent 5" w:semiHidden="0" w:uiPriority="72" w:unhideWhenUsed="0"/>
-    <w:lsdException w:name="Colorful Grid Accent 5" w:semiHidden="0" w:uiPriority="73" w:unhideWhenUsed="0"/>
-    <w:lsdException w:name="Light Shading Accent 6" w:semiHidden="0" w:uiPriority="60" w:unhideWhenUsed="0"/>
-    <w:lsdException w:name="Light List Accent 6" w:semiHidden="0" w:uiPriority="61" w:unhideWhenUsed="0"/>
-    <w:lsdException w:name="Light Grid Accent 6" w:semiHidden="0" w:uiPriority="62" w:unhideWhenUsed="0"/>
-    <w:lsdException w:name="Medium Shading 1 Accent 6" w:semiHidden="0" w:uiPriority="63" w:unhideWhenUsed="0"/>
-    <w:lsdException w:name="Medium Shading 2 Accent 6" w:semiHidden="0" w:uiPriority="64" w:unhideWhenUsed="0"/>
-    <w:lsdException w:name="Medium List 1 Accent 6" w:semiHidden="0" w:uiPriority="65" w:unhideWhenUsed="0"/>
-    <w:lsdException w:name="Medium List 2 Accent 6" w:semiHidden="0" w:uiPriority="66" w:unhideWhenUsed="0"/>
-    <w:lsdException w:name="Medium Grid 1 Accent 6" w:semiHidden="0" w:uiPriority="67" w:unhideWhenUsed="0"/>
-    <w:lsdException w:name="Medium Grid 2 Accent 6" w:semiHidden="0" w:uiPriority="68" w:unhideWhenUsed="0"/>
-    <w:lsdException w:name="Medium Grid 3 Accent 6" w:semiHidden="0" w:uiPriority="69" w:unhideWhenUsed="0"/>
-    <w:lsdException w:name="Dark List Accent 6" w:semiHidden="0" w:uiPriority="70" w:unhideWhenUsed="0"/>
-    <w:lsdException w:name="Colorful Shading Accent 6" w:semiHidden="0" w:uiPriority="71" w:unhideWhenUsed="0"/>
-    <w:lsdException w:name="Colorful List Accent 6" w:semiHidden="0" w:uiPriority="72" w:unhideWhenUsed="0"/>
-    <w:lsdException w:name="Colorful Grid Accent 6" w:semiHidden="0" w:uiPriority="73" w:unhideWhenUsed="0"/>
-    <w:lsdException w:name="Subtle Emphasis" w:semiHidden="0" w:uiPriority="19" w:unhideWhenUsed="0" w:qFormat="1"/>
-    <w:lsdException w:name="Intense Emphasis" w:semiHidden="0" w:uiPriority="21" w:unhideWhenUsed="0" w:qFormat="1"/>
-    <w:lsdException w:name="Subtle Reference" w:semiHidden="0" w:uiPriority="31" w:unhideWhenUsed="0" w:qFormat="1"/>
-    <w:lsdException w:name="Intense Reference" w:semiHidden="0" w:uiPriority="32" w:unhideWhenUsed="0" w:qFormat="1"/>
-    <w:lsdException w:name="Book Title" w:semiHidden="0" w:uiPriority="33" w:unhideWhenUsed="0" w:qFormat="1"/>
-    <w:lsdException w:name="Bibliography" w:uiPriority="37"/>
-    <w:lsdException w:name="TOC Heading" w:uiPriority="39" w:qFormat="1"/>
-  </w:latentStyles>
-  <w:style w:type="paragraph" w:default="1" w:styleId="Normal">
-    <w:name w:val="Normal"/>
-    <w:qFormat/>
-  </w:style>
-  <w:style w:type="paragraph" w:styleId="Heading1">
-    <w:name w:val="heading 1"/>
-    <w:basedOn w:val="Normal"/>
-    <w:next w:val="Normal"/>
-    <w:link w:val="Heading1Char"/>
-    <w:uiPriority w:val="9"/>
-    <w:qFormat/>
-    <w:rsid w:val="00642288"/>
-    <w:pPr>
-      <w:keepNext/>
-      <w:keepLines/>
-      <w:spacing w:before="480" w:after="0"/>
-      <w:outlineLvl w:val="0"/>
-    </w:pPr>
-    <w:rPr>
-      <w:rFonts w:asciiTheme="majorHAnsi" w:eastAsiaTheme="majorEastAsia" w:hAnsiTheme="majorHAnsi" w:cstheme="majorBidi"/>
-      <w:b/>
-      <w:bCs/>
-      <w:color w:val="2E74B5" w:themeColor="accent1" w:themeShade="BF"/>
-      <w:sz w:val="28"/>
-      <w:szCs w:val="28"/>
-    </w:rPr>
-  </w:style>
-  <w:style w:type="paragraph" w:styleId="Heading2">
-    <w:name w:val="heading 2"/>
-    <w:basedOn w:val="Normal"/>
-    <w:next w:val="Normal"/>
-    <w:link w:val="Heading2Char"/>
-    <w:uiPriority w:val="9"/>
-    <w:unhideWhenUsed/>
-    <w:qFormat/>
-    <w:rsid w:val="00642288"/>
-    <w:pPr>
-      <w:keepNext/>
-      <w:keepLines/>
-      <w:spacing w:before="200" w:after="0"/>
-      <w:outlineLvl w:val="1"/>
-    </w:pPr>
-    <w:rPr>
-      <w:rFonts w:asciiTheme="majorHAnsi" w:eastAsiaTheme="majorEastAsia" w:hAnsiTheme="majorHAnsi" w:cstheme="majorBidi"/>
-      <w:b/>
-      <w:bCs/>
-      <w:color w:val="5B9BD5" w:themeColor="accent1"/>
-      <w:sz w:val="26"/>
-      <w:szCs w:val="26"/>
-    </w:rPr>
-  </w:style>
-  <w:style w:type="character" w:default="1" w:styleId="DefaultParagraphFont">
-    <w:name w:val="Default Paragraph Font"/>
-    <w:uiPriority w:val="1"/>
-    <w:semiHidden/>
-    <w:unhideWhenUsed/>
-  </w:style>
-  <w:style w:type="table" w:default="1" w:styleId="TableNormal">
-    <w:name w:val="Normal Table"/>
-    <w:uiPriority w:val="99"/>
-    <w:semiHidden/>
-    <w:unhideWhenUsed/>
-    <w:tblPr>
-      <w:tblInd w:w="0" w:type="dxa"/>
-      <w:tblCellMar>
-        <w:top w:w="0" w:type="dxa"/>
-        <w:left w:w="108" w:type="dxa"/>
-        <w:bottom w:w="0" w:type="dxa"/>
-        <w:right w:w="108" w:type="dxa"/>
-      </w:tblCellMar>
-    </w:tblPr>
-  </w:style>
-  <w:style w:type="numbering" w:default="1" w:styleId="NoList">
-    <w:name w:val="No List"/>
-    <w:uiPriority w:val="99"/>
-    <w:semiHidden/>
-    <w:unhideWhenUsed/>
-  </w:style>
-  <w:style w:type="paragraph" w:styleId="ListParagraph">
-    <w:name w:val="List Paragraph"/>
-    <w:basedOn w:val="Normal"/>
-    <w:uiPriority w:val="34"/>
-    <w:qFormat/>
-    <w:rsid w:val="00090FB0"/>
-    <w:pPr>
-      <w:ind w:left="720"/>
-      <w:contextualSpacing/>
-    </w:pPr>
-  </w:style>
-  <w:style w:type="paragraph" w:styleId="Header">
-    <w:name w:val="header"/>
-    <w:basedOn w:val="Normal"/>
-    <w:link w:val="HeaderChar"/>
-    <w:uiPriority w:val="99"/>
-    <w:unhideWhenUsed/>
-    <w:rsid w:val="00862F0E"/>
-    <w:pPr>
-      <w:tabs>
-        <w:tab w:val="center" w:pos="4513"/>
-        <w:tab w:val="right" w:pos="9026"/>
-      </w:tabs>
-      <w:spacing w:after="0" w:line="240" w:lineRule="auto"/>
-    </w:pPr>
-  </w:style>
-  <w:style w:type="character" w:customStyle="1" w:styleId="HeaderChar">
-    <w:name w:val="Header Char"/>
-    <w:basedOn w:val="DefaultParagraphFont"/>
-    <w:link w:val="Header"/>
-    <w:uiPriority w:val="99"/>
-    <w:rsid w:val="00862F0E"/>
-  </w:style>
-  <w:style w:type="paragraph" w:styleId="Footer">
-    <w:name w:val="footer"/>
-    <w:basedOn w:val="Normal"/>
-    <w:link w:val="FooterChar"/>
-    <w:uiPriority w:val="99"/>
-    <w:unhideWhenUsed/>
-    <w:rsid w:val="00862F0E"/>
-    <w:pPr>
-      <w:tabs>
-        <w:tab w:val="center" w:pos="4513"/>
-        <w:tab w:val="right" w:pos="9026"/>
-      </w:tabs>
-      <w:spacing w:after="0" w:line="240" w:lineRule="auto"/>
-    </w:pPr>
-  </w:style>
-  <w:style w:type="character" w:customStyle="1" w:styleId="FooterChar">
-    <w:name w:val="Footer Char"/>
-    <w:basedOn w:val="DefaultParagraphFont"/>
-    <w:link w:val="Footer"/>
-    <w:uiPriority w:val="99"/>
-    <w:rsid w:val="00862F0E"/>
-  </w:style>
-  <w:style w:type="paragraph" w:styleId="NormalWeb">
-    <w:name w:val="Normal (Web)"/>
-    <w:basedOn w:val="Normal"/>
-    <w:uiPriority w:val="99"/>
-    <w:semiHidden/>
-    <w:unhideWhenUsed/>
-    <w:rsid w:val="00642288"/>
-    <w:pPr>
-      <w:spacing w:before="100" w:beforeAutospacing="1" w:after="100" w:afterAutospacing="1" w:line="240" w:lineRule="auto"/>
-    </w:pPr>
-    <w:rPr>
-      <w:rFonts w:ascii="Times New Roman" w:eastAsia="Times New Roman" w:hAnsi="Times New Roman" w:cs="Times New Roman"/>
-      <w:sz w:val="24"/>
-      <w:szCs w:val="24"/>
-      <w:lang w:eastAsia="en-AU"/>
-    </w:rPr>
-  </w:style>
-  <w:style w:type="character" w:customStyle="1" w:styleId="apple-tab-span">
-    <w:name w:val="apple-tab-span"/>
-    <w:basedOn w:val="DefaultParagraphFont"/>
-    <w:rsid w:val="00642288"/>
-  </w:style>
-  <w:style w:type="character" w:styleId="Hyperlink">
-    <w:name w:val="Hyperlink"/>
-    <w:basedOn w:val="DefaultParagraphFont"/>
-    <w:uiPriority w:val="99"/>
-    <w:semiHidden/>
-    <w:unhideWhenUsed/>
-    <w:rsid w:val="00642288"/>
-    <w:rPr>
-      <w:color w:val="0000FF"/>
-      <w:u w:val="single"/>
-    </w:rPr>
-  </w:style>
-  <w:style w:type="character" w:customStyle="1" w:styleId="Heading1Char">
-    <w:name w:val="Heading 1 Char"/>
-    <w:basedOn w:val="DefaultParagraphFont"/>
-    <w:link w:val="Heading1"/>
-    <w:uiPriority w:val="9"/>
-    <w:rsid w:val="00642288"/>
-    <w:rPr>
-      <w:rFonts w:asciiTheme="majorHAnsi" w:eastAsiaTheme="majorEastAsia" w:hAnsiTheme="majorHAnsi" w:cstheme="majorBidi"/>
-      <w:b/>
-      <w:bCs/>
-      <w:color w:val="2E74B5" w:themeColor="accent1" w:themeShade="BF"/>
-      <w:sz w:val="28"/>
-      <w:szCs w:val="28"/>
-    </w:rPr>
-  </w:style>
-  <w:style w:type="character" w:customStyle="1" w:styleId="Heading2Char">
-    <w:name w:val="Heading 2 Char"/>
-    <w:basedOn w:val="DefaultParagraphFont"/>
-    <w:link w:val="Heading2"/>
-    <w:uiPriority w:val="9"/>
-    <w:rsid w:val="00642288"/>
-    <w:rPr>
-      <w:rFonts w:asciiTheme="majorHAnsi" w:eastAsiaTheme="majorEastAsia" w:hAnsiTheme="majorHAnsi" w:cstheme="majorBidi"/>
-      <w:b/>
-      <w:bCs/>
-      <w:color w:val="5B9BD5" w:themeColor="accent1"/>
-      <w:sz w:val="26"/>
-      <w:szCs w:val="26"/>
-    </w:rPr>
-  </w:style>
-</w:styles>
-</file>
-
-<file path=word/stylesWithEffects.xml><?xml version="1.0" encoding="utf-8"?>
-<w:styles xmlns:wpc="http://schemas.microsoft.com/office/word/2010/wordprocessingCanvas" xmlns:mc="http://schemas.openxmlformats.org/markup-compatibility/2006" xmlns:o="urn:schemas-microsoft-com:office:office" xmlns:r="http://schemas.openxmlformats.org/officeDocument/2006/relationships" xmlns:m="http://schemas.openxmlformats.org/officeDocument/2006/math" xmlns:v="urn:schemas-microsoft-com:vml" xmlns:wp14="http://schemas.microsoft.com/office/word/2010/wordprocessingDrawing" xmlns:wp="http://schemas.openxmlformats.org/drawingml/2006/wordprocessingDrawing" xmlns:w10="urn:schemas-microsoft-com:office:word" xmlns:w="http://schemas.openxmlformats.org/wordprocessingml/2006/main" xmlns:w14="http://schemas.microsoft.com/office/word/2010/wordml" xmlns:wpg="http://schemas.microsoft.com/office/word/2010/wordprocessingGroup" xmlns:wpi="http://schemas.microsoft.com/office/word/2010/wordprocessingInk" xmlns:wne="http://schemas.microsoft.com/office/word/2006/wordml" xmlns:wps="http://schemas.microsoft.com/office/word/2010/wordprocessingShape" mc:Ignorable="w14 wp14">
-  <w:docDefaults>
-    <w:rPrDefault>
-      <w:rPr>
-        <w:rFonts w:asciiTheme="minorHAnsi" w:eastAsiaTheme="minorHAnsi" w:hAnsiTheme="minorHAnsi" w:cstheme="minorBidi"/>
-        <w:sz w:val="22"/>
-        <w:szCs w:val="22"/>
-        <w:lang w:val="en-AU" w:eastAsia="en-US" w:bidi="ar-SA"/>
-      </w:rPr>
-    </w:rPrDefault>
-    <w:pPrDefault>
-      <w:pPr>
-        <w:spacing w:after="160" w:line="259" w:lineRule="auto"/>
-      </w:pPr>
-    </w:pPrDefault>
-  </w:docDefaults>
-  <w:latentStyles w:defLockedState="0" w:defUIPriority="99" w:defSemiHidden="1" w:defUnhideWhenUsed="1" w:defQFormat="0" w:count="267">
-    <w:lsdException w:name="Normal" w:semiHidden="0" w:uiPriority="0" w:unhideWhenUsed="0" w:qFormat="1"/>
-    <w:lsdException w:name="heading 1" w:semiHidden="0" w:uiPriority="9" w:unhideWhenUsed="0" w:qFormat="1"/>
-    <w:lsdException w:name="heading 2" w:uiPriority="9" w:qFormat="1"/>
-    <w:lsdException w:name="heading 3" w:uiPriority="9" w:qFormat="1"/>
-    <w:lsdException w:name="heading 4" w:uiPriority="9" w:qFormat="1"/>
-    <w:lsdException w:name="heading 5" w:uiPriority="9" w:qFormat="1"/>
-    <w:lsdException w:name="heading 6" w:uiPriority="9" w:qFormat="1"/>
-    <w:lsdException w:name="heading 7" w:uiPriority="9" w:qFormat="1"/>
-    <w:lsdException w:name="heading 8" w:uiPriority="9" w:qFormat="1"/>
-    <w:lsdException w:name="heading 9" w:uiPriority="9" w:qFormat="1"/>
-    <w:lsdException w:name="toc 1" w:uiPriority="39"/>
-    <w:lsdException w:name="toc 2" w:uiPriority="39"/>
-    <w:lsdException w:name="toc 3" w:uiPriority="39"/>
-    <w:lsdException w:name="toc 4" w:uiPriority="39"/>
-    <w:lsdException w:name="toc 5" w:uiPriority="39"/>
-    <w:lsdException w:name="toc 6" w:uiPriority="39"/>
-    <w:lsdException w:name="toc 7" w:uiPriority="39"/>
-    <w:lsdException w:name="toc 8" w:uiPriority="39"/>
-    <w:lsdException w:name="toc 9" w:uiPriority="39"/>
-    <w:lsdException w:name="caption" w:uiPriority="35" w:qFormat="1"/>
-    <w:lsdException w:name="Title" w:semiHidden="0" w:uiPriority="10" w:unhideWhenUsed="0" w:qFormat="1"/>
-    <w:lsdException w:name="Default Paragraph Font" w:uiPriority="1"/>
-    <w:lsdException w:name="Subtitle" w:semiHidden="0" w:uiPriority="11" w:unhideWhenUsed="0" w:qFormat="1"/>
-    <w:lsdException w:name="Strong" w:semiHidden="0" w:uiPriority="22" w:unhideWhenUsed="0" w:qFormat="1"/>
-    <w:lsdException w:name="Emphasis" w:semiHidden="0" w:uiPriority="20" w:unhideWhenUsed="0" w:qFormat="1"/>
-    <w:lsdException w:name="Table Grid" w:semiHidden="0" w:uiPriority="39" w:unhideWhenUsed="0"/>
-    <w:lsdException w:name="Placeholder Text" w:unhideWhenUsed="0"/>
-    <w:lsdException w:name="No Spacing" w:semiHidden="0" w:uiPriority="1" w:unhideWhenUsed="0" w:qFormat="1"/>
-    <w:lsdException w:name="Light Shading" w:semiHidden="0" w:uiPriority="60" w:unhideWhenUsed="0"/>
-    <w:lsdException w:name="Light List" w:semiHidden="0" w:uiPriority="61" w:unhideWhenUsed="0"/>
-    <w:lsdException w:name="Light Grid" w:semiHidden="0" w:uiPriority="62" w:unhideWhenUsed="0"/>
-    <w:lsdException w:name="Medium Shading 1" w:semiHidden="0" w:uiPriority="63" w:unhideWhenUsed="0"/>
-    <w:lsdException w:name="Medium Shading 2" w:semiHidden="0" w:uiPriority="64" w:unhideWhenUsed="0"/>
-    <w:lsdException w:name="Medium List 1" w:semiHidden="0" w:uiPriority="65" w:unhideWhenUsed="0"/>
-    <w:lsdException w:name="Medium List 2" w:semiHidden="0" w:uiPriority="66" w:unhideWhenUsed="0"/>
-    <w:lsdException w:name="Medium Grid 1" w:semiHidden="0" w:uiPriority="67" w:unhideWhenUsed="0"/>
-    <w:lsdException w:name="Medium Grid 2" w:semiHidden="0" w:uiPriority="68" w:unhideWhenUsed="0"/>
-    <w:lsdException w:name="Medium Grid 3" w:semiHidden="0" w:uiPriority="69" w:unhideWhenUsed="0"/>
-    <w:lsdException w:name="Dark List" w:semiHidden="0" w:uiPriority="70" w:unhideWhenUsed="0"/>
-    <w:lsdException w:name="Colorful Shading" w:semiHidden="0" w:uiPriority="71" w:unhideWhenUsed="0"/>
-    <w:lsdException w:name="Colorful List" w:semiHidden="0" w:uiPriority="72" w:unhideWhenUsed="0"/>
-    <w:lsdException w:name="Colorful Grid" w:semiHidden="0" w:uiPriority="73" w:unhideWhenUsed="0"/>
-    <w:lsdException w:name="Light Shading Accent 1" w:semiHidden="0" w:uiPriority="60" w:unhideWhenUsed="0"/>
-    <w:lsdException w:name="Light List Accent 1" w:semiHidden="0" w:uiPriority="61" w:unhideWhenUsed="0"/>
-    <w:lsdException w:name="Light Grid Accent 1" w:semiHidden="0" w:uiPriority="62" w:unhideWhenUsed="0"/>
-    <w:lsdException w:name="Medium Shading 1 Accent 1" w:semiHidden="0" w:uiPriority="63" w:unhideWhenUsed="0"/>
-    <w:lsdException w:name="Medium Shading 2 Accent 1" w:semiHidden="0" w:uiPriority="64" w:unhideWhenUsed="0"/>
-    <w:lsdException w:name="Medium List 1 Accent 1" w:semiHidden="0" w:uiPriority="65" w:unhideWhenUsed="0"/>
-    <w:lsdException w:name="Revision" w:unhideWhenUsed="0"/>
-    <w:lsdException w:name="List Paragraph" w:semiHidden="0" w:uiPriority="34" w:unhideWhenUsed="0" w:qFormat="1"/>
-    <w:lsdException w:name="Quote" w:semiHidden="0" w:uiPriority="29" w:unhideWhenUsed="0" w:qFormat="1"/>
-    <w:lsdException w:name="Intense Quote" w:semiHidden="0" w:uiPriority="30" w:unhideWhenUsed="0" w:qFormat="1"/>
-    <w:lsdException w:name="Medium List 2 Accent 1" w:semiHidden="0" w:uiPriority="66" w:unhideWhenUsed="0"/>
-    <w:lsdException w:name="Medium Grid 1 Accent 1" w:semiHidden="0" w:uiPriority="67" w:unhideWhenUsed="0"/>
-    <w:lsdException w:name="Medium Grid 2 Accent 1" w:semiHidden="0" w:uiPriority="68" w:unhideWhenUsed="0"/>
-    <w:lsdException w:name="Medium Grid 3 Accent 1" w:semiHidden="0" w:uiPriority="69" w:unhideWhenUsed="0"/>
-    <w:lsdException w:name="Dark List Accent 1" w:semiHidden="0" w:uiPriority="70" w:unhideWhenUsed="0"/>
-    <w:lsdException w:name="Colorful Shading Accent 1" w:semiHidden="0" w:uiPriority="71" w:unhideWhenUsed="0"/>
-    <w:lsdException w:name="Colorful List Accent 1" w:semiHidden="0" w:uiPriority="72" w:unhideWhenUsed="0"/>
-    <w:lsdException w:name="Colorful Grid Accent 1" w:semiHidden="0" w:uiPriority="73" w:unhideWhenUsed="0"/>
-    <w:lsdException w:name="Light Shading Accent 2" w:semiHidden="0" w:uiPriority="60" w:unhideWhenUsed="0"/>
-    <w:lsdException w:name="Light List Accent 2" w:semiHidden="0" w:uiPriority="61" w:unhideWhenUsed="0"/>
-    <w:lsdException w:name="Light Grid Accent 2" w:semiHidden="0" w:uiPriority="62" w:unhideWhenUsed="0"/>
-    <w:lsdException w:name="Medium Shading 1 Accent 2" w:semiHidden="0" w:uiPriority="63" w:unhideWhenUsed="0"/>
-    <w:lsdException w:name="Medium Shading 2 Accent 2" w:semiHidden="0" w:uiPriority="64" w:unhideWhenUsed="0"/>
-    <w:lsdException w:name="Medium List 1 Accent 2" w:semiHidden="0" w:uiPriority="65" w:unhideWhenUsed="0"/>
-    <w:lsdException w:name="Medium List 2 Accent 2" w:semiHidden="0" w:uiPriority="66" w:unhideWhenUsed="0"/>
-    <w:lsdException w:name="Medium Grid 1 Accent 2" w:semiHidden="0" w:uiPriority="67" w:unhideWhenUsed="0"/>
-    <w:lsdException w:name="Medium Grid 2 Accent 2" w:semiHidden="0" w:uiPriority="68" w:unhideWhenUsed="0"/>
-    <w:lsdException w:name="Medium Grid 3 Accent 2" w:semiHidden="0" w:uiPriority="69" w:unhideWhenUsed="0"/>
-    <w:lsdException w:name="Dark List Accent 2" w:semiHidden="0" w:uiPriority="70" w:unhideWhenUsed="0"/>
-    <w:lsdException w:name="Colorful Shading Accent 2" w:semiHidden="0" w:uiPriority="71" w:unhideWhenUsed="0"/>
-    <w:lsdException w:name="Colorful List Accent 2" w:semiHidden="0" w:uiPriority="72" w:unhideWhenUsed="0"/>
-    <w:lsdException w:name="Colorful Grid Accent 2" w:semiHidden="0" w:uiPriority="73" w:unhideWhenUsed="0"/>
-    <w:lsdException w:name="Light Shading Accent 3" w:semiHidden="0" w:uiPriority="60" w:unhideWhenUsed="0"/>
-    <w:lsdException w:name="Light List Accent 3" w:semiHidden="0" w:uiPriority="61" w:unhideWhenUsed="0"/>
-    <w:lsdException w:name="Light Grid Accent 3" w:semiHidden="0" w:uiPriority="62" w:unhideWhenUsed="0"/>
-    <w:lsdException w:name="Medium Shading 1 Accent 3" w:semiHidden="0" w:uiPriority="63" w:unhideWhenUsed="0"/>
-    <w:lsdException w:name="Medium Shading 2 Accent 3" w:semiHidden="0" w:uiPriority="64" w:unhideWhenUsed="0"/>
-    <w:lsdException w:name="Medium List 1 Accent 3" w:semiHidden="0" w:uiPriority="65" w:unhideWhenUsed="0"/>
-    <w:lsdException w:name="Medium List 2 Accent 3" w:semiHidden="0" w:uiPriority="66" w:unhideWhenUsed="0"/>
-    <w:lsdException w:name="Medium Grid 1 Accent 3" w:semiHidden="0" w:uiPriority="67" w:unhideWhenUsed="0"/>
-    <w:lsdException w:name="Medium Grid 2 Accent 3" w:semiHidden="0" w:uiPriority="68" w:unhideWhenUsed="0"/>
-    <w:lsdException w:name="Medium Grid 3 Accent 3" w:semiHidden="0" w:uiPriority="69" w:unhideWhenUsed="0"/>
-    <w:lsdException w:name="Dark List Accent 3" w:semiHidden="0" w:uiPriority="70" w:unhideWhenUsed="0"/>
-    <w:lsdException w:name="Colorful Shading Accent 3" w:semiHidden="0" w:uiPriority="71" w:unhideWhenUsed="0"/>
-    <w:lsdException w:name="Colorful List Accent 3" w:semiHidden="0" w:uiPriority="72" w:unhideWhenUsed="0"/>
-    <w:lsdException w:name="Colorful Grid Accent 3" w:semiHidden="0" w:uiPriority="73" w:unhideWhenUsed="0"/>
-    <w:lsdException w:name="Light Shading Accent 4" w:semiHidden="0" w:uiPriority="60" w:unhideWhenUsed="0"/>
-    <w:lsdException w:name="Light List Accent 4" w:semiHidden="0" w:uiPriority="61" w:unhideWhenUsed="0"/>
-    <w:lsdException w:name="Light Grid Accent 4" w:semiHidden="0" w:uiPriority="62" w:unhideWhenUsed="0"/>
-    <w:lsdException w:name="Medium Shading 1 Accent 4" w:semiHidden="0" w:uiPriority="63" w:unhideWhenUsed="0"/>
-    <w:lsdException w:name="Medium Shading 2 Accent 4" w:semiHidden="0" w:uiPriority="64" w:unhideWhenUsed="0"/>
-    <w:lsdException w:name="Medium List 1 Accent 4" w:semiHidden="0" w:uiPriority="65" w:unhideWhenUsed="0"/>
-    <w:lsdException w:name="Medium List 2 Accent 4" w:semiHidden="0" w:uiPriority="66" w:unhideWhenUsed="0"/>
-    <w:lsdException w:name="Medium Grid 1 Accent 4" w:semiHidden="0" w:uiPriority="67" w:unhideWhenUsed="0"/>
-    <w:lsdException w:name="Medium Grid 2 Accent 4" w:semiHidden="0" w:uiPriority="68" w:unhideWhenUsed="0"/>
-    <w:lsdException w:name="Medium Grid 3 Accent 4" w:semiHidden="0" w:uiPriority="69" w:unhideWhenUsed="0"/>
-    <w:lsdException w:name="Dark List Accent 4" w:semiHidden="0" w:uiPriority="70" w:unhideWhenUsed="0"/>
-    <w:lsdException w:name="Colorful Shading Accent 4" w:semiHidden="0" w:uiPriority="71" w:unhideWhenUsed="0"/>
-    <w:lsdException w:name="Colorful List Accent 4" w:semiHidden="0" w:uiPriority="72" w:unhideWhenUsed="0"/>
-    <w:lsdException w:name="Colorful Grid Accent 4" w:semiHidden="0" w:uiPriority="73" w:unhideWhenUsed="0"/>
-    <w:lsdException w:name="Light Shading Accent 5" w:semiHidden="0" w:uiPriority="60" w:unhideWhenUsed="0"/>
-    <w:lsdException w:name="Light List Accent 5" w:semiHidden="0" w:uiPriority="61" w:unhideWhenUsed="0"/>
-    <w:lsdException w:name="Light Grid Accent 5" w:semiHidden="0" w:uiPriority="62" w:unhideWhenUsed="0"/>
-    <w:lsdException w:name="Medium Shading 1 Accent 5" w:semiHidden="0" w:uiPriority="63" w:unhideWhenUsed="0"/>
-    <w:lsdException w:name="Medium Shading 2 Accent 5" w:semiHidden="0" w:uiPriority="64" w:unhideWhenUsed="0"/>
-    <w:lsdException w:name="Medium List 1 Accent 5" w:semiHidden="0" w:uiPriority="65" w:unhideWhenUsed="0"/>
-    <w:lsdException w:name="Medium List 2 Accent 5" w:semiHidden="0" w:uiPriority="66" w:unhideWhenUsed="0"/>
-    <w:lsdException w:name="Medium Grid 1 Accent 5" w:semiHidden="0" w:uiPriority="67" w:unhideWhenUsed="0"/>
-    <w:lsdException w:name="Medium Grid 2 Accent 5" w:semiHidden="0" w:uiPriority="68" w:unhideWhenUsed="0"/>
-    <w:lsdException w:name="Medium Grid 3 Accent 5" w:semiHidden="0" w:uiPriority="69" w:unhideWhenUsed="0"/>
-    <w:lsdException w:name="Dark List Accent 5" w:semiHidden="0" w:uiPriority="70" w:unhideWhenUsed="0"/>
-    <w:lsdException w:name="Colorful Shading Accent 5" w:semiHidden="0" w:uiPriority="71" w:unhideWhenUsed="0"/>
-    <w:lsdException w:name="Colorful List Accent 5" w:semiHidden="0" w:uiPriority="72" w:unhideWhenUsed="0"/>
-    <w:lsdException w:name="Colorful Grid Accent 5" w:semiHidden="0" w:uiPriority="73" w:unhideWhenUsed="0"/>
-    <w:lsdException w:name="Light Shading Accent 6" w:semiHidden="0" w:uiPriority="60" w:unhideWhenUsed="0"/>
-    <w:lsdException w:name="Light List Accent 6" w:semiHidden="0" w:uiPriority="61" w:unhideWhenUsed="0"/>
-    <w:lsdException w:name="Light Grid Accent 6" w:semiHidden="0" w:uiPriority="62" w:unhideWhenUsed="0"/>
-    <w:lsdException w:name="Medium Shading 1 Accent 6" w:semiHidden="0" w:uiPriority="63" w:unhideWhenUsed="0"/>
-    <w:lsdException w:name="Medium Shading 2 Accent 6" w:semiHidden="0" w:uiPriority="64" w:unhideWhenUsed="0"/>
-    <w:lsdException w:name="Medium List 1 Accent 6" w:semiHidden="0" w:uiPriority="65" w:unhideWhenUsed="0"/>
-    <w:lsdException w:name="Medium List 2 Accent 6" w:semiHidden="0" w:uiPriority="66" w:unhideWhenUsed="0"/>
-    <w:lsdException w:name="Medium Grid 1 Accent 6" w:semiHidden="0" w:uiPriority="67" w:unhideWhenUsed="0"/>
-    <w:lsdException w:name="Medium Grid 2 Accent 6" w:semiHidden="0" w:uiPriority="68" w:unhideWhenUsed="0"/>
-    <w:lsdException w:name="Medium Grid 3 Accent 6" w:semiHidden="0" w:uiPriority="69" w:unhideWhenUsed="0"/>
-    <w:lsdException w:name="Dark List Accent 6" w:semiHidden="0" w:uiPriority="70" w:unhideWhenUsed="0"/>
-    <w:lsdException w:name="Colorful Shading Accent 6" w:semiHidden="0" w:uiPriority="71" w:unhideWhenUsed="0"/>
-    <w:lsdException w:name="Colorful List Accent 6" w:semiHidden="0" w:uiPriority="72" w:unhideWhenUsed="0"/>
-    <w:lsdException w:name="Colorful Grid Accent 6" w:semiHidden="0" w:uiPriority="73" w:unhideWhenUsed="0"/>
-    <w:lsdException w:name="Subtle Emphasis" w:semiHidden="0" w:uiPriority="19" w:unhideWhenUsed="0" w:qFormat="1"/>
-    <w:lsdException w:name="Intense Emphasis" w:semiHidden="0" w:uiPriority="21" w:unhideWhenUsed="0" w:qFormat="1"/>
-    <w:lsdException w:name="Subtle Reference" w:semiHidden="0" w:uiPriority="31" w:unhideWhenUsed="0" w:qFormat="1"/>
-    <w:lsdException w:name="Intense Reference" w:semiHidden="0" w:uiPriority="32" w:unhideWhenUsed="0" w:qFormat="1"/>
-    <w:lsdException w:name="Book Title" w:semiHidden="0" w:uiPriority="33" w:unhideWhenUsed="0" w:qFormat="1"/>
-    <w:lsdException w:name="Bibliography" w:uiPriority="37"/>
-    <w:lsdException w:name="TOC Heading" w:uiPriority="39" w:qFormat="1"/>
+  <w:latentStyles w:defLockedState="0" w:defUIPriority="99" w:defSemiHidden="0" w:defUnhideWhenUsed="0" w:defQFormat="0" w:count="371">
+    <w:lsdException w:name="Normal" w:uiPriority="0" w:qFormat="1"/>
+    <w:lsdException w:name="heading 1" w:uiPriority="9" w:qFormat="1"/>
+    <w:lsdException w:name="heading 2" w:semiHidden="1" w:uiPriority="9" w:unhideWhenUsed="1" w:qFormat="1"/>
+    <w:lsdException w:name="heading 3" w:semiHidden="1" w:uiPriority="9" w:unhideWhenUsed="1" w:qFormat="1"/>
+    <w:lsdException w:name="heading 4" w:semiHidden="1" w:uiPriority="9" w:unhideWhenUsed="1" w:qFormat="1"/>
+    <w:lsdException w:name="heading 5" w:semiHidden="1" w:uiPriority="9" w:unhideWhenUsed="1" w:qFormat="1"/>
+    <w:lsdException w:name="heading 6" w:semiHidden="1" w:uiPriority="9" w:unhideWhenUsed="1" w:qFormat="1"/>
+    <w:lsdException w:name="heading 7" w:semiHidden="1" w:uiPriority="9" w:unhideWhenUsed="1" w:qFormat="1"/>
+    <w:lsdException w:name="heading 8" w:semiHidden="1" w:uiPriority="9" w:unhideWhenUsed="1" w:qFormat="1"/>
+    <w:lsdException w:name="heading 9" w:semiHidden="1" w:uiPriority="9" w:unhideWhenUsed="1" w:qFormat="1"/>
+    <w:lsdException w:name="index 1" w:semiHidden="1" w:unhideWhenUsed="1"/>
+    <w:lsdException w:name="index 2" w:semiHidden="1" w:unhideWhenUsed="1"/>
+    <w:lsdException w:name="index 3" w:semiHidden="1" w:unhideWhenUsed="1"/>
+    <w:lsdException w:name="index 4" w:semiHidden="1" w:unhideWhenUsed="1"/>
+    <w:lsdException w:name="index 5" w:semiHidden="1" w:unhideWhenUsed="1"/>
+    <w:lsdException w:name="index 6" w:semiHidden="1" w:unhideWhenUsed="1"/>
+    <w:lsdException w:name="index 7" w:semiHidden="1" w:unhideWhenUsed="1"/>
+    <w:lsdException w:name="index 8" w:semiHidden="1" w:unhideWhenUsed="1"/>
+    <w:lsdException w:name="index 9" w:semiHidden="1" w:unhideWhenUsed="1"/>
+    <w:lsdException w:name="toc 1" w:semiHidden="1" w:uiPriority="39" w:unhideWhenUsed="1"/>
+    <w:lsdException w:name="toc 2" w:semiHidden="1" w:uiPriority="39" w:unhideWhenUsed="1"/>
+    <w:lsdException w:name="toc 3" w:semiHidden="1" w:uiPriority="39" w:unhideWhenUsed="1"/>
+    <w:lsdException w:name="toc 4" w:semiHidden="1" w:uiPriority="39" w:unhideWhenUsed="1"/>
+    <w:lsdException w:name="toc 5" w:semiHidden="1" w:uiPriority="39" w:unhideWhenUsed="1"/>
+    <w:lsdException w:name="toc 6" w:semiHidden="1" w:uiPriority="39" w:unhideWhenUsed="1"/>
+    <w:lsdException w:name="toc 7" w:semiHidden="1" w:uiPriority="39" w:unhideWhenUsed="1"/>
+    <w:lsdException w:name="toc 8" w:semiHidden="1" w:uiPriority="39" w:unhideWhenUsed="1"/>
+    <w:lsdException w:name="toc 9" w:semiHidden="1" w:uiPriority="39" w:unhideWhenUsed="1"/>
+    <w:lsdException w:name="Normal Indent" w:semiHidden="1" w:unhideWhenUsed="1"/>
+    <w:lsdException w:name="footnote text" w:semiHidden="1" w:unhideWhenUsed="1"/>
+    <w:lsdException w:name="annotation text" w:semiHidden="1" w:unhideWhenUsed="1"/>
+    <w:lsdException w:name="header" w:semiHidden="1" w:unhideWhenUsed="1"/>
+    <w:lsdException w:name="footer" w:semiHidden="1" w:unhideWhenUsed="1"/>
+    <w:lsdException w:name="index heading" w:semiHidden="1" w:unhideWhenUsed="1"/>
+    <w:lsdException w:name="caption" w:semiHidden="1" w:uiPriority="35" w:unhideWhenUsed="1" w:qFormat="1"/>
+    <w:lsdException w:name="table of figures" w:semiHidden="1" w:unhideWhenUsed="1"/>
+    <w:lsdException w:name="envelope address" w:semiHidden="1" w:unhideWhenUsed="1"/>
+    <w:lsdException w:name="envelope return" w:semiHidden="1" w:unhideWhenUsed="1"/>
+    <w:lsdException w:name="footnote reference" w:semiHidden="1" w:unhideWhenUsed="1"/>
+    <w:lsdException w:name="annotation reference" w:semiHidden="1" w:unhideWhenUsed="1"/>
+    <w:lsdException w:name="line number" w:semiHidden="1" w:unhideWhenUsed="1"/>
+    <w:lsdException w:name="page number" w:semiHidden="1" w:unhideWhenUsed="1"/>
+    <w:lsdException w:name="endnote reference" w:semiHidden="1" w:unhideWhenUsed="1"/>
+    <w:lsdException w:name="endnote text" w:semiHidden="1" w:unhideWhenUsed="1"/>
+    <w:lsdException w:name="table of authorities" w:semiHidden="1" w:unhideWhenUsed="1"/>
+    <w:lsdException w:name="macro" w:semiHidden="1" w:unhideWhenUsed="1"/>
+    <w:lsdException w:name="toa heading" w:semiHidden="1" w:unhideWhenUsed="1"/>
+    <w:lsdException w:name="List" w:semiHidden="1" w:unhideWhenUsed="1"/>
+    <w:lsdException w:name="List Bullet" w:semiHidden="1" w:unhideWhenUsed="1"/>
+    <w:lsdException w:name="List Number" w:semiHidden="1" w:unhideWhenUsed="1"/>
+    <w:lsdException w:name="List 2" w:semiHidden="1" w:unhideWhenUsed="1"/>
+    <w:lsdException w:name="List 3" w:semiHidden="1" w:unhideWhenUsed="1"/>
+    <w:lsdException w:name="List 4" w:semiHidden="1" w:unhideWhenUsed="1"/>
+    <w:lsdException w:name="List 5" w:semiHidden="1" w:unhideWhenUsed="1"/>
+    <w:lsdException w:name="List Bullet 2" w:semiHidden="1" w:unhideWhenUsed="1"/>
+    <w:lsdException w:name="List Bullet 3" w:semiHidden="1" w:unhideWhenUsed="1"/>
+    <w:lsdException w:name="List Bullet 4" w:semiHidden="1" w:unhideWhenUsed="1"/>
+    <w:lsdException w:name="List Bullet 5" w:semiHidden="1" w:unhideWhenUsed="1"/>
+    <w:lsdException w:name="List Number 2" w:semiHidden="1" w:unhideWhenUsed="1"/>
+    <w:lsdException w:name="List Number 3" w:semiHidden="1" w:unhideWhenUsed="1"/>
+    <w:lsdException w:name="List Number 4" w:semiHidden="1" w:unhideWhenUsed="1"/>
+    <w:lsdException w:name="List Number 5" w:semiHidden="1" w:unhideWhenUsed="1"/>
+    <w:lsdException w:name="Title" w:uiPriority="10" w:qFormat="1"/>
+    <w:lsdException w:name="Closing" w:semiHidden="1" w:unhideWhenUsed="1"/>
+    <w:lsdException w:name="Signature" w:semiHidden="1" w:unhideWhenUsed="1"/>
+    <w:lsdException w:name="Default Paragraph Font" w:semiHidden="1" w:uiPriority="1" w:unhideWhenUsed="1"/>
+    <w:lsdException w:name="Body Text" w:semiHidden="1" w:unhideWhenUsed="1"/>
+    <w:lsdException w:name="Body Text Indent" w:semiHidden="1" w:unhideWhenUsed="1"/>
+    <w:lsdException w:name="List Continue" w:semiHidden="1" w:unhideWhenUsed="1"/>
+    <w:lsdException w:name="List Continue 2" w:semiHidden="1" w:unhideWhenUsed="1"/>
+    <w:lsdException w:name="List Continue 3" w:semiHidden="1" w:unhideWhenUsed="1"/>
+    <w:lsdException w:name="List Continue 4" w:semiHidden="1" w:unhideWhenUsed="1"/>
+    <w:lsdException w:name="List Continue 5" w:semiHidden="1" w:unhideWhenUsed="1"/>
+    <w:lsdException w:name="Message Header" w:semiHidden="1" w:unhideWhenUsed="1"/>
+    <w:lsdException w:name="Subtitle" w:uiPriority="11" w:qFormat="1"/>
+    <w:lsdException w:name="Salutation" w:semiHidden="1" w:unhideWhenUsed="1"/>
+    <w:lsdException w:name="Date" w:semiHidden="1" w:unhideWhenUsed="1"/>
+    <w:lsdException w:name="Body Text First Indent" w:semiHidden="1" w:unhideWhenUsed="1"/>
+    <w:lsdException w:name="Body Text First Indent 2" w:semiHidden="1" w:unhideWhenUsed="1"/>
+    <w:lsdException w:name="Note Heading" w:semiHidden="1" w:unhideWhenUsed="1"/>
+    <w:lsdException w:name="Body Text 2" w:semiHidden="1" w:unhideWhenUsed="1"/>
+    <w:lsdException w:name="Body Text 3" w:semiHidden="1" w:unhideWhenUsed="1"/>
+    <w:lsdException w:name="Body Text Indent 2" w:semiHidden="1" w:unhideWhenUsed="1"/>
+    <w:lsdException w:name="Body Text Indent 3" w:semiHidden="1" w:unhideWhenUsed="1"/>
+    <w:lsdException w:name="Block Text" w:semiHidden="1" w:unhideWhenUsed="1"/>
+    <w:lsdException w:name="Hyperlink" w:semiHidden="1" w:unhideWhenUsed="1"/>
+    <w:lsdException w:name="FollowedHyperlink" w:semiHidden="1" w:unhideWhenUsed="1"/>
+    <w:lsdException w:name="Strong" w:uiPriority="22" w:qFormat="1"/>
+    <w:lsdException w:name="Emphasis" w:uiPriority="20" w:qFormat="1"/>
+    <w:lsdException w:name="Document Map" w:semiHidden="1" w:unhideWhenUsed="1"/>
+    <w:lsdException w:name="Plain Text" w:semiHidden="1" w:unhideWhenUsed="1"/>
+    <w:lsdException w:name="E-mail Signature" w:semiHidden="1" w:unhideWhenUsed="1"/>
+    <w:lsdException w:name="HTML Top of Form" w:semiHidden="1" w:unhideWhenUsed="1"/>
+    <w:lsdException w:name="HTML Bottom of Form" w:semiHidden="1" w:unhideWhenUsed="1"/>
+    <w:lsdException w:name="Normal (Web)" w:semiHidden="1" w:unhideWhenUsed="1"/>
+    <w:lsdException w:name="HTML Acronym" w:semiHidden="1" w:unhideWhenUsed="1"/>
+    <w:lsdException w:name="HTML Address" w:semiHidden="1" w:unhideWhenUsed="1"/>
+    <w:lsdException w:name="HTML Cite" w:semiHidden="1" w:unhideWhenUsed="1"/>
+    <w:lsdException w:name="HTML Code" w:semiHidden="1" w:unhideWhenUsed="1"/>
+    <w:lsdException w:name="HTML Definition" w:semiHidden="1" w:unhideWhenUsed="1"/>
+    <w:lsdException w:name="HTML Keyboard" w:semiHidden="1" w:unhideWhenUsed="1"/>
+    <w:lsdException w:name="HTML Preformatted" w:semiHidden="1" w:unhideWhenUsed="1"/>
+    <w:lsdException w:name="HTML Sample" w:semiHidden="1" w:unhideWhenUsed="1"/>
+    <w:lsdException w:name="HTML Typewriter" w:semiHidden="1" w:unhideWhenUsed="1"/>
+    <w:lsdException w:name="HTML Variable" w:semiHidden="1" w:unhideWhenUsed="1"/>
+    <w:lsdException w:name="Normal Table" w:semiHidden="1" w:unhideWhenUsed="1"/>
+    <w:lsdException w:name="annotation subject" w:semiHidden="1" w:unhideWhenUsed="1"/>
+    <w:lsdException w:name="No List" w:semiHidden="1" w:unhideWhenUsed="1"/>
+    <w:lsdException w:name="Outline List 1" w:semiHidden="1" w:unhideWhenUsed="1"/>
+    <w:lsdException w:name="Outline List 2" w:semiHidden="1" w:unhideWhenUsed="1"/>
+    <w:lsdException w:name="Outline List 3" w:semiHidden="1" w:unhideWhenUsed="1"/>
+    <w:lsdException w:name="Table Simple 1" w:semiHidden="1" w:unhideWhenUsed="1"/>
+    <w:lsdException w:name="Table Simple 2" w:semiHidden="1" w:unhideWhenUsed="1"/>
+    <w:lsdException w:name="Table Simple 3" w:semiHidden="1" w:unhideWhenUsed="1"/>
+    <w:lsdException w:name="Table Classic 1" w:semiHidden="1" w:unhideWhenUsed="1"/>
+    <w:lsdException w:name="Table Classic 2" w:semiHidden="1" w:unhideWhenUsed="1"/>
+    <w:lsdException w:name="Table Classic 3" w:semiHidden="1" w:unhideWhenUsed="1"/>
+    <w:lsdException w:name="Table Classic 4" w:semiHidden="1" w:unhideWhenUsed="1"/>
+    <w:lsdException w:name="Table Colorful 1" w:semiHidden="1" w:unhideWhenUsed="1"/>
+    <w:lsdException w:name="Table Colorful 2" w:semiHidden="1" w:unhideWhenUsed="1"/>
+    <w:lsdException w:name="Table Colorful 3" w:semiHidden="1" w:unhideWhenUsed="1"/>
+    <w:lsdException w:name="Table Columns 1" w:semiHidden="1" w:unhideWhenUsed="1"/>
+    <w:lsdException w:name="Table Columns 2" w:semiHidden="1" w:unhideWhenUsed="1"/>
+    <w:lsdException w:name="Table Columns 3" w:semiHidden="1" w:unhideWhenUsed="1"/>
+    <w:lsdException w:name="Table Columns 4" w:semiHidden="1" w:unhideWhenUsed="1"/>
+    <w:lsdException w:name="Table Columns 5" w:semiHidden="1" w:unhideWhenUsed="1"/>
+    <w:lsdException w:name="Table Grid 1" w:semiHidden="1" w:unhideWhenUsed="1"/>
+    <w:lsdException w:name="Table Grid 2" w:semiHidden="1" w:unhideWhenUsed="1"/>
+    <w:lsdException w:name="Table Grid 3" w:semiHidden="1" w:unhideWhenUsed="1"/>
+    <w:lsdException w:name="Table Grid 4" w:semiHidden="1" w:unhideWhenUsed="1"/>
+    <w:lsdException w:name="Table Grid 5" w:semiHidden="1" w:unhideWhenUsed="1"/>
+    <w:lsdException w:name="Table Grid 6" w:semiHidden="1" w:unhideWhenUsed="1"/>
+    <w:lsdException w:name="Table Grid 7" w:semiHidden="1" w:unhideWhenUsed="1"/>
+    <w:lsdException w:name="Table Grid 8" w:semiHidden="1" w:unhideWhenUsed="1"/>
+    <w:lsdException w:name="Table List 1" w:semiHidden="1" w:unhideWhenUsed="1"/>
+    <w:lsdException w:name="Table List 2" w:semiHidden="1" w:unhideWhenUsed="1"/>
+    <w:lsdException w:name="Table List 3" w:semiHidden="1" w:unhideWhenUsed="1"/>
+    <w:lsdException w:name="Table List 4" w:semiHidden="1" w:unhideWhenUsed="1"/>
+    <w:lsdException w:name="Table List 5" w:semiHidden="1" w:unhideWhenUsed="1"/>
+    <w:lsdException w:name="Table List 6" w:semiHidden="1" w:unhideWhenUsed="1"/>
+    <w:lsdException w:name="Table List 7" w:semiHidden="1" w:unhideWhenUsed="1"/>
+    <w:lsdException w:name="Table List 8" w:semiHidden="1" w:unhideWhenUsed="1"/>
+    <w:lsdException w:name="Table 3D effects 1" w:semiHidden="1" w:unhideWhenUsed="1"/>
+    <w:lsdException w:name="Table 3D effects 2" w:semiHidden="1" w:unhideWhenUsed="1"/>
+    <w:lsdException w:name="Table 3D effects 3" w:semiHidden="1" w:unhideWhenUsed="1"/>
+    <w:lsdException w:name="Table Contemporary" w:semiHidden="1" w:unhideWhenUsed="1"/>
+    <w:lsdException w:name="Table Elegant" w:semiHidden="1" w:unhideWhenUsed="1"/>
+    <w:lsdException w:name="Table Professional" w:semiHidden="1" w:unhideWhenUsed="1"/>
+    <w:lsdException w:name="Table Subtle 1" w:semiHidden="1" w:unhideWhenUsed="1"/>
+    <w:lsdException w:name="Table Subtle 2" w:semiHidden="1" w:unhideWhenUsed="1"/>
+    <w:lsdException w:name="Table Web 1" w:semiHidden="1" w:unhideWhenUsed="1"/>
+    <w:lsdException w:name="Table Web 2" w:semiHidden="1" w:unhideWhenUsed="1"/>
+    <w:lsdException w:name="Table Web 3" w:semiHidden="1" w:unhideWhenUsed="1"/>
+    <w:lsdException w:name="Balloon Text" w:semiHidden="1" w:unhideWhenUsed="1"/>
+    <w:lsdException w:name="Table Grid" w:uiPriority="39"/>
+    <w:lsdException w:name="Table Theme" w:semiHidden="1" w:unhideWhenUsed="1"/>
+    <w:lsdException w:name="Placeholder Text" w:semiHidden="1"/>
+    <w:lsdException w:name="No Spacing" w:uiPriority="1" w:qFormat="1"/>
+    <w:lsdException w:name="Light Shading" w:uiPriority="60"/>
+    <w:lsdException w:name="Light List" w:uiPriority="61"/>
+    <w:lsdException w:name="Light Grid" w:uiPriority="62"/>
+    <w:lsdException w:name="Medium Shading 1" w:uiPriority="63"/>
+    <w:lsdException w:name="Medium Shading 2" w:uiPriority="64"/>
+    <w:lsdException w:name="Medium List 1" w:uiPriority="65"/>
+    <w:lsdException w:name="Medium List 2" w:uiPriority="66"/>
+    <w:lsdException w:name="Medium Grid 1" w:uiPriority="67"/>
+    <w:lsdException w:name="Medium Grid 2" w:uiPriority="68"/>
+    <w:lsdException w:name="Medium Grid 3" w:uiPriority="69"/>
+    <w:lsdException w:name="Dark List" w:uiPriority="70"/>
+    <w:lsdException w:name="Colorful Shading" w:uiPriority="71"/>
+    <w:lsdException w:name="Colorful List" w:uiPriority="72"/>
+    <w:lsdException w:name="Colorful Grid" w:uiPriority="73"/>
+    <w:lsdException w:name="Light Shading Accent 1" w:uiPriority="60"/>
+    <w:lsdException w:name="Light List Accent 1" w:uiPriority="61"/>
+    <w:lsdException w:name="Light Grid Accent 1" w:uiPriority="62"/>
+    <w:lsdException w:name="Medium Shading 1 Accent 1" w:uiPriority="63"/>
+    <w:lsdException w:name="Medium Shading 2 Accent 1" w:uiPriority="64"/>
+    <w:lsdException w:name="Medium List 1 Accent 1" w:uiPriority="65"/>
+    <w:lsdException w:name="Revision" w:semiHidden="1"/>
+    <w:lsdException w:name="List Paragraph" w:uiPriority="34" w:qFormat="1"/>
+    <w:lsdException w:name="Quote" w:uiPriority="29" w:qFormat="1"/>
+    <w:lsdException w:name="Intense Quote" w:uiPriority="30" w:qFormat="1"/>
+    <w:lsdException w:name="Medium List 2 Accent 1" w:uiPriority="66"/>
+    <w:lsdException w:name="Medium Grid 1 Accent 1" w:uiPriority="67"/>
+    <w:lsdException w:name="Medium Grid 2 Accent 1" w:uiPriority="68"/>
+    <w:lsdException w:name="Medium Grid 3 Accent 1" w:uiPriority="69"/>
+    <w:lsdException w:name="Dark List Accent 1" w:uiPriority="70"/>
+    <w:lsdException w:name="Colorful Shading Accent 1" w:uiPriority="71"/>
+    <w:lsdException w:name="Colorful List Accent 1" w:uiPriority="72"/>
+    <w:lsdException w:name="Colorful Grid Accent 1" w:uiPriority="73"/>
+    <w:lsdException w:name="Light Shading Accent 2" w:uiPriority="60"/>
+    <w:lsdException w:name="Light List Accent 2" w:uiPriority="61"/>
+    <w:lsdException w:name="Light Grid Accent 2" w:uiPriority="62"/>
+    <w:lsdException w:name="Medium Shading 1 Accent 2" w:uiPriority="63"/>
+    <w:lsdException w:name="Medium Shading 2 Accent 2" w:uiPriority="64"/>
+    <w:lsdException w:name="Medium List 1 Accent 2" w:uiPriority="65"/>
+    <w:lsdException w:name="Medium List 2 Accent 2" w:uiPriority="66"/>
+    <w:lsdException w:name="Medium Grid 1 Accent 2" w:uiPriority="67"/>
+    <w:lsdException w:name="Medium Grid 2 Accent 2" w:uiPriority="68"/>
+    <w:lsdException w:name="Medium Grid 3 Accent 2" w:uiPriority="69"/>
+    <w:lsdException w:name="Dark List Accent 2" w:uiPriority="70"/>
+    <w:lsdException w:name="Colorful Shading Accent 2" w:uiPriority="71"/>
+    <w:lsdException w:name="Colorful List Accent 2" w:uiPriority="72"/>
+    <w:lsdException w:name="Colorful Grid Accent 2" w:uiPriority="73"/>
+    <w:lsdException w:name="Light Shading Accent 3" w:uiPriority="60"/>
+    <w:lsdException w:name="Light List Accent 3" w:uiPriority="61"/>
+    <w:lsdException w:name="Light Grid Accent 3" w:uiPriority="62"/>
+    <w:lsdException w:name="Medium Shading 1 Accent 3" w:uiPriority="63"/>
+    <w:lsdException w:name="Medium Shading 2 Accent 3" w:uiPriority="64"/>
+    <w:lsdException w:name="Medium List 1 Accent 3" w:uiPriority="65"/>
+    <w:lsdException w:name="Medium List 2 Accent 3" w:uiPriority="66"/>
+    <w:lsdException w:name="Medium Grid 1 Accent 3" w:uiPriority="67"/>
+    <w:lsdException w:name="Medium Grid 2 Accent 3" w:uiPriority="68"/>
+    <w:lsdException w:name="Medium Grid 3 Accent 3" w:uiPriority="69"/>
+    <w:lsdException w:name="Dark List Accent 3" w:uiPriority="70"/>
+    <w:lsdException w:name="Colorful Shading Accent 3" w:uiPriority="71"/>
+    <w:lsdException w:name="Colorful List Accent 3" w:uiPriority="72"/>
+    <w:lsdException w:name="Colorful Grid Accent 3" w:uiPriority="73"/>
+    <w:lsdException w:name="Light Shading Accent 4" w:uiPriority="60"/>
+    <w:lsdException w:name="Light List Accent 4" w:uiPriority="61"/>
+    <w:lsdException w:name="Light Grid Accent 4" w:uiPriority="62"/>
+    <w:lsdException w:name="Medium Shading 1 Accent 4" w:uiPriority="63"/>
+    <w:lsdException w:name="Medium Shading 2 Accent 4" w:uiPriority="64"/>
+    <w:lsdException w:name="Medium List 1 Accent 4" w:uiPriority="65"/>
+    <w:lsdException w:name="Medium List 2 Accent 4" w:uiPriority="66"/>
+    <w:lsdException w:name="Medium Grid 1 Accent 4" w:uiPriority="67"/>
+    <w:lsdException w:name="Medium Grid 2 Accent 4" w:uiPriority="68"/>
+    <w:lsdException w:name="Medium Grid 3 Accent 4" w:uiPriority="69"/>
+    <w:lsdException w:name="Dark List Accent 4" w:uiPriority="70"/>
+    <w:lsdException w:name="Colorful Shading Accent 4" w:uiPriority="71"/>
+    <w:lsdException w:name="Colorful List Accent 4" w:uiPriority="72"/>
+    <w:lsdException w:name="Colorful Grid Accent 4" w:uiPriority="73"/>
+    <w:lsdException w:name="Light Shading Accent 5" w:uiPriority="60"/>
+    <w:lsdException w:name="Light List Accent 5" w:uiPriority="61"/>
+    <w:lsdException w:name="Light Grid Accent 5" w:uiPriority="62"/>
+    <w:lsdException w:name="Medium Shading 1 Accent 5" w:uiPriority="63"/>
+    <w:lsdException w:name="Medium Shading 2 Accent 5" w:uiPriority="64"/>
+    <w:lsdException w:name="Medium List 1 Accent 5" w:uiPriority="65"/>
+    <w:lsdException w:name="Medium List 2 Accent 5" w:uiPriority="66"/>
+    <w:lsdException w:name="Medium Grid 1 Accent 5" w:uiPriority="67"/>
+    <w:lsdException w:name="Medium Grid 2 Accent 5" w:uiPriority="68"/>
+    <w:lsdException w:name="Medium Grid 3 Accent 5" w:uiPriority="69"/>
+    <w:lsdException w:name="Dark List Accent 5" w:uiPriority="70"/>
+    <w:lsdException w:name="Colorful Shading Accent 5" w:uiPriority="71"/>
+    <w:lsdException w:name="Colorful List Accent 5" w:uiPriority="72"/>
+    <w:lsdException w:name="Colorful Grid Accent 5" w:uiPriority="73"/>
+    <w:lsdException w:name="Light Shading Accent 6" w:uiPriority="60"/>
+    <w:lsdException w:name="Light List Accent 6" w:uiPriority="61"/>
+    <w:lsdException w:name="Light Grid Accent 6" w:uiPriority="62"/>
+    <w:lsdException w:name="Medium Shading 1 Accent 6" w:uiPriority="63"/>
+    <w:lsdException w:name="Medium Shading 2 Accent 6" w:uiPriority="64"/>
+    <w:lsdException w:name="Medium List 1 Accent 6" w:uiPriority="65"/>
+    <w:lsdException w:name="Medium List 2 Accent 6" w:uiPriority="66"/>
+    <w:lsdException w:name="Medium Grid 1 Accent 6" w:uiPriority="67"/>
+    <w:lsdException w:name="Medium Grid 2 Accent 6" w:uiPriority="68"/>
+    <w:lsdException w:name="Medium Grid 3 Accent 6" w:uiPriority="69"/>
+    <w:lsdException w:name="Dark List Accent 6" w:uiPriority="70"/>
+    <w:lsdException w:name="Colorful Shading Accent 6" w:uiPriority="71"/>
+    <w:lsdException w:name="Colorful List Accent 6" w:uiPriority="72"/>
+    <w:lsdException w:name="Colorful Grid Accent 6" w:uiPriority="73"/>
+    <w:lsdException w:name="Subtle Emphasis" w:uiPriority="19" w:qFormat="1"/>
+    <w:lsdException w:name="Intense Emphasis" w:uiPriority="21" w:qFormat="1"/>
+    <w:lsdException w:name="Subtle Reference" w:uiPriority="31" w:qFormat="1"/>
+    <w:lsdException w:name="Intense Reference" w:uiPriority="32" w:qFormat="1"/>
+    <w:lsdException w:name="Book Title" w:uiPriority="33" w:qFormat="1"/>
+    <w:lsdException w:name="Bibliography" w:semiHidden="1" w:uiPriority="37" w:unhideWhenUsed="1"/>
+    <w:lsdException w:name="TOC Heading" w:semiHidden="1" w:uiPriority="39" w:unhideWhenUsed="1" w:qFormat="1"/>
+    <w:lsdException w:name="Plain Table 1" w:uiPriority="41"/>
+    <w:lsdException w:name="Plain Table 2" w:uiPriority="42"/>
+    <w:lsdException w:name="Plain Table 3" w:uiPriority="43"/>
+    <w:lsdException w:name="Plain Table 4" w:uiPriority="44"/>
+    <w:lsdException w:name="Plain Table 5" w:uiPriority="45"/>
+    <w:lsdException w:name="Grid Table Light" w:uiPriority="40"/>
+    <w:lsdException w:name="Grid Table 1 Light" w:uiPriority="46"/>
+    <w:lsdException w:name="Grid Table 2" w:uiPriority="47"/>
+    <w:lsdException w:name="Grid Table 3" w:uiPriority="48"/>
+    <w:lsdException w:name="Grid Table 4" w:uiPriority="49"/>
+    <w:lsdException w:name="Grid Table 5 Dark" w:uiPriority="50"/>
+    <w:lsdException w:name="Grid Table 6 Colorful" w:uiPriority="51"/>
+    <w:lsdException w:name="Grid Table 7 Colorful" w:uiPriority="52"/>
+    <w:lsdException w:name="Grid Table 1 Light Accent 1" w:uiPriority="46"/>
+    <w:lsdException w:name="Grid Table 2 Accent 1" w:uiPriority="47"/>
+    <w:lsdException w:name="Grid Table 3 Accent 1" w:uiPriority="48"/>
+    <w:lsdException w:name="Grid Table 4 Accent 1" w:uiPriority="49"/>
+    <w:lsdException w:name="Grid Table 5 Dark Accent 1" w:uiPriority="50"/>
+    <w:lsdException w:name="Grid Table 6 Colorful Accent 1" w:uiPriority="51"/>
+    <w:lsdException w:name="Grid Table 7 Colorful Accent 1" w:uiPriority="52"/>
+    <w:lsdException w:name="Grid Table 1 Light Accent 2" w:uiPriority="46"/>
+    <w:lsdException w:name="Grid Table 2 Accent 2" w:uiPriority="47"/>
+    <w:lsdException w:name="Grid Table 3 Accent 2" w:uiPriority="48"/>
+    <w:lsdException w:name="Grid Table 4 Accent 2" w:uiPriority="49"/>
+    <w:lsdException w:name="Grid Table 5 Dark Accent 2" w:uiPriority="50"/>
+    <w:lsdException w:name="Grid Table 6 Colorful Accent 2" w:uiPriority="51"/>
+    <w:lsdException w:name="Grid Table 7 Colorful Accent 2" w:uiPriority="52"/>
+    <w:lsdException w:name="Grid Table 1 Light Accent 3" w:uiPriority="46"/>
+    <w:lsdException w:name="Grid Table 2 Accent 3" w:uiPriority="47"/>
+    <w:lsdException w:name="Grid Table 3 Accent 3" w:uiPriority="48"/>
+    <w:lsdException w:name="Grid Table 4 Accent 3" w:uiPriority="49"/>
+    <w:lsdException w:name="Grid Table 5 Dark Accent 3" w:uiPriority="50"/>
+    <w:lsdException w:name="Grid Table 6 Colorful Accent 3" w:uiPriority="51"/>
+    <w:lsdException w:name="Grid Table 7 Colorful Accent 3" w:uiPriority="52"/>
+    <w:lsdException w:name="Grid Table 1 Light Accent 4" w:uiPriority="46"/>
+    <w:lsdException w:name="Grid Table 2 Accent 4" w:uiPriority="47"/>
+    <w:lsdException w:name="Grid Table 3 Accent 4" w:uiPriority="48"/>
+    <w:lsdException w:name="Grid Table 4 Accent 4" w:uiPriority="49"/>
+    <w:lsdException w:name="Grid Table 5 Dark Accent 4" w:uiPriority="50"/>
+    <w:lsdException w:name="Grid Table 6 Colorful Accent 4" w:uiPriority="51"/>
+    <w:lsdException w:name="Grid Table 7 Colorful Accent 4" w:uiPriority="52"/>
+    <w:lsdException w:name="Grid Table 1 Light Accent 5" w:uiPriority="46"/>
+    <w:lsdException w:name="Grid Table 2 Accent 5" w:uiPriority="47"/>
+    <w:lsdException w:name="Grid Table 3 Accent 5" w:uiPriority="48"/>
+    <w:lsdException w:name="Grid Table 4 Accent 5" w:uiPriority="49"/>
+    <w:lsdException w:name="Grid Table 5 Dark Accent 5" w:uiPriority="50"/>
+    <w:lsdException w:name="Grid Table 6 Colorful Accent 5" w:uiPriority="51"/>
+    <w:lsdException w:name="Grid Table 7 Colorful Accent 5" w:uiPriority="52"/>
+    <w:lsdException w:name="Grid Table 1 Light Accent 6" w:uiPriority="46"/>
+    <w:lsdException w:name="Grid Table 2 Accent 6" w:uiPriority="47"/>
+    <w:lsdException w:name="Grid Table 3 Accent 6" w:uiPriority="48"/>
+    <w:lsdException w:name="Grid Table 4 Accent 6" w:uiPriority="49"/>
+    <w:lsdException w:name="Grid Table 5 Dark Accent 6" w:uiPriority="50"/>
+    <w:lsdException w:name="Grid Table 6 Colorful Accent 6" w:uiPriority="51"/>
+    <w:lsdException w:name="Grid Table 7 Colorful Accent 6" w:uiPriority="52"/>
+    <w:lsdException w:name="List Table 1 Light" w:uiPriority="46"/>
+    <w:lsdException w:name="List Table 2" w:uiPriority="47"/>
+    <w:lsdException w:name="List Table 3" w:uiPriority="48"/>
+    <w:lsdException w:name="List Table 4" w:uiPriority="49"/>
+    <w:lsdException w:name="List Table 5 Dark" w:uiPriority="50"/>
+    <w:lsdException w:name="List Table 6 Colorful" w:uiPriority="51"/>
+    <w:lsdException w:name="List Table 7 Colorful" w:uiPriority="52"/>
+    <w:lsdException w:name="List Table 1 Light Accent 1" w:uiPriority="46"/>
+    <w:lsdException w:name="List Table 2 Accent 1" w:uiPriority="47"/>
+    <w:lsdException w:name="List Table 3 Accent 1" w:uiPriority="48"/>
+    <w:lsdException w:name="List Table 4 Accent 1" w:uiPriority="49"/>
+    <w:lsdException w:name="List Table 5 Dark Accent 1" w:uiPriority="50"/>
+    <w:lsdException w:name="List Table 6 Colorful Accent 1" w:uiPriority="51"/>
+    <w:lsdException w:name="List Table 7 Colorful Accent 1" w:uiPriority="52"/>
+    <w:lsdException w:name="List Table 1 Light Accent 2" w:uiPriority="46"/>
+    <w:lsdException w:name="List Table 2 Accent 2" w:uiPriority="47"/>
+    <w:lsdException w:name="List Table 3 Accent 2" w:uiPriority="48"/>
+    <w:lsdException w:name="List Table 4 Accent 2" w:uiPriority="49"/>
+    <w:lsdException w:name="List Table 5 Dark Accent 2" w:uiPriority="50"/>
+    <w:lsdException w:name="List Table 6 Colorful Accent 2" w:uiPriority="51"/>
+    <w:lsdException w:name="List Table 7 Colorful Accent 2" w:uiPriority="52"/>
+    <w:lsdException w:name="List Table 1 Light Accent 3" w:uiPriority="46"/>
+    <w:lsdException w:name="List Table 2 Accent 3" w:uiPriority="47"/>
+    <w:lsdException w:name="List Table 3 Accent 3" w:uiPriority="48"/>
+    <w:lsdException w:name="List Table 4 Accent 3" w:uiPriority="49"/>
+    <w:lsdException w:name="List Table 5 Dark Accent 3" w:uiPriority="50"/>
+    <w:lsdException w:name="List Table 6 Colorful Accent 3" w:uiPriority="51"/>
+    <w:lsdException w:name="List Table 7 Colorful Accent 3" w:uiPriority="52"/>
+    <w:lsdException w:name="List Table 1 Light Accent 4" w:uiPriority="46"/>
+    <w:lsdException w:name="List Table 2 Accent 4" w:uiPriority="47"/>
+    <w:lsdException w:name="List Table 3 Accent 4" w:uiPriority="48"/>
+    <w:lsdException w:name="List Table 4 Accent 4" w:uiPriority="49"/>
+    <w:lsdException w:name="List Table 5 Dark Accent 4" w:uiPriority="50"/>
+    <w:lsdException w:name="List Table 6 Colorful Accent 4" w:uiPriority="51"/>
+    <w:lsdException w:name="List Table 7 Colorful Accent 4" w:uiPriority="52"/>
+    <w:lsdException w:name="List Table 1 Light Accent 5" w:uiPriority="46"/>
+    <w:lsdException w:name="List Table 2 Accent 5" w:uiPriority="47"/>
+    <w:lsdException w:name="List Table 3 Accent 5" w:uiPriority="48"/>
+    <w:lsdException w:name="List Table 4 Accent 5" w:uiPriority="49"/>
+    <w:lsdException w:name="List Table 5 Dark Accent 5" w:uiPriority="50"/>
+    <w:lsdException w:name="List Table 6 Colorful Accent 5" w:uiPriority="51"/>
+    <w:lsdException w:name="List Table 7 Colorful Accent 5" w:uiPriority="52"/>
+    <w:lsdException w:name="List Table 1 Light Accent 6" w:uiPriority="46"/>
+    <w:lsdException w:name="List Table 2 Accent 6" w:uiPriority="47"/>
+    <w:lsdException w:name="List Table 3 Accent 6" w:uiPriority="48"/>
+    <w:lsdException w:name="List Table 4 Accent 6" w:uiPriority="49"/>
+    <w:lsdException w:name="List Table 5 Dark Accent 6" w:uiPriority="50"/>
+    <w:lsdException w:name="List Table 6 Colorful Accent 6" w:uiPriority="51"/>
+    <w:lsdException w:name="List Table 7 Colorful Accent 6" w:uiPriority="52"/>
   </w:latentStyles>
   <w:style w:type="paragraph" w:default="1" w:styleId="Normal">
     <w:name w:val="Normal"/>
@@ -7001,7 +8622,7 @@
   <a:extraClrSchemeLst/>
   <a:extLst>
     <a:ext uri="{05A4C25C-085E-4340-85A3-A5531E510DB2}">
-      <thm15:themeFamily xmlns:thm15="http://schemas.microsoft.com/office/thememl/2012/main" xmlns="" name="Office Theme" id="{62F939B6-93AF-4DB8-9C6B-D6C7DFDC589F}" vid="{4A3C46E8-61CC-4603-A589-7422A47A8E4A}"/>
+      <thm15:themeFamily xmlns:thm15="http://schemas.microsoft.com/office/thememl/2012/main" name="Office Theme" id="{62F939B6-93AF-4DB8-9C6B-D6C7DFDC589F}" vid="{4A3C46E8-61CC-4603-A589-7422A47A8E4A}"/>
     </a:ext>
   </a:extLst>
 </a:theme>

</xml_diff>